<commit_message>
Updated abstract of proposal
</commit_message>
<xml_diff>
--- a/Docs/C458-proposal-workingdraft.docx
+++ b/Docs/C458-proposal-workingdraft.docx
@@ -243,31 +243,289 @@
           <w:color w:val="333333"/>
           <w:szCs w:val="24"/>
         </w:rPr>
-        <w:t>The purpose of this project is to design and implement a robot that can act as a waiter. The goal of this bot is to bring consumables to customers who are sitting at a counter. It will do so using an array of sensors, including a color sensor, line follower sensors, and an ultrasonic sensor. All these sensors will be systematically integrated into an Arduino micr</w:t>
-      </w:r>
-      <w:r>
-        <w:rPr>
-          <w:rFonts w:eastAsia="Times New Roman" w:cs="Segoe UI"/>
-          <w:color w:val="333333"/>
-          <w:szCs w:val="24"/>
-        </w:rPr>
-        <w:t>ocontroller, which will provide</w:t>
-      </w:r>
-      <w:r>
-        <w:rPr>
-          <w:rFonts w:eastAsia="Times New Roman" w:cs="Segoe UI"/>
-          <w:color w:val="333333"/>
-          <w:szCs w:val="24"/>
-        </w:rPr>
-        <w:t xml:space="preserve"> the processing and general “thinking power” of the system.</w:t>
-      </w:r>
-      <w:r>
-        <w:rPr>
-          <w:rFonts w:eastAsia="Times New Roman" w:cs="Segoe UI"/>
-          <w:color w:val="333333"/>
-          <w:szCs w:val="24"/>
-        </w:rPr>
-        <w:t xml:space="preserve"> Using this system, our objective is to demonstrate how a robotic system can make everyday tasks, such as tending bar, an automated process handled by an intelligent robot.</w:t>
+        <w:t>This project is a design and implementation of</w:t>
+      </w:r>
+      <w:r>
+        <w:rPr>
+          <w:rFonts w:eastAsia="Times New Roman" w:cs="Segoe UI"/>
+          <w:color w:val="333333"/>
+          <w:szCs w:val="24"/>
+        </w:rPr>
+        <w:t xml:space="preserve"> a robot that</w:t>
+      </w:r>
+      <w:r>
+        <w:rPr>
+          <w:rFonts w:eastAsia="Times New Roman" w:cs="Segoe UI"/>
+          <w:color w:val="333333"/>
+          <w:szCs w:val="24"/>
+        </w:rPr>
+        <w:t xml:space="preserve"> act</w:t>
+      </w:r>
+      <w:r>
+        <w:rPr>
+          <w:rFonts w:eastAsia="Times New Roman" w:cs="Segoe UI"/>
+          <w:color w:val="333333"/>
+          <w:szCs w:val="24"/>
+        </w:rPr>
+        <w:t>s</w:t>
+      </w:r>
+      <w:r>
+        <w:rPr>
+          <w:rFonts w:eastAsia="Times New Roman" w:cs="Segoe UI"/>
+          <w:color w:val="333333"/>
+          <w:szCs w:val="24"/>
+        </w:rPr>
+        <w:t xml:space="preserve"> as a waiter. </w:t>
+      </w:r>
+      <w:r>
+        <w:rPr>
+          <w:rFonts w:eastAsia="Times New Roman" w:cs="Segoe UI"/>
+          <w:color w:val="333333"/>
+          <w:szCs w:val="24"/>
+        </w:rPr>
+        <w:t>U</w:t>
+      </w:r>
+      <w:r>
+        <w:rPr>
+          <w:rFonts w:eastAsia="Times New Roman" w:cs="Segoe UI"/>
+          <w:color w:val="333333"/>
+          <w:szCs w:val="24"/>
+        </w:rPr>
+        <w:t>sing a robotic arm mounted on a wheeled carriage</w:t>
+      </w:r>
+      <w:r>
+        <w:rPr>
+          <w:rFonts w:eastAsia="Times New Roman" w:cs="Segoe UI"/>
+          <w:color w:val="333333"/>
+          <w:szCs w:val="24"/>
+        </w:rPr>
+        <w:t>, t</w:t>
+      </w:r>
+      <w:r>
+        <w:rPr>
+          <w:rFonts w:eastAsia="Times New Roman" w:cs="Segoe UI"/>
+          <w:color w:val="333333"/>
+          <w:szCs w:val="24"/>
+        </w:rPr>
+        <w:t>his</w:t>
+      </w:r>
+      <w:r>
+        <w:rPr>
+          <w:rFonts w:eastAsia="Times New Roman" w:cs="Segoe UI"/>
+          <w:color w:val="333333"/>
+          <w:szCs w:val="24"/>
+        </w:rPr>
+        <w:t xml:space="preserve"> bot</w:t>
+      </w:r>
+      <w:r>
+        <w:rPr>
+          <w:rFonts w:eastAsia="Times New Roman" w:cs="Segoe UI"/>
+          <w:color w:val="333333"/>
+          <w:szCs w:val="24"/>
+        </w:rPr>
+        <w:t xml:space="preserve"> bring</w:t>
+      </w:r>
+      <w:r>
+        <w:rPr>
+          <w:rFonts w:eastAsia="Times New Roman" w:cs="Segoe UI"/>
+          <w:color w:val="333333"/>
+          <w:szCs w:val="24"/>
+        </w:rPr>
+        <w:t>s</w:t>
+      </w:r>
+      <w:r>
+        <w:rPr>
+          <w:rFonts w:eastAsia="Times New Roman" w:cs="Segoe UI"/>
+          <w:color w:val="333333"/>
+          <w:szCs w:val="24"/>
+        </w:rPr>
+        <w:t xml:space="preserve"> consumables to customers who are sitting at </w:t>
+      </w:r>
+      <w:r>
+        <w:rPr>
+          <w:rFonts w:eastAsia="Times New Roman" w:cs="Segoe UI"/>
+          <w:color w:val="333333"/>
+          <w:szCs w:val="24"/>
+        </w:rPr>
+        <w:t>a counter</w:t>
+      </w:r>
+      <w:r>
+        <w:rPr>
+          <w:rFonts w:eastAsia="Times New Roman" w:cs="Segoe UI"/>
+          <w:color w:val="333333"/>
+          <w:szCs w:val="24"/>
+        </w:rPr>
+        <w:t xml:space="preserve">. </w:t>
+      </w:r>
+      <w:r>
+        <w:rPr>
+          <w:rFonts w:eastAsia="Times New Roman" w:cs="Segoe UI"/>
+          <w:color w:val="333333"/>
+          <w:szCs w:val="24"/>
+        </w:rPr>
+        <w:t>Several</w:t>
+      </w:r>
+      <w:r>
+        <w:rPr>
+          <w:rFonts w:eastAsia="Times New Roman" w:cs="Segoe UI"/>
+          <w:color w:val="333333"/>
+          <w:szCs w:val="24"/>
+        </w:rPr>
+        <w:t xml:space="preserve"> </w:t>
+      </w:r>
+      <w:r>
+        <w:rPr>
+          <w:rFonts w:eastAsia="Times New Roman" w:cs="Segoe UI"/>
+          <w:color w:val="333333"/>
+          <w:szCs w:val="24"/>
+        </w:rPr>
+        <w:t xml:space="preserve">sensors </w:t>
+      </w:r>
+      <w:r>
+        <w:rPr>
+          <w:rFonts w:eastAsia="Times New Roman" w:cs="Segoe UI"/>
+          <w:color w:val="333333"/>
+          <w:szCs w:val="24"/>
+        </w:rPr>
+        <w:t>are</w:t>
+      </w:r>
+      <w:r>
+        <w:rPr>
+          <w:rFonts w:eastAsia="Times New Roman" w:cs="Segoe UI"/>
+          <w:color w:val="333333"/>
+          <w:szCs w:val="24"/>
+        </w:rPr>
+        <w:t xml:space="preserve"> </w:t>
+      </w:r>
+      <w:r>
+        <w:rPr>
+          <w:rFonts w:eastAsia="Times New Roman" w:cs="Segoe UI"/>
+          <w:color w:val="333333"/>
+          <w:szCs w:val="24"/>
+        </w:rPr>
+        <w:t xml:space="preserve">also </w:t>
+      </w:r>
+      <w:r>
+        <w:rPr>
+          <w:rFonts w:eastAsia="Times New Roman" w:cs="Segoe UI"/>
+          <w:color w:val="333333"/>
+          <w:szCs w:val="24"/>
+        </w:rPr>
+        <w:t xml:space="preserve">integrated </w:t>
+      </w:r>
+      <w:r>
+        <w:rPr>
+          <w:rFonts w:eastAsia="Times New Roman" w:cs="Segoe UI"/>
+          <w:color w:val="333333"/>
+          <w:szCs w:val="24"/>
+        </w:rPr>
+        <w:t xml:space="preserve">into the system </w:t>
+      </w:r>
+      <w:r>
+        <w:rPr>
+          <w:rFonts w:eastAsia="Times New Roman" w:cs="Segoe UI"/>
+          <w:color w:val="333333"/>
+          <w:szCs w:val="24"/>
+        </w:rPr>
+        <w:t>using</w:t>
+      </w:r>
+      <w:r>
+        <w:rPr>
+          <w:rFonts w:eastAsia="Times New Roman" w:cs="Segoe UI"/>
+          <w:color w:val="333333"/>
+          <w:szCs w:val="24"/>
+        </w:rPr>
+        <w:t xml:space="preserve"> an Arduino micr</w:t>
+      </w:r>
+      <w:r>
+        <w:rPr>
+          <w:rFonts w:eastAsia="Times New Roman" w:cs="Segoe UI"/>
+          <w:color w:val="333333"/>
+          <w:szCs w:val="24"/>
+        </w:rPr>
+        <w:t>ocontroller which provide</w:t>
+      </w:r>
+      <w:r>
+        <w:rPr>
+          <w:rFonts w:eastAsia="Times New Roman" w:cs="Segoe UI"/>
+          <w:color w:val="333333"/>
+          <w:szCs w:val="24"/>
+        </w:rPr>
+        <w:t>s</w:t>
+      </w:r>
+      <w:r>
+        <w:rPr>
+          <w:rFonts w:eastAsia="Times New Roman" w:cs="Segoe UI"/>
+          <w:color w:val="333333"/>
+          <w:szCs w:val="24"/>
+        </w:rPr>
+        <w:t xml:space="preserve"> the process</w:t>
+      </w:r>
+      <w:r>
+        <w:rPr>
+          <w:rFonts w:eastAsia="Times New Roman" w:cs="Segoe UI"/>
+          <w:color w:val="333333"/>
+          <w:szCs w:val="24"/>
+        </w:rPr>
+        <w:t>ing and state awareness</w:t>
+      </w:r>
+      <w:r>
+        <w:rPr>
+          <w:rFonts w:eastAsia="Times New Roman" w:cs="Segoe UI"/>
+          <w:color w:val="333333"/>
+          <w:szCs w:val="24"/>
+        </w:rPr>
+        <w:t xml:space="preserve"> of the system.</w:t>
+      </w:r>
+      <w:r>
+        <w:rPr>
+          <w:rFonts w:eastAsia="Times New Roman" w:cs="Segoe UI"/>
+          <w:color w:val="333333"/>
+          <w:szCs w:val="24"/>
+        </w:rPr>
+        <w:t xml:space="preserve"> </w:t>
+      </w:r>
+      <w:r>
+        <w:rPr>
+          <w:rFonts w:eastAsia="Times New Roman" w:cs="Segoe UI"/>
+          <w:color w:val="333333"/>
+          <w:szCs w:val="24"/>
+        </w:rPr>
+        <w:t xml:space="preserve">This </w:t>
+      </w:r>
+      <w:r>
+        <w:rPr>
+          <w:rFonts w:eastAsia="Times New Roman" w:cs="Segoe UI"/>
+          <w:color w:val="333333"/>
+          <w:szCs w:val="24"/>
+        </w:rPr>
+        <w:t>project</w:t>
+      </w:r>
+      <w:bookmarkStart w:id="2" w:name="_GoBack"/>
+      <w:bookmarkEnd w:id="2"/>
+      <w:r>
+        <w:rPr>
+          <w:rFonts w:eastAsia="Times New Roman" w:cs="Segoe UI"/>
+          <w:color w:val="333333"/>
+          <w:szCs w:val="24"/>
+        </w:rPr>
+        <w:t xml:space="preserve"> demonstrates how </w:t>
+      </w:r>
+      <w:r>
+        <w:rPr>
+          <w:rFonts w:eastAsia="Times New Roman" w:cs="Segoe UI"/>
+          <w:color w:val="333333"/>
+          <w:szCs w:val="24"/>
+        </w:rPr>
+        <w:t>familiar</w:t>
+      </w:r>
+      <w:r>
+        <w:rPr>
+          <w:rFonts w:eastAsia="Times New Roman" w:cs="Segoe UI"/>
+          <w:color w:val="333333"/>
+          <w:szCs w:val="24"/>
+        </w:rPr>
+        <w:t xml:space="preserve"> tasks, such as tending bar, can be handled at a low cost by an intelligent robot. </w:t>
       </w:r>
     </w:p>
     <w:p>
@@ -342,25 +600,7 @@
           <w:color w:val="333333"/>
           <w:szCs w:val="24"/>
         </w:rPr>
-        <w:t xml:space="preserve"> One notable model for attending customers can be found at </w:t>
-      </w:r>
-      <w:proofErr w:type="spellStart"/>
-      <w:r>
-        <w:rPr>
-          <w:rFonts w:eastAsia="Times New Roman" w:cs="Segoe UI"/>
-          <w:color w:val="333333"/>
-          <w:szCs w:val="24"/>
-        </w:rPr>
-        <w:t>Brazeiros</w:t>
-      </w:r>
-      <w:proofErr w:type="spellEnd"/>
-      <w:r>
-        <w:rPr>
-          <w:rFonts w:eastAsia="Times New Roman" w:cs="Segoe UI"/>
-          <w:color w:val="333333"/>
-          <w:szCs w:val="24"/>
-        </w:rPr>
-        <w:t xml:space="preserve"> in Louisville, Kentucky. </w:t>
+        <w:t xml:space="preserve"> One notable model for attending customers can be found at Brazeiros in Louisville, Kentucky. </w:t>
       </w:r>
     </w:p>
     <w:p>
@@ -379,25 +619,7 @@
           <w:color w:val="333333"/>
           <w:szCs w:val="24"/>
         </w:rPr>
-        <w:t xml:space="preserve">At </w:t>
-      </w:r>
-      <w:proofErr w:type="spellStart"/>
-      <w:r>
-        <w:rPr>
-          <w:rFonts w:eastAsia="Times New Roman" w:cs="Segoe UI"/>
-          <w:color w:val="333333"/>
-          <w:szCs w:val="24"/>
-        </w:rPr>
-        <w:t>Brazeiros</w:t>
-      </w:r>
-      <w:proofErr w:type="spellEnd"/>
-      <w:r>
-        <w:rPr>
-          <w:rFonts w:eastAsia="Times New Roman" w:cs="Segoe UI"/>
-          <w:color w:val="333333"/>
-          <w:szCs w:val="24"/>
-        </w:rPr>
-        <w:t xml:space="preserve">, customers are given a color-coded coaster, with one side being red and other side being green. Based on the color of the coaster the customer shows, the customer may or may not be continually </w:t>
+        <w:t xml:space="preserve">At Brazeiros, customers are given a color-coded coaster, with one side being red and other side being green. Based on the color of the coaster the customer shows, the customer may or may not be continually </w:t>
       </w:r>
       <w:r>
         <w:rPr>
@@ -429,16 +651,7 @@
           <w:color w:val="333333"/>
           <w:szCs w:val="24"/>
         </w:rPr>
-        <w:t xml:space="preserve"> </w:t>
-      </w:r>
-      <w:proofErr w:type="spellStart"/>
-      <w:r>
-        <w:rPr>
-          <w:rFonts w:eastAsia="Times New Roman" w:cs="Segoe UI"/>
-          <w:color w:val="333333"/>
-          <w:szCs w:val="24"/>
-        </w:rPr>
-        <w:t>Bar</w:t>
+        <w:t xml:space="preserve"> Bar</w:t>
       </w:r>
       <w:r>
         <w:rPr>
@@ -456,7 +669,6 @@
         </w:rPr>
         <w:t>ot</w:t>
       </w:r>
-      <w:proofErr w:type="spellEnd"/>
       <w:r>
         <w:rPr>
           <w:rFonts w:eastAsia="Times New Roman" w:cs="Segoe UI"/>
@@ -530,51 +742,15 @@
           <w:color w:val="333333"/>
           <w:szCs w:val="24"/>
         </w:rPr>
-        <w:t xml:space="preserve"> </w:t>
-      </w:r>
-      <w:proofErr w:type="spellStart"/>
-      <w:r>
-        <w:rPr>
-          <w:rFonts w:eastAsia="Times New Roman" w:cs="Segoe UI"/>
-          <w:color w:val="333333"/>
-          <w:szCs w:val="24"/>
-        </w:rPr>
-        <w:t>BarB</w:t>
-      </w:r>
-      <w:r>
-        <w:rPr>
-          <w:rFonts w:eastAsia="Times New Roman" w:cs="Segoe UI"/>
-          <w:color w:val="333333"/>
-          <w:szCs w:val="24"/>
-        </w:rPr>
-        <w:t>ot</w:t>
-      </w:r>
-      <w:proofErr w:type="spellEnd"/>
-      <w:r>
-        <w:rPr>
-          <w:rFonts w:eastAsia="Times New Roman" w:cs="Segoe UI"/>
-          <w:color w:val="333333"/>
-          <w:szCs w:val="24"/>
-        </w:rPr>
-        <w:t xml:space="preserve"> will load itself via an arm attached to the top of the bot. Customers will each have a double-sided card with a certain color (e.g. red) on one side and a different color (e.g. green) on the other side. Similar to how other restaurants such as </w:t>
-      </w:r>
-      <w:proofErr w:type="spellStart"/>
-      <w:r>
-        <w:rPr>
-          <w:rFonts w:eastAsia="Times New Roman" w:cs="Segoe UI"/>
-          <w:color w:val="333333"/>
-          <w:szCs w:val="24"/>
-        </w:rPr>
-        <w:t>Brazeiros</w:t>
-      </w:r>
-      <w:proofErr w:type="spellEnd"/>
-      <w:r>
-        <w:rPr>
-          <w:rFonts w:eastAsia="Times New Roman" w:cs="Segoe UI"/>
-          <w:color w:val="333333"/>
-          <w:szCs w:val="24"/>
-        </w:rPr>
-        <w:t xml:space="preserve"> operate, one color will indicate the customer wants an order and the other color will indicate the customer is content and does not desire an order. </w:t>
+        <w:t xml:space="preserve"> BarB</w:t>
+      </w:r>
+      <w:r>
+        <w:rPr>
+          <w:rFonts w:eastAsia="Times New Roman" w:cs="Segoe UI"/>
+          <w:color w:val="333333"/>
+          <w:szCs w:val="24"/>
+        </w:rPr>
+        <w:t xml:space="preserve">ot will load itself via an arm attached to the top of the bot. Customers will each have a double-sided card with a certain color (e.g. red) on one side and a different color (e.g. green) on the other side. Similar to how other restaurants such as Brazeiros operate, one color will indicate the customer wants an order and the other color will indicate the customer is content and does not desire an order. </w:t>
       </w:r>
     </w:p>
     <w:p>
@@ -593,97 +769,87 @@
           <w:color w:val="333333"/>
           <w:szCs w:val="24"/>
         </w:rPr>
+        <w:t>T</w:t>
+      </w:r>
+      <w:r>
+        <w:rPr>
+          <w:rFonts w:eastAsia="Times New Roman" w:cs="Segoe UI"/>
+          <w:color w:val="333333"/>
+          <w:szCs w:val="24"/>
+        </w:rPr>
+        <w:t>he robot will make cycles through the counter</w:t>
+      </w:r>
+      <w:r>
+        <w:rPr>
+          <w:rFonts w:eastAsia="Times New Roman" w:cs="Segoe UI"/>
+          <w:color w:val="333333"/>
+          <w:szCs w:val="24"/>
+        </w:rPr>
+        <w:t xml:space="preserve">, ignoring unoccupied spaces and customers who use the color-coded card to indicate they don’t desire an order. </w:t>
+      </w:r>
+      <w:r>
+        <w:rPr>
+          <w:rFonts w:eastAsia="Times New Roman" w:cs="Segoe UI"/>
+          <w:color w:val="333333"/>
+          <w:szCs w:val="24"/>
+        </w:rPr>
+        <w:t>The BarB</w:t>
+      </w:r>
+      <w:r>
+        <w:rPr>
+          <w:rFonts w:eastAsia="Times New Roman" w:cs="Segoe UI"/>
+          <w:color w:val="333333"/>
+          <w:szCs w:val="24"/>
+        </w:rPr>
+        <w:t>ot’s</w:t>
+      </w:r>
+      <w:r>
+        <w:rPr>
+          <w:rFonts w:eastAsia="Times New Roman" w:cs="Segoe UI"/>
+          <w:color w:val="333333"/>
+          <w:szCs w:val="24"/>
+        </w:rPr>
+        <w:t xml:space="preserve"> goal will be to deliver items</w:t>
+      </w:r>
+      <w:r>
+        <w:rPr>
+          <w:rFonts w:eastAsia="Times New Roman" w:cs="Segoe UI"/>
+          <w:color w:val="333333"/>
+          <w:szCs w:val="24"/>
+        </w:rPr>
+        <w:t xml:space="preserve"> only to customers who desire an order</w:t>
+      </w:r>
+      <w:r>
+        <w:rPr>
+          <w:rFonts w:eastAsia="Times New Roman" w:cs="Segoe UI"/>
+          <w:color w:val="333333"/>
+          <w:szCs w:val="24"/>
+        </w:rPr>
+        <w:t xml:space="preserve"> as quickly as possible </w:t>
+      </w:r>
+      <w:r>
+        <w:rPr>
+          <w:rFonts w:eastAsia="Times New Roman" w:cs="Segoe UI"/>
+          <w:color w:val="333333"/>
+          <w:szCs w:val="24"/>
+        </w:rPr>
+        <w:t>via the attached arm.</w:t>
+      </w:r>
+      <w:r>
+        <w:rPr>
+          <w:rFonts w:eastAsia="Times New Roman" w:cs="Segoe UI"/>
+          <w:color w:val="333333"/>
+          <w:szCs w:val="24"/>
+        </w:rPr>
+        <w:t xml:space="preserve"> </w:t>
+      </w:r>
+    </w:p>
+    <w:p>
+      <w:pPr>
+        <w:pStyle w:val="Heading1"/>
+      </w:pPr>
+      <w:r>
         <w:lastRenderedPageBreak/>
-        <w:t>T</w:t>
-      </w:r>
-      <w:r>
-        <w:rPr>
-          <w:rFonts w:eastAsia="Times New Roman" w:cs="Segoe UI"/>
-          <w:color w:val="333333"/>
-          <w:szCs w:val="24"/>
-        </w:rPr>
-        <w:t>he robot will make cycles through the counter</w:t>
-      </w:r>
-      <w:r>
-        <w:rPr>
-          <w:rFonts w:eastAsia="Times New Roman" w:cs="Segoe UI"/>
-          <w:color w:val="333333"/>
-          <w:szCs w:val="24"/>
-        </w:rPr>
-        <w:t xml:space="preserve">, ignoring unoccupied spaces and customers who use the color-coded card to indicate they don’t desire an order. </w:t>
-      </w:r>
-      <w:r>
-        <w:rPr>
-          <w:rFonts w:eastAsia="Times New Roman" w:cs="Segoe UI"/>
-          <w:color w:val="333333"/>
-          <w:szCs w:val="24"/>
-        </w:rPr>
-        <w:t xml:space="preserve">The </w:t>
-      </w:r>
-      <w:proofErr w:type="spellStart"/>
-      <w:r>
-        <w:rPr>
-          <w:rFonts w:eastAsia="Times New Roman" w:cs="Segoe UI"/>
-          <w:color w:val="333333"/>
-          <w:szCs w:val="24"/>
-        </w:rPr>
-        <w:t>BarB</w:t>
-      </w:r>
-      <w:r>
-        <w:rPr>
-          <w:rFonts w:eastAsia="Times New Roman" w:cs="Segoe UI"/>
-          <w:color w:val="333333"/>
-          <w:szCs w:val="24"/>
-        </w:rPr>
-        <w:t>ot’s</w:t>
-      </w:r>
-      <w:proofErr w:type="spellEnd"/>
-      <w:r>
-        <w:rPr>
-          <w:rFonts w:eastAsia="Times New Roman" w:cs="Segoe UI"/>
-          <w:color w:val="333333"/>
-          <w:szCs w:val="24"/>
-        </w:rPr>
-        <w:t xml:space="preserve"> goal will be to deliver items</w:t>
-      </w:r>
-      <w:r>
-        <w:rPr>
-          <w:rFonts w:eastAsia="Times New Roman" w:cs="Segoe UI"/>
-          <w:color w:val="333333"/>
-          <w:szCs w:val="24"/>
-        </w:rPr>
-        <w:t xml:space="preserve"> only to customers who desire an order</w:t>
-      </w:r>
-      <w:r>
-        <w:rPr>
-          <w:rFonts w:eastAsia="Times New Roman" w:cs="Segoe UI"/>
-          <w:color w:val="333333"/>
-          <w:szCs w:val="24"/>
-        </w:rPr>
-        <w:t xml:space="preserve"> as quickly as possible </w:t>
-      </w:r>
-      <w:r>
-        <w:rPr>
-          <w:rFonts w:eastAsia="Times New Roman" w:cs="Segoe UI"/>
-          <w:color w:val="333333"/>
-          <w:szCs w:val="24"/>
-        </w:rPr>
-        <w:t>via the attached arm.</w:t>
-      </w:r>
-      <w:r>
-        <w:rPr>
-          <w:rFonts w:eastAsia="Times New Roman" w:cs="Segoe UI"/>
-          <w:color w:val="333333"/>
-          <w:szCs w:val="24"/>
-        </w:rPr>
-        <w:t xml:space="preserve"> </w:t>
-      </w:r>
-    </w:p>
-    <w:p>
-      <w:pPr>
-        <w:pStyle w:val="Heading1"/>
-      </w:pPr>
-      <w:r>
         <w:t>System Details</w:t>
       </w:r>
     </w:p>
@@ -910,7 +1076,7 @@
       <w:r>
         <w:t xml:space="preserve"> be taken on the number of green colored cards displayed on a run, which can then be compared with the number of consumables the bot handed out. </w:t>
       </w:r>
-      <w:commentRangeStart w:id="2"/>
+      <w:commentRangeStart w:id="3"/>
       <w:r>
         <w:t>Fo</w:t>
       </w:r>
@@ -920,12 +1086,12 @@
       <w:r>
         <w:t xml:space="preserve"> be implemented externally via a physical timer, which will track the time taken to make a delivery run.</w:t>
       </w:r>
-      <w:commentRangeEnd w:id="2"/>
+      <w:commentRangeEnd w:id="3"/>
       <w:r>
         <w:rPr>
           <w:rStyle w:val="CommentReference"/>
         </w:rPr>
-        <w:commentReference w:id="2"/>
+        <w:commentReference w:id="3"/>
       </w:r>
     </w:p>
     <w:p>
@@ -950,23 +1116,13 @@
           <w:szCs w:val="24"/>
         </w:rPr>
       </w:pPr>
-      <w:proofErr w:type="spellStart"/>
-      <w:r>
-        <w:rPr>
-          <w:rFonts w:eastAsia="Times New Roman" w:cs="Segoe UI"/>
-          <w:color w:val="333333"/>
-          <w:szCs w:val="24"/>
-        </w:rPr>
-        <w:t>Bot</w:t>
-      </w:r>
-      <w:proofErr w:type="spellEnd"/>
-      <w:r>
-        <w:rPr>
-          <w:rFonts w:eastAsia="Times New Roman" w:cs="Segoe UI"/>
-          <w:color w:val="333333"/>
-          <w:szCs w:val="24"/>
-        </w:rPr>
-        <w:t xml:space="preserve"> will</w:t>
+      <w:r>
+        <w:rPr>
+          <w:rFonts w:eastAsia="Times New Roman" w:cs="Segoe UI"/>
+          <w:color w:val="333333"/>
+          <w:szCs w:val="24"/>
+        </w:rPr>
+        <w:t>Bot will</w:t>
       </w:r>
       <w:r>
         <w:rPr>
@@ -991,23 +1147,13 @@
           <w:szCs w:val="24"/>
         </w:rPr>
       </w:pPr>
-      <w:proofErr w:type="spellStart"/>
-      <w:r>
-        <w:rPr>
-          <w:rFonts w:eastAsia="Times New Roman" w:cs="Segoe UI"/>
-          <w:color w:val="333333"/>
-          <w:szCs w:val="24"/>
-        </w:rPr>
-        <w:t>Bot</w:t>
-      </w:r>
-      <w:proofErr w:type="spellEnd"/>
-      <w:r>
-        <w:rPr>
-          <w:rFonts w:eastAsia="Times New Roman" w:cs="Segoe UI"/>
-          <w:color w:val="333333"/>
-          <w:szCs w:val="24"/>
-        </w:rPr>
-        <w:t xml:space="preserve"> will</w:t>
+      <w:r>
+        <w:rPr>
+          <w:rFonts w:eastAsia="Times New Roman" w:cs="Segoe UI"/>
+          <w:color w:val="333333"/>
+          <w:szCs w:val="24"/>
+        </w:rPr>
+        <w:t>Bot will</w:t>
       </w:r>
       <w:r>
         <w:rPr>
@@ -1032,23 +1178,13 @@
           <w:szCs w:val="24"/>
         </w:rPr>
       </w:pPr>
-      <w:proofErr w:type="spellStart"/>
-      <w:r>
-        <w:rPr>
-          <w:rFonts w:eastAsia="Times New Roman" w:cs="Segoe UI"/>
-          <w:color w:val="333333"/>
-          <w:szCs w:val="24"/>
-        </w:rPr>
-        <w:t>Bot</w:t>
-      </w:r>
-      <w:proofErr w:type="spellEnd"/>
-      <w:r>
-        <w:rPr>
-          <w:rFonts w:eastAsia="Times New Roman" w:cs="Segoe UI"/>
-          <w:color w:val="333333"/>
-          <w:szCs w:val="24"/>
-        </w:rPr>
-        <w:t xml:space="preserve"> will</w:t>
+      <w:r>
+        <w:rPr>
+          <w:rFonts w:eastAsia="Times New Roman" w:cs="Segoe UI"/>
+          <w:color w:val="333333"/>
+          <w:szCs w:val="24"/>
+        </w:rPr>
+        <w:t>Bot will</w:t>
       </w:r>
       <w:r>
         <w:rPr>
@@ -1167,23 +1303,13 @@
           <w:szCs w:val="24"/>
         </w:rPr>
       </w:pPr>
-      <w:proofErr w:type="spellStart"/>
-      <w:r>
-        <w:rPr>
-          <w:rFonts w:eastAsia="Times New Roman" w:cs="Segoe UI"/>
-          <w:color w:val="333333"/>
-          <w:szCs w:val="24"/>
-        </w:rPr>
-        <w:t>Bot</w:t>
-      </w:r>
-      <w:proofErr w:type="spellEnd"/>
-      <w:r>
-        <w:rPr>
-          <w:rFonts w:eastAsia="Times New Roman" w:cs="Segoe UI"/>
-          <w:color w:val="333333"/>
-          <w:szCs w:val="24"/>
-        </w:rPr>
-        <w:t xml:space="preserve"> will</w:t>
+      <w:r>
+        <w:rPr>
+          <w:rFonts w:eastAsia="Times New Roman" w:cs="Segoe UI"/>
+          <w:color w:val="333333"/>
+          <w:szCs w:val="24"/>
+        </w:rPr>
+        <w:t>Bot will</w:t>
       </w:r>
       <w:r>
         <w:rPr>
@@ -1208,23 +1334,13 @@
           <w:szCs w:val="24"/>
         </w:rPr>
       </w:pPr>
-      <w:proofErr w:type="spellStart"/>
-      <w:r>
-        <w:rPr>
-          <w:rFonts w:eastAsia="Times New Roman" w:cs="Segoe UI"/>
-          <w:color w:val="333333"/>
-          <w:szCs w:val="24"/>
-        </w:rPr>
-        <w:t>Bot</w:t>
-      </w:r>
-      <w:proofErr w:type="spellEnd"/>
-      <w:r>
-        <w:rPr>
-          <w:rFonts w:eastAsia="Times New Roman" w:cs="Segoe UI"/>
-          <w:color w:val="333333"/>
-          <w:szCs w:val="24"/>
-        </w:rPr>
-        <w:t xml:space="preserve"> will</w:t>
+      <w:r>
+        <w:rPr>
+          <w:rFonts w:eastAsia="Times New Roman" w:cs="Segoe UI"/>
+          <w:color w:val="333333"/>
+          <w:szCs w:val="24"/>
+        </w:rPr>
+        <w:t>Bot will</w:t>
       </w:r>
       <w:r>
         <w:rPr>
@@ -1249,23 +1365,13 @@
           <w:szCs w:val="24"/>
         </w:rPr>
       </w:pPr>
-      <w:proofErr w:type="spellStart"/>
-      <w:r>
-        <w:rPr>
-          <w:rFonts w:eastAsia="Times New Roman" w:cs="Segoe UI"/>
-          <w:color w:val="333333"/>
-          <w:szCs w:val="24"/>
-        </w:rPr>
-        <w:t>Bot</w:t>
-      </w:r>
-      <w:proofErr w:type="spellEnd"/>
-      <w:r>
-        <w:rPr>
-          <w:rFonts w:eastAsia="Times New Roman" w:cs="Segoe UI"/>
-          <w:color w:val="333333"/>
-          <w:szCs w:val="24"/>
-        </w:rPr>
-        <w:t xml:space="preserve"> will</w:t>
+      <w:r>
+        <w:rPr>
+          <w:rFonts w:eastAsia="Times New Roman" w:cs="Segoe UI"/>
+          <w:color w:val="333333"/>
+          <w:szCs w:val="24"/>
+        </w:rPr>
+        <w:t>Bot will</w:t>
       </w:r>
       <w:r>
         <w:rPr>
@@ -1289,11 +1395,9 @@
         <w:tab/>
         <w:t xml:space="preserve">Our approach was to define the problem first, then design the robot. As the problem was refined, we also needed to alter the design. Some designs solving a similar problem include </w:t>
       </w:r>
-      <w:proofErr w:type="spellStart"/>
       <w:r>
         <w:t>Zexuan</w:t>
       </w:r>
-      <w:proofErr w:type="spellEnd"/>
       <w:r>
         <w:t xml:space="preserve">, </w:t>
       </w:r>
@@ -1303,13 +1407,8 @@
       <w:r>
         <w:t xml:space="preserve">, and </w:t>
       </w:r>
-      <w:proofErr w:type="spellStart"/>
-      <w:r>
-        <w:t>Casavela</w:t>
-      </w:r>
-      <w:proofErr w:type="spellEnd"/>
-      <w:r>
-        <w:t xml:space="preserve"> (2012)</w:t>
+      <w:r>
+        <w:t>Casavela (2012)</w:t>
       </w:r>
       <w:r>
         <w:t>. Our design intends to combine movement of</w:t>
@@ -1345,167 +1444,123 @@
       <w:r>
         <w:t xml:space="preserve">based on observations of the system in use at </w:t>
       </w:r>
-      <w:proofErr w:type="spellStart"/>
-      <w:r>
-        <w:rPr>
-          <w:rFonts w:eastAsia="Times New Roman" w:cs="Segoe UI"/>
-          <w:color w:val="333333"/>
-          <w:szCs w:val="24"/>
-        </w:rPr>
-        <w:t>Brazeiros</w:t>
-      </w:r>
-      <w:proofErr w:type="spellEnd"/>
-      <w:r>
-        <w:rPr>
-          <w:rFonts w:eastAsia="Times New Roman" w:cs="Segoe UI"/>
-          <w:color w:val="333333"/>
-          <w:szCs w:val="24"/>
-        </w:rPr>
+      <w:r>
+        <w:rPr>
+          <w:rFonts w:eastAsia="Times New Roman" w:cs="Segoe UI"/>
+          <w:color w:val="333333"/>
+          <w:szCs w:val="24"/>
+        </w:rPr>
+        <w:t>Brazeiros.</w:t>
+      </w:r>
+      <w:r>
+        <w:rPr>
+          <w:rFonts w:eastAsia="Times New Roman" w:cs="Segoe UI"/>
+          <w:color w:val="333333"/>
+          <w:szCs w:val="24"/>
+        </w:rPr>
+        <w:t xml:space="preserve"> Their system uses a green card to start service and a red card to stop service. (Brazeiros 2017)</w:t>
+      </w:r>
+    </w:p>
+    <w:p>
+      <w:r>
+        <w:tab/>
+      </w:r>
+      <w:r>
+        <w:t xml:space="preserve">Path planning is a difficult obstacle to overcome for autonomous robots. </w:t>
+      </w:r>
+      <w:r>
+        <w:t>Zexuan, et al,</w:t>
+      </w:r>
+      <w:r>
+        <w:t xml:space="preserve"> (20</w:t>
+      </w:r>
+      <w:r>
+        <w:t>15</w:t>
+      </w:r>
+      <w:r>
+        <w:t xml:space="preserve">) </w:t>
+      </w:r>
+      <w:r>
+        <w:t xml:space="preserve">shows </w:t>
+      </w:r>
+      <w:r>
+        <w:t xml:space="preserve">an example </w:t>
+      </w:r>
+      <w:r>
+        <w:t xml:space="preserve">the </w:t>
+      </w:r>
+      <w:r>
+        <w:t>procedures needed</w:t>
+      </w:r>
+      <w:r>
+        <w:t xml:space="preserve"> </w:t>
+      </w:r>
+      <w:r>
+        <w:t>to plan</w:t>
+      </w:r>
+      <w:r>
+        <w:t xml:space="preserve"> transportation </w:t>
+      </w:r>
+      <w:r>
+        <w:t>along</w:t>
+      </w:r>
+      <w:r>
+        <w:t xml:space="preserve"> a set path.</w:t>
+      </w:r>
+      <w:r>
+        <w:t xml:space="preserve"> Our project plans to use a combination of physical aids and programming to overcome obstacles in the path.  We </w:t>
+      </w:r>
+      <w:r>
+        <w:t>intend to use a fixed and relatively smal</w:t>
+      </w:r>
+      <w:r>
+        <w:t>l path traversed in two directions</w:t>
+      </w:r>
+      <w:r>
         <w:t>.</w:t>
       </w:r>
-      <w:r>
-        <w:rPr>
-          <w:rFonts w:eastAsia="Times New Roman" w:cs="Segoe UI"/>
-          <w:color w:val="333333"/>
-          <w:szCs w:val="24"/>
-        </w:rPr>
-        <w:t xml:space="preserve"> Their system uses a green card to start service and a red card to stop service. (</w:t>
-      </w:r>
-      <w:proofErr w:type="spellStart"/>
-      <w:r>
-        <w:rPr>
-          <w:rFonts w:eastAsia="Times New Roman" w:cs="Segoe UI"/>
-          <w:color w:val="333333"/>
-          <w:szCs w:val="24"/>
-        </w:rPr>
-        <w:t>Brazeiros</w:t>
-      </w:r>
-      <w:proofErr w:type="spellEnd"/>
-      <w:r>
-        <w:rPr>
-          <w:rFonts w:eastAsia="Times New Roman" w:cs="Segoe UI"/>
-          <w:color w:val="333333"/>
-          <w:szCs w:val="24"/>
-        </w:rPr>
-        <w:t xml:space="preserve"> 2017)</w:t>
-      </w:r>
     </w:p>
     <w:p>
       <w:r>
         <w:tab/>
-      </w:r>
-      <w:r>
-        <w:t xml:space="preserve">Path planning is a difficult obstacle to overcome for autonomous robots. </w:t>
-      </w:r>
-      <w:proofErr w:type="spellStart"/>
-      <w:r>
-        <w:t>Zexuan</w:t>
-      </w:r>
-      <w:proofErr w:type="spellEnd"/>
-      <w:r>
-        <w:t>, et al,</w:t>
-      </w:r>
-      <w:r>
-        <w:t xml:space="preserve"> (20</w:t>
-      </w:r>
-      <w:r>
-        <w:t>15</w:t>
-      </w:r>
-      <w:r>
-        <w:t xml:space="preserve">) </w:t>
-      </w:r>
-      <w:r>
-        <w:t xml:space="preserve">shows </w:t>
-      </w:r>
-      <w:r>
-        <w:t xml:space="preserve">an example </w:t>
-      </w:r>
-      <w:r>
-        <w:t xml:space="preserve">the </w:t>
-      </w:r>
-      <w:r>
-        <w:t>procedures needed</w:t>
+        <w:t>J</w:t>
+      </w:r>
+      <w:r>
+        <w:t>u (2016)</w:t>
       </w:r>
       <w:r>
         <w:t xml:space="preserve"> </w:t>
       </w:r>
       <w:r>
-        <w:t>to plan</w:t>
-      </w:r>
-      <w:r>
-        <w:t xml:space="preserve"> transportation </w:t>
-      </w:r>
-      <w:r>
-        <w:t>along</w:t>
-      </w:r>
-      <w:r>
-        <w:t xml:space="preserve"> a set path.</w:t>
-      </w:r>
-      <w:r>
-        <w:t xml:space="preserve"> Our project plans to use a combination of physical aids and programming to overcome obstacles in the path.  We </w:t>
-      </w:r>
-      <w:r>
-        <w:t>intend to use a fixed and relatively smal</w:t>
-      </w:r>
-      <w:r>
-        <w:t>l path traversed in two directions</w:t>
-      </w:r>
-      <w:r>
-        <w:t>.</w:t>
+        <w:t xml:space="preserve">explains a strategy for manipulating small round objects using positive air pressure.  </w:t>
+      </w:r>
+      <w:r>
+        <w:t xml:space="preserve">In this project they found that having a more flexible solution added efficiency and gave unexpected side benefits. </w:t>
+      </w:r>
+      <w:r>
+        <w:t xml:space="preserve">We decided to </w:t>
+      </w:r>
+      <w:r>
+        <w:t xml:space="preserve">add a similar system to our </w:t>
+      </w:r>
+      <w:r>
+        <w:t>arm because of the ease of us</w:t>
+      </w:r>
+      <w:r>
+        <w:t>e</w:t>
+      </w:r>
+      <w:r>
+        <w:t xml:space="preserve"> and the relatively low cost.</w:t>
       </w:r>
     </w:p>
     <w:p>
       <w:r>
         <w:tab/>
-      </w:r>
-      <w:proofErr w:type="spellStart"/>
-      <w:r>
-        <w:t>J</w:t>
-      </w:r>
-      <w:r>
-        <w:t>u</w:t>
-      </w:r>
-      <w:proofErr w:type="spellEnd"/>
-      <w:r>
-        <w:t xml:space="preserve"> (2016)</w:t>
-      </w:r>
-      <w:r>
-        <w:t xml:space="preserve"> </w:t>
-      </w:r>
-      <w:r>
-        <w:t xml:space="preserve">explains a strategy for manipulating small round objects using positive air pressure.  </w:t>
-      </w:r>
-      <w:r>
-        <w:t xml:space="preserve">In this project they found that having a more flexible solution added efficiency and gave unexpected side benefits. </w:t>
-      </w:r>
-      <w:r>
-        <w:t xml:space="preserve">We decided to </w:t>
-      </w:r>
-      <w:r>
-        <w:t xml:space="preserve">add a similar system to our </w:t>
-      </w:r>
-      <w:r>
-        <w:t>arm because of the ease of us</w:t>
-      </w:r>
-      <w:r>
-        <w:t>e</w:t>
-      </w:r>
-      <w:r>
-        <w:t xml:space="preserve"> and the relatively low cost.</w:t>
-      </w:r>
-    </w:p>
-    <w:p>
-      <w:r>
-        <w:tab/>
-      </w:r>
-      <w:proofErr w:type="spellStart"/>
-      <w:r>
         <w:t>C</w:t>
       </w:r>
       <w:r>
         <w:t>asavela</w:t>
       </w:r>
-      <w:proofErr w:type="spellEnd"/>
       <w:r>
         <w:t xml:space="preserve"> </w:t>
       </w:r>
@@ -1596,7 +1651,7 @@
       <w:pPr>
         <w:pStyle w:val="Heading3"/>
       </w:pPr>
-      <w:commentRangeStart w:id="3"/>
+      <w:commentRangeStart w:id="4"/>
       <w:r>
         <w:lastRenderedPageBreak/>
         <w:t>Timeline</w:t>
@@ -1676,12 +1731,12 @@
           </wp:inline>
         </w:drawing>
       </w:r>
-      <w:commentRangeEnd w:id="3"/>
+      <w:commentRangeEnd w:id="4"/>
       <w:r>
         <w:rPr>
           <w:rStyle w:val="CommentReference"/>
         </w:rPr>
-        <w:commentReference w:id="3"/>
+        <w:commentReference w:id="4"/>
       </w:r>
     </w:p>
     <w:p>
@@ -1877,8 +1932,6 @@
       <w:r>
         <w:t>Joseph Olin</w:t>
       </w:r>
-      <w:bookmarkStart w:id="4" w:name="_GoBack"/>
-      <w:bookmarkEnd w:id="4"/>
     </w:p>
     <w:p>
       <w:r>
@@ -1899,18 +1952,8 @@
         <w:spacing w:line="240" w:lineRule="auto"/>
         <w:ind w:left="720" w:hanging="720"/>
       </w:pPr>
-      <w:proofErr w:type="spellStart"/>
-      <w:proofErr w:type="gramStart"/>
-      <w:r>
-        <w:t>Brazeiros</w:t>
-      </w:r>
-      <w:proofErr w:type="spellEnd"/>
-      <w:r>
-        <w:t xml:space="preserve"> .</w:t>
-      </w:r>
-      <w:proofErr w:type="gramEnd"/>
-      <w:r>
-        <w:t xml:space="preserve"> (2017). Meats. Retrieved February 16, 2017, from http://www.brazeiros.com/menu/meats/</w:t>
+      <w:r>
+        <w:t>Brazeiros . (2017). Meats. Retrieved February 16, 2017, from http://www.brazeiros.com/menu/meats/</w:t>
       </w:r>
     </w:p>
     <w:p>
@@ -1918,32 +1961,11 @@
         <w:spacing w:line="240" w:lineRule="auto"/>
         <w:ind w:left="720" w:hanging="720"/>
       </w:pPr>
-      <w:proofErr w:type="spellStart"/>
       <w:r>
         <w:t>C</w:t>
       </w:r>
       <w:r>
-        <w:t>asavela</w:t>
-      </w:r>
-      <w:proofErr w:type="spellEnd"/>
-      <w:r>
-        <w:t xml:space="preserve">, S. (2012). C++ PROGRAM FOR DRIVING OF AN AGRICOL ROBOT. Annals </w:t>
-      </w:r>
-      <w:proofErr w:type="gramStart"/>
-      <w:r>
-        <w:t>Of</w:t>
-      </w:r>
-      <w:proofErr w:type="gramEnd"/>
-      <w:r>
-        <w:t xml:space="preserve"> The University Of </w:t>
-      </w:r>
-      <w:proofErr w:type="spellStart"/>
-      <w:r>
-        <w:t>Petrosani</w:t>
-      </w:r>
-      <w:proofErr w:type="spellEnd"/>
-      <w:r>
-        <w:t xml:space="preserve"> Mechanical Engineering, 1411-19.</w:t>
+        <w:t>asavela, S. (2012). C++ PROGRAM FOR DRIVING OF AN AGRICOL ROBOT. Annals Of The University Of Petrosani Mechanical Engineering, 1411-19.</w:t>
       </w:r>
     </w:p>
     <w:p>
@@ -1951,13 +1973,8 @@
         <w:spacing w:line="240" w:lineRule="auto"/>
         <w:ind w:left="720" w:hanging="720"/>
       </w:pPr>
-      <w:proofErr w:type="spellStart"/>
-      <w:r>
-        <w:t>Ju</w:t>
-      </w:r>
-      <w:proofErr w:type="spellEnd"/>
-      <w:r>
-        <w:t xml:space="preserve">, B. (2016). Robotic gripper can throw darts, balls - with no arm motion | Cornell Chronicle. Retrieved February 16, 2017, from </w:t>
+      <w:r>
+        <w:t xml:space="preserve">Ju, B. (2016). Robotic gripper can throw darts, balls - with no arm motion | Cornell Chronicle. Retrieved February 16, 2017, from </w:t>
       </w:r>
       <w:r>
         <w:t>http://www.news.cornell.edu/stories/2012/02/robotic-gripper-can-now-throw-things</w:t>
@@ -1968,45 +1985,8 @@
         <w:spacing w:line="240" w:lineRule="auto"/>
         <w:ind w:left="720" w:hanging="720"/>
       </w:pPr>
-      <w:proofErr w:type="spellStart"/>
-      <w:r>
-        <w:t>Zexuan</w:t>
-      </w:r>
-      <w:proofErr w:type="spellEnd"/>
-      <w:r>
-        <w:t>, Z., Jun, X., Jian-</w:t>
-      </w:r>
-      <w:proofErr w:type="spellStart"/>
-      <w:r>
-        <w:t>Qiang</w:t>
-      </w:r>
-      <w:proofErr w:type="spellEnd"/>
-      <w:r>
-        <w:t xml:space="preserve">, L., </w:t>
-      </w:r>
-      <w:proofErr w:type="spellStart"/>
-      <w:r>
-        <w:t>Fangxiao</w:t>
-      </w:r>
-      <w:proofErr w:type="spellEnd"/>
-      <w:r>
-        <w:t xml:space="preserve">, W., &amp; </w:t>
-      </w:r>
-      <w:proofErr w:type="spellStart"/>
-      <w:r>
-        <w:t>Qingfu</w:t>
-      </w:r>
-      <w:proofErr w:type="spellEnd"/>
-      <w:r>
-        <w:t xml:space="preserve">, Z. (2015). Global path planning of wheeled robots using multi-objective memetic algorithms. Integrated Computer-Aided Engineering, 22(4), 387-404. </w:t>
-      </w:r>
-      <w:proofErr w:type="gramStart"/>
-      <w:r>
-        <w:t>doi:</w:t>
-      </w:r>
-      <w:proofErr w:type="gramEnd"/>
-      <w:r>
-        <w:t>10.3233/ICA-150498</w:t>
+      <w:r>
+        <w:t>Zexuan, Z., Jun, X., Jian-Qiang, L., Fangxiao, W., &amp; Qingfu, Z. (2015). Global path planning of wheeled robots using multi-objective memetic algorithms. Integrated Computer-Aided Engineering, 22(4), 387-404. doi:10.3233/ICA-150498</w:t>
       </w:r>
     </w:p>
     <w:sectPr>
@@ -2033,15 +2013,7 @@
         <w:annotationRef/>
       </w:r>
       <w:r>
-        <w:t xml:space="preserve">Changed the title page to emphasize the name of the project, and drew attention to the type and date of the project using primacy and </w:t>
-      </w:r>
-      <w:proofErr w:type="spellStart"/>
-      <w:r>
-        <w:t>recency</w:t>
-      </w:r>
-      <w:proofErr w:type="spellEnd"/>
-      <w:r>
-        <w:t xml:space="preserve"> effect.</w:t>
+        <w:t>Changed the title page to emphasize the name of the project, and drew attention to the type and date of the project using primacy and recency effect.</w:t>
       </w:r>
     </w:p>
   </w:comment>
@@ -2061,7 +2033,7 @@
       </w:r>
     </w:p>
   </w:comment>
-  <w:comment w:id="2" w:author="Branden Wagner" w:date="2017-02-15T21:51:00Z" w:initials="BWW">
+  <w:comment w:id="3" w:author="Branden Wagner" w:date="2017-02-15T21:51:00Z" w:initials="BWW">
     <w:p>
       <w:pPr>
         <w:pStyle w:val="CommentText"/>
@@ -2077,7 +2049,7 @@
       </w:r>
     </w:p>
   </w:comment>
-  <w:comment w:id="3" w:author="Branden Wagner" w:date="2017-02-15T22:11:00Z" w:initials="BWW">
+  <w:comment w:id="4" w:author="Branden Wagner" w:date="2017-02-15T22:11:00Z" w:initials="BWW">
     <w:p>
       <w:pPr>
         <w:pStyle w:val="CommentText"/>
@@ -2946,7 +2918,6 @@
   <w:style w:type="character" w:default="1" w:styleId="DefaultParagraphFont">
     <w:name w:val="Default Paragraph Font"/>
     <w:uiPriority w:val="1"/>
-    <w:semiHidden/>
     <w:unhideWhenUsed/>
   </w:style>
   <w:style w:type="table" w:default="1" w:styleId="TableNormal">
@@ -3526,7 +3497,7 @@
 </file>
 
 <file path=customXml/itemProps1.xml><?xml version="1.0" encoding="utf-8"?>
-<ds:datastoreItem xmlns:ds="http://schemas.openxmlformats.org/officeDocument/2006/customXml" ds:itemID="{430F53CE-1D5E-4469-A994-5708C2B5DDB5}">
+<ds:datastoreItem xmlns:ds="http://schemas.openxmlformats.org/officeDocument/2006/customXml" ds:itemID="{B1054103-D53C-4804-A882-DE8EC49674E6}">
   <ds:schemaRefs>
     <ds:schemaRef ds:uri="http://schemas.openxmlformats.org/officeDocument/2006/bibliography"/>
   </ds:schemaRefs>

</xml_diff>

<commit_message>
updated working draft of the paper
</commit_message>
<xml_diff>
--- a/Docs/C458-proposal-workingdraft.docx
+++ b/Docs/C458-proposal-workingdraft.docx
@@ -77,8 +77,18 @@
           <w:szCs w:val="52"/>
         </w:rPr>
       </w:pPr>
-      <w:bookmarkStart w:id="0" w:name="_GoBack"/>
-      <w:bookmarkEnd w:id="0"/>
+      <w:r>
+        <w:rPr>
+          <w:rFonts w:eastAsia="Times New Roman" w:cs="Segoe UI"/>
+          <w:b/>
+          <w:bCs/>
+          <w:color w:val="333333"/>
+          <w:kern w:val="36"/>
+          <w:sz w:val="52"/>
+          <w:szCs w:val="52"/>
+        </w:rPr>
+        <w:t>XFM Vending Machine</w:t>
+      </w:r>
     </w:p>
     <w:p>
       <w:pPr>
@@ -126,7 +136,7 @@
           <w:rStyle w:val="SubtleEmphasis"/>
         </w:rPr>
       </w:pPr>
-      <w:commentRangeStart w:id="1"/>
+      <w:commentRangeStart w:id="0"/>
       <w:r>
         <w:rPr>
           <w:rStyle w:val="SubtleEmphasis"/>
@@ -159,14 +169,20 @@
         <w:rPr>
           <w:rStyle w:val="SubtleEmphasis"/>
         </w:rPr>
-        <w:t>February 16, 2017</w:t>
-      </w:r>
-      <w:commentRangeEnd w:id="1"/>
+        <w:t>March 16</w:t>
+      </w:r>
+      <w:r>
+        <w:rPr>
+          <w:rStyle w:val="SubtleEmphasis"/>
+        </w:rPr>
+        <w:t>, 2017</w:t>
+      </w:r>
+      <w:commentRangeEnd w:id="0"/>
       <w:r>
         <w:rPr>
           <w:rStyle w:val="CommentReference"/>
         </w:rPr>
-        <w:commentReference w:id="1"/>
+        <w:commentReference w:id="0"/>
       </w:r>
     </w:p>
     <w:p>
@@ -194,12 +210,12 @@
       <w:pPr>
         <w:pStyle w:val="Heading3"/>
       </w:pPr>
-      <w:commentRangeStart w:id="2"/>
+      <w:commentRangeStart w:id="1"/>
       <w:r>
         <w:lastRenderedPageBreak/>
         <w:t>Abstract</w:t>
       </w:r>
-      <w:commentRangeEnd w:id="2"/>
+      <w:commentRangeEnd w:id="1"/>
       <w:r>
         <w:rPr>
           <w:rStyle w:val="CommentReference"/>
@@ -207,7 +223,7 @@
           <w:b w:val="0"/>
           <w:bCs w:val="0"/>
         </w:rPr>
-        <w:commentReference w:id="2"/>
+        <w:commentReference w:id="1"/>
       </w:r>
     </w:p>
     <w:p>
@@ -308,25 +324,7 @@
           <w:color w:val="333333"/>
           <w:szCs w:val="24"/>
         </w:rPr>
-        <w:t xml:space="preserve"> One notable model for attending customers can be found at </w:t>
-      </w:r>
-      <w:proofErr w:type="spellStart"/>
-      <w:r>
-        <w:rPr>
-          <w:rFonts w:eastAsia="Times New Roman" w:cs="Segoe UI"/>
-          <w:color w:val="333333"/>
-          <w:szCs w:val="24"/>
-        </w:rPr>
-        <w:t>Brazeiros</w:t>
-      </w:r>
-      <w:proofErr w:type="spellEnd"/>
-      <w:r>
-        <w:rPr>
-          <w:rFonts w:eastAsia="Times New Roman" w:cs="Segoe UI"/>
-          <w:color w:val="333333"/>
-          <w:szCs w:val="24"/>
-        </w:rPr>
-        <w:t xml:space="preserve"> in Louisville, Kentucky. </w:t>
+        <w:t xml:space="preserve"> One notable model for attending customers can be found at Brazeiros in Louisville, Kentucky. </w:t>
       </w:r>
     </w:p>
     <w:p>
@@ -345,25 +343,7 @@
           <w:color w:val="333333"/>
           <w:szCs w:val="24"/>
         </w:rPr>
-        <w:t xml:space="preserve">At </w:t>
-      </w:r>
-      <w:proofErr w:type="spellStart"/>
-      <w:r>
-        <w:rPr>
-          <w:rFonts w:eastAsia="Times New Roman" w:cs="Segoe UI"/>
-          <w:color w:val="333333"/>
-          <w:szCs w:val="24"/>
-        </w:rPr>
-        <w:t>Brazeiros</w:t>
-      </w:r>
-      <w:proofErr w:type="spellEnd"/>
-      <w:r>
-        <w:rPr>
-          <w:rFonts w:eastAsia="Times New Roman" w:cs="Segoe UI"/>
-          <w:color w:val="333333"/>
-          <w:szCs w:val="24"/>
-        </w:rPr>
-        <w:t xml:space="preserve">, customers are given a color-coded coaster, with one side being red and other side being green. Based on the color of the coaster the customer shows, the customer may or may not be continually </w:t>
+        <w:t xml:space="preserve">At Brazeiros, customers are given a color-coded coaster, with one side being red and other side being green. Based on the color of the coaster the customer shows, the customer may or may not be continually </w:t>
       </w:r>
       <w:r>
         <w:rPr>
@@ -387,49 +367,7 @@
           <w:color w:val="333333"/>
           <w:szCs w:val="24"/>
         </w:rPr>
-        <w:t xml:space="preserve"> Our</w:t>
-      </w:r>
-      <w:r>
-        <w:rPr>
-          <w:rFonts w:eastAsia="Times New Roman" w:cs="Segoe UI"/>
-          <w:color w:val="333333"/>
-          <w:szCs w:val="24"/>
-        </w:rPr>
-        <w:t xml:space="preserve"> </w:t>
-      </w:r>
-      <w:proofErr w:type="spellStart"/>
-      <w:r>
-        <w:rPr>
-          <w:rFonts w:eastAsia="Times New Roman" w:cs="Segoe UI"/>
-          <w:color w:val="333333"/>
-          <w:szCs w:val="24"/>
-        </w:rPr>
-        <w:t>Bar</w:t>
-      </w:r>
-      <w:r>
-        <w:rPr>
-          <w:rFonts w:eastAsia="Times New Roman" w:cs="Segoe UI"/>
-          <w:color w:val="333333"/>
-          <w:szCs w:val="24"/>
-        </w:rPr>
-        <w:t>B</w:t>
-      </w:r>
-      <w:r>
-        <w:rPr>
-          <w:rFonts w:eastAsia="Times New Roman" w:cs="Segoe UI"/>
-          <w:color w:val="333333"/>
-          <w:szCs w:val="24"/>
-        </w:rPr>
-        <w:t>ot</w:t>
-      </w:r>
-      <w:proofErr w:type="spellEnd"/>
-      <w:r>
-        <w:rPr>
-          <w:rFonts w:eastAsia="Times New Roman" w:cs="Segoe UI"/>
-          <w:color w:val="333333"/>
-          <w:szCs w:val="24"/>
-        </w:rPr>
-        <w:t xml:space="preserve"> project</w:t>
+        <w:t xml:space="preserve"> Our project</w:t>
       </w:r>
       <w:r>
         <w:rPr>
@@ -488,59 +426,23 @@
           <w:color w:val="333333"/>
           <w:szCs w:val="24"/>
         </w:rPr>
-        <w:t>The idea is the</w:t>
-      </w:r>
-      <w:r>
-        <w:rPr>
-          <w:rFonts w:eastAsia="Times New Roman" w:cs="Segoe UI"/>
-          <w:color w:val="333333"/>
-          <w:szCs w:val="24"/>
-        </w:rPr>
-        <w:t xml:space="preserve"> </w:t>
-      </w:r>
-      <w:proofErr w:type="spellStart"/>
-      <w:r>
-        <w:rPr>
-          <w:rFonts w:eastAsia="Times New Roman" w:cs="Segoe UI"/>
-          <w:color w:val="333333"/>
-          <w:szCs w:val="24"/>
-        </w:rPr>
-        <w:t>BarB</w:t>
-      </w:r>
-      <w:r>
-        <w:rPr>
-          <w:rFonts w:eastAsia="Times New Roman" w:cs="Segoe UI"/>
-          <w:color w:val="333333"/>
-          <w:szCs w:val="24"/>
-        </w:rPr>
-        <w:t>ot</w:t>
-      </w:r>
-      <w:proofErr w:type="spellEnd"/>
-      <w:r>
-        <w:rPr>
-          <w:rFonts w:eastAsia="Times New Roman" w:cs="Segoe UI"/>
-          <w:color w:val="333333"/>
-          <w:szCs w:val="24"/>
-        </w:rPr>
-        <w:t xml:space="preserve"> will load itself via an arm attached to the top of the bot. Customers will each have a double-sided card with a certain color (e.g. red) on one side and a different color (e.g. green) on the other side. Similar to how other restaurants such as </w:t>
-      </w:r>
-      <w:proofErr w:type="spellStart"/>
-      <w:r>
-        <w:rPr>
-          <w:rFonts w:eastAsia="Times New Roman" w:cs="Segoe UI"/>
-          <w:color w:val="333333"/>
-          <w:szCs w:val="24"/>
-        </w:rPr>
-        <w:t>Brazeiros</w:t>
-      </w:r>
-      <w:proofErr w:type="spellEnd"/>
-      <w:r>
-        <w:rPr>
-          <w:rFonts w:eastAsia="Times New Roman" w:cs="Segoe UI"/>
-          <w:color w:val="333333"/>
-          <w:szCs w:val="24"/>
-        </w:rPr>
-        <w:t xml:space="preserve"> operate, one color will indicate the customer wants an order and the other color will indicate the customer is content and does not desire an order. </w:t>
+        <w:t xml:space="preserve">The idea is </w:t>
+      </w:r>
+      <w:r>
+        <w:rPr>
+          <w:rFonts w:eastAsia="Times New Roman" w:cs="Segoe UI"/>
+          <w:color w:val="333333"/>
+          <w:szCs w:val="24"/>
+        </w:rPr>
+        <w:t>a human will load the robot with a special “magazine” containing consumables (such as mint patties)</w:t>
+      </w:r>
+      <w:r>
+        <w:rPr>
+          <w:rFonts w:eastAsia="Times New Roman" w:cs="Segoe UI"/>
+          <w:color w:val="333333"/>
+          <w:szCs w:val="24"/>
+        </w:rPr>
+        <w:t xml:space="preserve">. Customers will each have a double-sided card with a certain color (e.g. red) on one side and a different color (e.g. green) on the other side. Similar to how other restaurants such as Brazeiros operate, one color will indicate the customer wants an order and the other color will indicate the customer is content and does not desire an order. </w:t>
       </w:r>
     </w:p>
     <w:p>
@@ -583,26 +485,16 @@
           <w:color w:val="333333"/>
           <w:szCs w:val="24"/>
         </w:rPr>
-        <w:t xml:space="preserve">The </w:t>
-      </w:r>
-      <w:proofErr w:type="spellStart"/>
-      <w:r>
-        <w:rPr>
-          <w:rFonts w:eastAsia="Times New Roman" w:cs="Segoe UI"/>
-          <w:color w:val="333333"/>
-          <w:szCs w:val="24"/>
-        </w:rPr>
-        <w:t>BarB</w:t>
-      </w:r>
-      <w:r>
-        <w:rPr>
-          <w:rFonts w:eastAsia="Times New Roman" w:cs="Segoe UI"/>
-          <w:color w:val="333333"/>
-          <w:szCs w:val="24"/>
-        </w:rPr>
-        <w:t>ot’s</w:t>
-      </w:r>
-      <w:proofErr w:type="spellEnd"/>
+        <w:t>The robot</w:t>
+      </w:r>
+      <w:r>
+        <w:rPr>
+          <w:rFonts w:eastAsia="Times New Roman" w:cs="Segoe UI"/>
+          <w:color w:val="333333"/>
+          <w:szCs w:val="24"/>
+        </w:rPr>
+        <w:t>’s</w:t>
+      </w:r>
       <w:r>
         <w:rPr>
           <w:rFonts w:eastAsia="Times New Roman" w:cs="Segoe UI"/>
@@ -720,7 +612,15 @@
           <w:color w:val="333333"/>
           <w:szCs w:val="24"/>
         </w:rPr>
-        <w:t>The storage/loading area is to be at the end of the counter. There, a hopper or some similar storage container will contain the consumables (e.g. mints). The bot will approach the hopper at the end of a bar run and the hopper will be opened, allowing the consumables to empty into the storage basket on the bot.</w:t>
+        <w:t xml:space="preserve">The storage/loading area is to be at the end of the counter. There, </w:t>
+      </w:r>
+      <w:r>
+        <w:rPr>
+          <w:rFonts w:eastAsia="Times New Roman" w:cs="Segoe UI"/>
+          <w:color w:val="333333"/>
+          <w:szCs w:val="24"/>
+        </w:rPr>
+        <w:t>we will manually load the robot with a cardboard storage magazine, which will contain six mint patties.</w:t>
       </w:r>
     </w:p>
     <w:p>
@@ -739,7 +639,15 @@
           <w:color w:val="333333"/>
           <w:szCs w:val="24"/>
         </w:rPr>
-        <w:t>The bot traversal area is the space on the counter where the bot moves. The space stretches from one end of the counter to the other end. The bot will move forward from the hopper along this traversal space to attend each customer and, when the bot reaches the end of the counter, it moves backward to the hopper to start another run.</w:t>
+        <w:t xml:space="preserve">The bot traversal area is the space on the counter where the bot moves. The space stretches from one end of the counter to the other end. The bot will move forward </w:t>
+      </w:r>
+      <w:r>
+        <w:rPr>
+          <w:rFonts w:eastAsia="Times New Roman" w:cs="Segoe UI"/>
+          <w:color w:val="333333"/>
+          <w:szCs w:val="24"/>
+        </w:rPr>
+        <w:t>from the far end of the counter, following a pre-set, taped path. As the bot follows the path, it reads the color cards the customers have laid on the counter alongside the tape. Once the bot reaches the end of the tape, it stops and waits for a magazine of mint patties to be loaded onto it. Once the bot is loaded, it traverses back over the taped path, dropping off mint patties in the appropriate places.</w:t>
       </w:r>
     </w:p>
     <w:p>
@@ -756,23 +664,15 @@
           <w:color w:val="333333"/>
           <w:szCs w:val="24"/>
         </w:rPr>
-        <w:t xml:space="preserve">The customer area is the area closer to the edge of the counter where customers will display their color-coded card to the bot, and where the bot will also place the customer’s order. To start with, the number of customers allowed at the counter will be static. However, as the project progresses, delivery memory will be </w:t>
-      </w:r>
-      <w:r>
-        <w:rPr>
-          <w:rFonts w:eastAsia="Times New Roman" w:cs="Segoe UI"/>
-          <w:color w:val="333333"/>
-          <w:szCs w:val="24"/>
-        </w:rPr>
-        <w:t xml:space="preserve">implemented so the bot knows what customers were delivered </w:t>
-      </w:r>
-      <w:r>
-        <w:rPr>
-          <w:rFonts w:eastAsia="Times New Roman" w:cs="Segoe UI"/>
-          <w:color w:val="333333"/>
-          <w:szCs w:val="24"/>
-        </w:rPr>
-        <w:t>to in a run.</w:t>
+        <w:t xml:space="preserve">The customer area is the area closer to the edge of the counter where customers will display their color-coded card to the bot, and where the bot will also place the customer’s order. </w:t>
+      </w:r>
+      <w:r>
+        <w:rPr>
+          <w:rFonts w:eastAsia="Times New Roman" w:cs="Segoe UI"/>
+          <w:color w:val="333333"/>
+          <w:szCs w:val="24"/>
+        </w:rPr>
+        <w:t>Due to the scope and time constraints of this project, the static number of six customers was chosen.</w:t>
       </w:r>
     </w:p>
     <w:p>
@@ -803,10 +703,10 @@
         <w:ind w:firstLine="720"/>
       </w:pPr>
       <w:r>
-        <w:t xml:space="preserve">The sensors needed for the bot to perform the aforementioned tasks are: two </w:t>
-      </w:r>
-      <w:r>
-        <w:t>IR reflectance sensors</w:t>
+        <w:t>The sensors needed for the bot to perform th</w:t>
+      </w:r>
+      <w:r>
+        <w:t>e aforementioned tasks are: one IR reflectance sensor</w:t>
       </w:r>
       <w:r>
         <w:t xml:space="preserve"> and</w:t>
@@ -819,6 +719,9 @@
       </w:r>
       <w:r>
         <w:t xml:space="preserve"> color sensor</w:t>
+      </w:r>
+      <w:r>
+        <w:t>.</w:t>
       </w:r>
     </w:p>
     <w:p>
@@ -830,19 +733,16 @@
         <w:t xml:space="preserve">The </w:t>
       </w:r>
       <w:r>
-        <w:t>IR reflectance sensors</w:t>
-      </w:r>
-      <w:r>
-        <w:t xml:space="preserve"> will be</w:t>
-      </w:r>
-      <w:r>
-        <w:t xml:space="preserve"> for 1) </w:t>
+        <w:t xml:space="preserve">IR reflectance sensor is </w:t>
+      </w:r>
+      <w:r>
+        <w:t xml:space="preserve">for 1) </w:t>
       </w:r>
       <w:r>
         <w:t>allowing the bot to follow the taped navigation path</w:t>
       </w:r>
       <w:r>
-        <w:t xml:space="preserve"> and 2) possibly for notifying the bot when it has reached the loading area </w:t>
+        <w:t xml:space="preserve"> and 2) for notifying the bot when it has reached the loading area </w:t>
       </w:r>
       <w:r>
         <w:t>(where the tape would end).</w:t>
@@ -854,10 +754,19 @@
         <w:ind w:firstLine="720"/>
       </w:pPr>
       <w:r>
-        <w:t>The color sensor will</w:t>
-      </w:r>
-      <w:r>
-        <w:t xml:space="preserve"> be used to notify the bot what color card the customer is displaying, thus notifying the bot if it needs to give the customer an order.</w:t>
+        <w:t xml:space="preserve">The color sensor </w:t>
+      </w:r>
+      <w:r>
+        <w:t>is</w:t>
+      </w:r>
+      <w:r>
+        <w:t xml:space="preserve"> used to notify the bot what color card the customer is displaying, thus notifying the bot if it needs to give the customer</w:t>
+      </w:r>
+      <w:r>
+        <w:t xml:space="preserve"> a consumable on the return trip</w:t>
+      </w:r>
+      <w:r>
+        <w:t>.</w:t>
       </w:r>
     </w:p>
     <w:p>
@@ -882,7 +791,7 @@
       <w:r>
         <w:t xml:space="preserve"> be taken on the number of green colored cards displayed on a run, which can then be compared with the number of consumables the bot handed out. </w:t>
       </w:r>
-      <w:commentRangeStart w:id="3"/>
+      <w:commentRangeStart w:id="2"/>
       <w:r>
         <w:t>Fo</w:t>
       </w:r>
@@ -892,12 +801,12 @@
       <w:r>
         <w:t xml:space="preserve"> be implemented externally via a physical timer, which will track the time taken to make a delivery run.</w:t>
       </w:r>
-      <w:commentRangeEnd w:id="3"/>
+      <w:commentRangeEnd w:id="2"/>
       <w:r>
         <w:rPr>
           <w:rStyle w:val="CommentReference"/>
         </w:rPr>
-        <w:commentReference w:id="3"/>
+        <w:commentReference w:id="2"/>
       </w:r>
     </w:p>
     <w:p>
@@ -922,23 +831,13 @@
           <w:szCs w:val="24"/>
         </w:rPr>
       </w:pPr>
-      <w:proofErr w:type="spellStart"/>
-      <w:r>
-        <w:rPr>
-          <w:rFonts w:eastAsia="Times New Roman" w:cs="Segoe UI"/>
-          <w:color w:val="333333"/>
-          <w:szCs w:val="24"/>
-        </w:rPr>
-        <w:t>Bot</w:t>
-      </w:r>
-      <w:proofErr w:type="spellEnd"/>
-      <w:r>
-        <w:rPr>
-          <w:rFonts w:eastAsia="Times New Roman" w:cs="Segoe UI"/>
-          <w:color w:val="333333"/>
-          <w:szCs w:val="24"/>
-        </w:rPr>
-        <w:t xml:space="preserve"> will</w:t>
+      <w:r>
+        <w:rPr>
+          <w:rFonts w:eastAsia="Times New Roman" w:cs="Segoe UI"/>
+          <w:color w:val="333333"/>
+          <w:szCs w:val="24"/>
+        </w:rPr>
+        <w:t>Bot will</w:t>
       </w:r>
       <w:r>
         <w:rPr>
@@ -947,6 +846,14 @@
           <w:szCs w:val="24"/>
         </w:rPr>
         <w:t xml:space="preserve"> move forward along the counter</w:t>
+      </w:r>
+      <w:r>
+        <w:rPr>
+          <w:rFonts w:eastAsia="Times New Roman" w:cs="Segoe UI"/>
+          <w:color w:val="333333"/>
+          <w:szCs w:val="24"/>
+        </w:rPr>
+        <w:t>, following taped path using the line follower sensor</w:t>
       </w:r>
     </w:p>
     <w:p>
@@ -963,31 +870,21 @@
           <w:szCs w:val="24"/>
         </w:rPr>
       </w:pPr>
-      <w:proofErr w:type="spellStart"/>
-      <w:r>
-        <w:rPr>
-          <w:rFonts w:eastAsia="Times New Roman" w:cs="Segoe UI"/>
-          <w:color w:val="333333"/>
-          <w:szCs w:val="24"/>
-        </w:rPr>
-        <w:t>Bot</w:t>
-      </w:r>
-      <w:proofErr w:type="spellEnd"/>
-      <w:r>
-        <w:rPr>
-          <w:rFonts w:eastAsia="Times New Roman" w:cs="Segoe UI"/>
-          <w:color w:val="333333"/>
-          <w:szCs w:val="24"/>
-        </w:rPr>
-        <w:t xml:space="preserve"> will</w:t>
-      </w:r>
-      <w:r>
-        <w:rPr>
-          <w:rFonts w:eastAsia="Times New Roman" w:cs="Segoe UI"/>
-          <w:color w:val="333333"/>
-          <w:szCs w:val="24"/>
-        </w:rPr>
-        <w:t xml:space="preserve"> move backward along the counter</w:t>
+      <w:r>
+        <w:rPr>
+          <w:rFonts w:eastAsia="Times New Roman" w:cs="Segoe UI"/>
+          <w:color w:val="333333"/>
+          <w:szCs w:val="24"/>
+        </w:rPr>
+        <w:t>Bot will recognize and register color cards</w:t>
+      </w:r>
+      <w:r>
+        <w:rPr>
+          <w:rFonts w:eastAsia="Times New Roman" w:cs="Segoe UI"/>
+          <w:color w:val="333333"/>
+          <w:szCs w:val="24"/>
+        </w:rPr>
+        <w:t xml:space="preserve"> using the RGB sensor</w:t>
       </w:r>
     </w:p>
     <w:p>
@@ -1004,23 +901,13 @@
           <w:szCs w:val="24"/>
         </w:rPr>
       </w:pPr>
-      <w:proofErr w:type="spellStart"/>
-      <w:r>
-        <w:rPr>
-          <w:rFonts w:eastAsia="Times New Roman" w:cs="Segoe UI"/>
-          <w:color w:val="333333"/>
-          <w:szCs w:val="24"/>
-        </w:rPr>
-        <w:t>Bot</w:t>
-      </w:r>
-      <w:proofErr w:type="spellEnd"/>
-      <w:r>
-        <w:rPr>
-          <w:rFonts w:eastAsia="Times New Roman" w:cs="Segoe UI"/>
-          <w:color w:val="333333"/>
-          <w:szCs w:val="24"/>
-        </w:rPr>
-        <w:t xml:space="preserve"> will</w:t>
+      <w:r>
+        <w:rPr>
+          <w:rFonts w:eastAsia="Times New Roman" w:cs="Segoe UI"/>
+          <w:color w:val="333333"/>
+          <w:szCs w:val="24"/>
+        </w:rPr>
+        <w:t>Bot will</w:t>
       </w:r>
       <w:r>
         <w:rPr>
@@ -1051,15 +938,31 @@
           <w:color w:val="333333"/>
           <w:szCs w:val="24"/>
         </w:rPr>
-        <w:t>Hopper will</w:t>
-      </w:r>
-      <w:r>
-        <w:rPr>
-          <w:rFonts w:eastAsia="Times New Roman" w:cs="Segoe UI"/>
-          <w:color w:val="333333"/>
-          <w:szCs w:val="24"/>
-        </w:rPr>
-        <w:t xml:space="preserve"> load bot</w:t>
+        <w:t>Bot will</w:t>
+      </w:r>
+      <w:r>
+        <w:rPr>
+          <w:rFonts w:eastAsia="Times New Roman" w:cs="Segoe UI"/>
+          <w:color w:val="333333"/>
+          <w:szCs w:val="24"/>
+        </w:rPr>
+        <w:t xml:space="preserve"> move back</w:t>
+      </w:r>
+      <w:r>
+        <w:rPr>
+          <w:rFonts w:eastAsia="Times New Roman" w:cs="Segoe UI"/>
+          <w:color w:val="333333"/>
+          <w:szCs w:val="24"/>
+        </w:rPr>
+        <w:t xml:space="preserve"> along the counter</w:t>
+      </w:r>
+      <w:r>
+        <w:rPr>
+          <w:rFonts w:eastAsia="Times New Roman" w:cs="Segoe UI"/>
+          <w:color w:val="333333"/>
+          <w:szCs w:val="24"/>
+        </w:rPr>
+        <w:t>, following the taped path</w:t>
       </w:r>
     </w:p>
     <w:p>
@@ -1123,136 +1026,27 @@
         </w:rPr>
         <w:t xml:space="preserve"> unload a consumable</w:t>
       </w:r>
-    </w:p>
-    <w:p>
-      <w:pPr>
-        <w:pStyle w:val="ListParagraph"/>
-        <w:numPr>
-          <w:ilvl w:val="0"/>
-          <w:numId w:val="2"/>
-        </w:numPr>
-        <w:spacing w:after="240" w:line="360" w:lineRule="auto"/>
-        <w:rPr>
-          <w:rFonts w:eastAsia="Times New Roman" w:cs="Segoe UI"/>
-          <w:color w:val="333333"/>
-          <w:szCs w:val="24"/>
-        </w:rPr>
-      </w:pPr>
-      <w:proofErr w:type="spellStart"/>
-      <w:r>
-        <w:rPr>
-          <w:rFonts w:eastAsia="Times New Roman" w:cs="Segoe UI"/>
-          <w:color w:val="333333"/>
-          <w:szCs w:val="24"/>
-        </w:rPr>
-        <w:t>Bot</w:t>
-      </w:r>
-      <w:proofErr w:type="spellEnd"/>
-      <w:r>
-        <w:rPr>
-          <w:rFonts w:eastAsia="Times New Roman" w:cs="Segoe UI"/>
-          <w:color w:val="333333"/>
-          <w:szCs w:val="24"/>
-        </w:rPr>
-        <w:t xml:space="preserve"> will</w:t>
-      </w:r>
-      <w:r>
-        <w:rPr>
-          <w:rFonts w:eastAsia="Times New Roman" w:cs="Segoe UI"/>
-          <w:color w:val="333333"/>
-          <w:szCs w:val="24"/>
-        </w:rPr>
-        <w:t xml:space="preserve"> recognize color cards</w:t>
-      </w:r>
-    </w:p>
-    <w:p>
-      <w:pPr>
-        <w:pStyle w:val="ListParagraph"/>
-        <w:numPr>
-          <w:ilvl w:val="1"/>
-          <w:numId w:val="2"/>
-        </w:numPr>
-        <w:spacing w:after="240" w:line="360" w:lineRule="auto"/>
-        <w:rPr>
-          <w:rFonts w:eastAsia="Times New Roman" w:cs="Segoe UI"/>
-          <w:color w:val="333333"/>
-          <w:szCs w:val="24"/>
-        </w:rPr>
-      </w:pPr>
-      <w:proofErr w:type="spellStart"/>
-      <w:r>
-        <w:rPr>
-          <w:rFonts w:eastAsia="Times New Roman" w:cs="Segoe UI"/>
-          <w:color w:val="333333"/>
-          <w:szCs w:val="24"/>
-        </w:rPr>
-        <w:t>Bot</w:t>
-      </w:r>
-      <w:proofErr w:type="spellEnd"/>
-      <w:r>
-        <w:rPr>
-          <w:rFonts w:eastAsia="Times New Roman" w:cs="Segoe UI"/>
-          <w:color w:val="333333"/>
-          <w:szCs w:val="24"/>
-        </w:rPr>
-        <w:t xml:space="preserve"> will</w:t>
-      </w:r>
-      <w:r>
-        <w:rPr>
-          <w:rFonts w:eastAsia="Times New Roman" w:cs="Segoe UI"/>
-          <w:color w:val="333333"/>
-          <w:szCs w:val="24"/>
-        </w:rPr>
-        <w:t xml:space="preserve"> unload a consumable at a green card</w:t>
-      </w:r>
-    </w:p>
-    <w:p>
-      <w:pPr>
-        <w:pStyle w:val="ListParagraph"/>
-        <w:numPr>
-          <w:ilvl w:val="1"/>
-          <w:numId w:val="2"/>
-        </w:numPr>
-        <w:spacing w:after="240" w:line="360" w:lineRule="auto"/>
-        <w:rPr>
-          <w:rFonts w:eastAsia="Times New Roman" w:cs="Segoe UI"/>
-          <w:color w:val="333333"/>
-          <w:szCs w:val="24"/>
-        </w:rPr>
-      </w:pPr>
-      <w:proofErr w:type="spellStart"/>
-      <w:r>
-        <w:rPr>
-          <w:rFonts w:eastAsia="Times New Roman" w:cs="Segoe UI"/>
-          <w:color w:val="333333"/>
-          <w:szCs w:val="24"/>
-        </w:rPr>
-        <w:t>Bot</w:t>
-      </w:r>
-      <w:proofErr w:type="spellEnd"/>
-      <w:r>
-        <w:rPr>
-          <w:rFonts w:eastAsia="Times New Roman" w:cs="Segoe UI"/>
-          <w:color w:val="333333"/>
-          <w:szCs w:val="24"/>
-        </w:rPr>
-        <w:t xml:space="preserve"> will</w:t>
-      </w:r>
-      <w:r>
-        <w:rPr>
-          <w:rFonts w:eastAsia="Times New Roman" w:cs="Segoe UI"/>
-          <w:color w:val="333333"/>
-          <w:szCs w:val="24"/>
-        </w:rPr>
-        <w:t xml:space="preserve"> pass a customer at a red card</w:t>
-      </w:r>
+      <w:r>
+        <w:rPr>
+          <w:rFonts w:eastAsia="Times New Roman" w:cs="Segoe UI"/>
+          <w:color w:val="333333"/>
+          <w:szCs w:val="24"/>
+        </w:rPr>
+        <w:t xml:space="preserve"> onto the counter</w:t>
+      </w:r>
+      <w:bookmarkStart w:id="3" w:name="_GoBack"/>
+      <w:bookmarkEnd w:id="3"/>
     </w:p>
     <w:p>
       <w:pPr>
         <w:pStyle w:val="Heading3"/>
       </w:pPr>
-      <w:r>
-        <w:lastRenderedPageBreak/>
+    </w:p>
+    <w:p>
+      <w:pPr>
+        <w:pStyle w:val="Heading3"/>
+      </w:pPr>
+      <w:r>
         <w:t>Related Research</w:t>
       </w:r>
     </w:p>
@@ -1261,27 +1055,21 @@
         <w:tab/>
         <w:t xml:space="preserve">Our approach was to define the problem first, then design the robot. As the problem was refined, we also needed to alter the design. Some designs solving a similar problem include </w:t>
       </w:r>
-      <w:proofErr w:type="spellStart"/>
       <w:r>
         <w:t>Zexuan</w:t>
       </w:r>
-      <w:proofErr w:type="spellEnd"/>
       <w:r>
         <w:t xml:space="preserve">, </w:t>
       </w:r>
       <w:r>
+        <w:lastRenderedPageBreak/>
         <w:t>et al (2015)</w:t>
       </w:r>
       <w:r>
         <w:t xml:space="preserve">, and </w:t>
       </w:r>
-      <w:proofErr w:type="spellStart"/>
-      <w:r>
-        <w:t>Casavela</w:t>
-      </w:r>
-      <w:proofErr w:type="spellEnd"/>
-      <w:r>
-        <w:t xml:space="preserve"> (2012)</w:t>
+      <w:r>
+        <w:t>Casavela (2012)</w:t>
       </w:r>
       <w:r>
         <w:t>. Our design intends to combine movement of</w:t>
@@ -1317,167 +1105,123 @@
       <w:r>
         <w:t xml:space="preserve">based on observations of the system in use at </w:t>
       </w:r>
-      <w:proofErr w:type="spellStart"/>
-      <w:r>
-        <w:rPr>
-          <w:rFonts w:eastAsia="Times New Roman" w:cs="Segoe UI"/>
-          <w:color w:val="333333"/>
-          <w:szCs w:val="24"/>
-        </w:rPr>
-        <w:t>Brazeiros</w:t>
-      </w:r>
-      <w:proofErr w:type="spellEnd"/>
-      <w:r>
-        <w:rPr>
-          <w:rFonts w:eastAsia="Times New Roman" w:cs="Segoe UI"/>
-          <w:color w:val="333333"/>
-          <w:szCs w:val="24"/>
-        </w:rPr>
+      <w:r>
+        <w:rPr>
+          <w:rFonts w:eastAsia="Times New Roman" w:cs="Segoe UI"/>
+          <w:color w:val="333333"/>
+          <w:szCs w:val="24"/>
+        </w:rPr>
+        <w:t>Brazeiros.</w:t>
+      </w:r>
+      <w:r>
+        <w:rPr>
+          <w:rFonts w:eastAsia="Times New Roman" w:cs="Segoe UI"/>
+          <w:color w:val="333333"/>
+          <w:szCs w:val="24"/>
+        </w:rPr>
+        <w:t xml:space="preserve"> Their system uses a green card to start service and a red card to stop service. (Brazeiros 2017)</w:t>
+      </w:r>
+    </w:p>
+    <w:p>
+      <w:r>
+        <w:tab/>
+      </w:r>
+      <w:r>
+        <w:t xml:space="preserve">Path planning is a difficult obstacle to overcome for autonomous robots. </w:t>
+      </w:r>
+      <w:r>
+        <w:t>Zexuan, et al,</w:t>
+      </w:r>
+      <w:r>
+        <w:t xml:space="preserve"> (20</w:t>
+      </w:r>
+      <w:r>
+        <w:t>15</w:t>
+      </w:r>
+      <w:r>
+        <w:t xml:space="preserve">) </w:t>
+      </w:r>
+      <w:r>
+        <w:t xml:space="preserve">shows </w:t>
+      </w:r>
+      <w:r>
+        <w:t xml:space="preserve">an example </w:t>
+      </w:r>
+      <w:r>
+        <w:t xml:space="preserve">the </w:t>
+      </w:r>
+      <w:r>
+        <w:t>procedures needed</w:t>
+      </w:r>
+      <w:r>
+        <w:t xml:space="preserve"> </w:t>
+      </w:r>
+      <w:r>
+        <w:t>to plan</w:t>
+      </w:r>
+      <w:r>
+        <w:t xml:space="preserve"> transportation </w:t>
+      </w:r>
+      <w:r>
+        <w:t>along</w:t>
+      </w:r>
+      <w:r>
+        <w:t xml:space="preserve"> a set path.</w:t>
+      </w:r>
+      <w:r>
+        <w:t xml:space="preserve"> Our project plans to use a combination of physical aids and programming to overcome obstacles in the path.  We </w:t>
+      </w:r>
+      <w:r>
+        <w:t>intend to use a fixed and relatively smal</w:t>
+      </w:r>
+      <w:r>
+        <w:t>l path traversed in two directions</w:t>
+      </w:r>
+      <w:r>
         <w:t>.</w:t>
       </w:r>
-      <w:r>
-        <w:rPr>
-          <w:rFonts w:eastAsia="Times New Roman" w:cs="Segoe UI"/>
-          <w:color w:val="333333"/>
-          <w:szCs w:val="24"/>
-        </w:rPr>
-        <w:t xml:space="preserve"> Their system uses a green card to start service and a red card to stop service. (</w:t>
-      </w:r>
-      <w:proofErr w:type="spellStart"/>
-      <w:r>
-        <w:rPr>
-          <w:rFonts w:eastAsia="Times New Roman" w:cs="Segoe UI"/>
-          <w:color w:val="333333"/>
-          <w:szCs w:val="24"/>
-        </w:rPr>
-        <w:t>Brazeiros</w:t>
-      </w:r>
-      <w:proofErr w:type="spellEnd"/>
-      <w:r>
-        <w:rPr>
-          <w:rFonts w:eastAsia="Times New Roman" w:cs="Segoe UI"/>
-          <w:color w:val="333333"/>
-          <w:szCs w:val="24"/>
-        </w:rPr>
-        <w:t xml:space="preserve"> 2017)</w:t>
-      </w:r>
     </w:p>
     <w:p>
       <w:r>
         <w:tab/>
-      </w:r>
-      <w:r>
-        <w:t xml:space="preserve">Path planning is a difficult obstacle to overcome for autonomous robots. </w:t>
-      </w:r>
-      <w:proofErr w:type="spellStart"/>
-      <w:r>
-        <w:t>Zexuan</w:t>
-      </w:r>
-      <w:proofErr w:type="spellEnd"/>
-      <w:r>
-        <w:t>, et al,</w:t>
-      </w:r>
-      <w:r>
-        <w:t xml:space="preserve"> (20</w:t>
-      </w:r>
-      <w:r>
-        <w:t>15</w:t>
-      </w:r>
-      <w:r>
-        <w:t xml:space="preserve">) </w:t>
-      </w:r>
-      <w:r>
-        <w:t xml:space="preserve">shows </w:t>
-      </w:r>
-      <w:r>
-        <w:t xml:space="preserve">an example </w:t>
-      </w:r>
-      <w:r>
-        <w:t xml:space="preserve">the </w:t>
-      </w:r>
-      <w:r>
-        <w:t>procedures needed</w:t>
+        <w:t>J</w:t>
+      </w:r>
+      <w:r>
+        <w:t>u (2016)</w:t>
       </w:r>
       <w:r>
         <w:t xml:space="preserve"> </w:t>
       </w:r>
       <w:r>
-        <w:t>to plan</w:t>
-      </w:r>
-      <w:r>
-        <w:t xml:space="preserve"> transportation </w:t>
-      </w:r>
-      <w:r>
-        <w:t>along</w:t>
-      </w:r>
-      <w:r>
-        <w:t xml:space="preserve"> a set path.</w:t>
-      </w:r>
-      <w:r>
-        <w:t xml:space="preserve"> Our project plans to use a combination of physical aids and programming to overcome obstacles in the path.  We </w:t>
-      </w:r>
-      <w:r>
-        <w:t>intend to use a fixed and relatively smal</w:t>
-      </w:r>
-      <w:r>
-        <w:t>l path traversed in two directions</w:t>
-      </w:r>
-      <w:r>
-        <w:t>.</w:t>
+        <w:t xml:space="preserve">explains a strategy for manipulating small round objects using positive air pressure.  </w:t>
+      </w:r>
+      <w:r>
+        <w:t xml:space="preserve">In this project they found that having a more flexible solution added efficiency and gave unexpected side benefits. </w:t>
+      </w:r>
+      <w:r>
+        <w:t xml:space="preserve">We decided to </w:t>
+      </w:r>
+      <w:r>
+        <w:t xml:space="preserve">add a similar system to our </w:t>
+      </w:r>
+      <w:r>
+        <w:t>arm because of the ease of us</w:t>
+      </w:r>
+      <w:r>
+        <w:t>e</w:t>
+      </w:r>
+      <w:r>
+        <w:t xml:space="preserve"> and the relatively low cost.</w:t>
       </w:r>
     </w:p>
     <w:p>
       <w:r>
         <w:tab/>
-      </w:r>
-      <w:proofErr w:type="spellStart"/>
-      <w:r>
-        <w:t>J</w:t>
-      </w:r>
-      <w:r>
-        <w:t>u</w:t>
-      </w:r>
-      <w:proofErr w:type="spellEnd"/>
-      <w:r>
-        <w:t xml:space="preserve"> (2016)</w:t>
-      </w:r>
-      <w:r>
-        <w:t xml:space="preserve"> </w:t>
-      </w:r>
-      <w:r>
-        <w:t xml:space="preserve">explains a strategy for manipulating small round objects using positive air pressure.  </w:t>
-      </w:r>
-      <w:r>
-        <w:t xml:space="preserve">In this project they found that having a more flexible solution added efficiency and gave unexpected side benefits. </w:t>
-      </w:r>
-      <w:r>
-        <w:t xml:space="preserve">We decided to </w:t>
-      </w:r>
-      <w:r>
-        <w:t xml:space="preserve">add a similar system to our </w:t>
-      </w:r>
-      <w:r>
-        <w:t>arm because of the ease of us</w:t>
-      </w:r>
-      <w:r>
-        <w:t>e</w:t>
-      </w:r>
-      <w:r>
-        <w:t xml:space="preserve"> and the relatively low cost.</w:t>
-      </w:r>
-    </w:p>
-    <w:p>
-      <w:r>
-        <w:tab/>
-      </w:r>
-      <w:proofErr w:type="spellStart"/>
-      <w:r>
         <w:t>C</w:t>
       </w:r>
       <w:r>
         <w:t>asavela</w:t>
       </w:r>
-      <w:proofErr w:type="spellEnd"/>
       <w:r>
         <w:t xml:space="preserve"> </w:t>
       </w:r>
@@ -1869,18 +1613,8 @@
         <w:spacing w:line="240" w:lineRule="auto"/>
         <w:ind w:left="720" w:hanging="720"/>
       </w:pPr>
-      <w:proofErr w:type="spellStart"/>
-      <w:proofErr w:type="gramStart"/>
-      <w:r>
-        <w:t>Brazeiros</w:t>
-      </w:r>
-      <w:proofErr w:type="spellEnd"/>
-      <w:r>
-        <w:t xml:space="preserve"> .</w:t>
-      </w:r>
-      <w:proofErr w:type="gramEnd"/>
-      <w:r>
-        <w:t xml:space="preserve"> (2017). Meats. Retrieved February 16, 2017, from http://www.brazeiros.com/menu/meats/</w:t>
+      <w:r>
+        <w:t>Brazeiros . (2017). Meats. Retrieved February 16, 2017, from http://www.brazeiros.com/menu/meats/</w:t>
       </w:r>
     </w:p>
     <w:p>
@@ -1888,32 +1622,11 @@
         <w:spacing w:line="240" w:lineRule="auto"/>
         <w:ind w:left="720" w:hanging="720"/>
       </w:pPr>
-      <w:proofErr w:type="spellStart"/>
       <w:r>
         <w:t>C</w:t>
       </w:r>
       <w:r>
-        <w:t>asavela</w:t>
-      </w:r>
-      <w:proofErr w:type="spellEnd"/>
-      <w:r>
-        <w:t xml:space="preserve">, S. (2012). C++ PROGRAM FOR DRIVING OF AN AGRICOL ROBOT. Annals </w:t>
-      </w:r>
-      <w:proofErr w:type="gramStart"/>
-      <w:r>
-        <w:t>Of</w:t>
-      </w:r>
-      <w:proofErr w:type="gramEnd"/>
-      <w:r>
-        <w:t xml:space="preserve"> The University Of </w:t>
-      </w:r>
-      <w:proofErr w:type="spellStart"/>
-      <w:r>
-        <w:t>Petrosani</w:t>
-      </w:r>
-      <w:proofErr w:type="spellEnd"/>
-      <w:r>
-        <w:t xml:space="preserve"> Mechanical Engineering, 1411-19.</w:t>
+        <w:t>asavela, S. (2012). C++ PROGRAM FOR DRIVING OF AN AGRICOL ROBOT. Annals Of The University Of Petrosani Mechanical Engineering, 1411-19.</w:t>
       </w:r>
     </w:p>
     <w:p>
@@ -1921,13 +1634,8 @@
         <w:spacing w:line="240" w:lineRule="auto"/>
         <w:ind w:left="720" w:hanging="720"/>
       </w:pPr>
-      <w:proofErr w:type="spellStart"/>
-      <w:r>
-        <w:t>Ju</w:t>
-      </w:r>
-      <w:proofErr w:type="spellEnd"/>
-      <w:r>
-        <w:t xml:space="preserve">, B. (2016). Robotic gripper can throw darts, balls - with no arm motion | Cornell Chronicle. Retrieved February 16, 2017, from </w:t>
+      <w:r>
+        <w:t xml:space="preserve">Ju, B. (2016). Robotic gripper can throw darts, balls - with no arm motion | Cornell Chronicle. Retrieved February 16, 2017, from </w:t>
       </w:r>
       <w:r>
         <w:t>http://www.news.cornell.edu/stories/2012/02/robotic-gripper-can-now-throw-things</w:t>
@@ -1938,45 +1646,8 @@
         <w:spacing w:line="240" w:lineRule="auto"/>
         <w:ind w:left="720" w:hanging="720"/>
       </w:pPr>
-      <w:proofErr w:type="spellStart"/>
-      <w:r>
-        <w:t>Zexuan</w:t>
-      </w:r>
-      <w:proofErr w:type="spellEnd"/>
-      <w:r>
-        <w:t>, Z., Jun, X., Jian-</w:t>
-      </w:r>
-      <w:proofErr w:type="spellStart"/>
-      <w:r>
-        <w:t>Qiang</w:t>
-      </w:r>
-      <w:proofErr w:type="spellEnd"/>
-      <w:r>
-        <w:t xml:space="preserve">, L., </w:t>
-      </w:r>
-      <w:proofErr w:type="spellStart"/>
-      <w:r>
-        <w:t>Fangxiao</w:t>
-      </w:r>
-      <w:proofErr w:type="spellEnd"/>
-      <w:r>
-        <w:t xml:space="preserve">, W., &amp; </w:t>
-      </w:r>
-      <w:proofErr w:type="spellStart"/>
-      <w:r>
-        <w:t>Qingfu</w:t>
-      </w:r>
-      <w:proofErr w:type="spellEnd"/>
-      <w:r>
-        <w:t xml:space="preserve">, Z. (2015). Global path planning of wheeled robots using multi-objective memetic algorithms. Integrated Computer-Aided Engineering, 22(4), 387-404. </w:t>
-      </w:r>
-      <w:proofErr w:type="gramStart"/>
-      <w:r>
-        <w:t>doi:</w:t>
-      </w:r>
-      <w:proofErr w:type="gramEnd"/>
-      <w:r>
-        <w:t>10.3233/ICA-150498</w:t>
+      <w:r>
+        <w:t>Zexuan, Z., Jun, X., Jian-Qiang, L., Fangxiao, W., &amp; Qingfu, Z. (2015). Global path planning of wheeled robots using multi-objective memetic algorithms. Integrated Computer-Aided Engineering, 22(4), 387-404. doi:10.3233/ICA-150498</w:t>
       </w:r>
     </w:p>
     <w:sectPr>
@@ -1991,7 +1662,7 @@
 
 <file path=word/comments.xml><?xml version="1.0" encoding="utf-8"?>
 <w:comments xmlns:wpc="http://schemas.microsoft.com/office/word/2010/wordprocessingCanvas" xmlns:mc="http://schemas.openxmlformats.org/markup-compatibility/2006" xmlns:o="urn:schemas-microsoft-com:office:office" xmlns:r="http://schemas.openxmlformats.org/officeDocument/2006/relationships" xmlns:m="http://schemas.openxmlformats.org/officeDocument/2006/math" xmlns:v="urn:schemas-microsoft-com:vml" xmlns:wp14="http://schemas.microsoft.com/office/word/2010/wordprocessingDrawing" xmlns:wp="http://schemas.openxmlformats.org/drawingml/2006/wordprocessingDrawing" xmlns:w10="urn:schemas-microsoft-com:office:word" xmlns:w="http://schemas.openxmlformats.org/wordprocessingml/2006/main" xmlns:w14="http://schemas.microsoft.com/office/word/2010/wordml" xmlns:w15="http://schemas.microsoft.com/office/word/2012/wordml" xmlns:wpg="http://schemas.microsoft.com/office/word/2010/wordprocessingGroup" xmlns:wpi="http://schemas.microsoft.com/office/word/2010/wordprocessingInk" xmlns:wne="http://schemas.microsoft.com/office/word/2006/wordml" xmlns:wps="http://schemas.microsoft.com/office/word/2010/wordprocessingShape" mc:Ignorable="w14 w15 wp14">
-  <w:comment w:id="1" w:author="Branden Wagner" w:date="2017-02-15T22:05:00Z" w:initials="BWW">
+  <w:comment w:id="0" w:author="Branden Wagner" w:date="2017-02-15T22:05:00Z" w:initials="BWW">
     <w:p>
       <w:pPr>
         <w:pStyle w:val="CommentText"/>
@@ -2003,19 +1674,11 @@
         <w:annotationRef/>
       </w:r>
       <w:r>
-        <w:t xml:space="preserve">Changed the title page to emphasize the name of the project, and drew attention to the type and date of the project using primacy and </w:t>
-      </w:r>
-      <w:proofErr w:type="spellStart"/>
-      <w:r>
-        <w:t>recency</w:t>
-      </w:r>
-      <w:proofErr w:type="spellEnd"/>
-      <w:r>
-        <w:t xml:space="preserve"> effect.</w:t>
+        <w:t>Changed the title page to emphasize the name of the project, and drew attention to the type and date of the project using primacy and recency effect.</w:t>
       </w:r>
     </w:p>
   </w:comment>
-  <w:comment w:id="2" w:author="Branden Wagner" w:date="2017-02-15T22:16:00Z" w:initials="BWW">
+  <w:comment w:id="1" w:author="Branden Wagner" w:date="2017-02-15T22:16:00Z" w:initials="BWW">
     <w:p>
       <w:pPr>
         <w:pStyle w:val="CommentText"/>
@@ -2031,7 +1694,7 @@
       </w:r>
     </w:p>
   </w:comment>
-  <w:comment w:id="3" w:author="Branden Wagner" w:date="2017-02-15T21:51:00Z" w:initials="BWW">
+  <w:comment w:id="2" w:author="Branden Wagner" w:date="2017-02-15T21:51:00Z" w:initials="BWW">
     <w:p>
       <w:pPr>
         <w:pStyle w:val="CommentText"/>
@@ -2916,6 +2579,7 @@
   <w:style w:type="character" w:default="1" w:styleId="DefaultParagraphFont">
     <w:name w:val="Default Paragraph Font"/>
     <w:uiPriority w:val="1"/>
+    <w:semiHidden/>
     <w:unhideWhenUsed/>
   </w:style>
   <w:style w:type="table" w:default="1" w:styleId="TableNormal">
@@ -3495,7 +3159,7 @@
 </file>
 
 <file path=customXml/itemProps1.xml><?xml version="1.0" encoding="utf-8"?>
-<ds:datastoreItem xmlns:ds="http://schemas.openxmlformats.org/officeDocument/2006/customXml" ds:itemID="{CC05490C-9130-4FAD-BDA5-4570EFC0A8A9}">
+<ds:datastoreItem xmlns:ds="http://schemas.openxmlformats.org/officeDocument/2006/customXml" ds:itemID="{49EE817A-65BD-4508-BCB2-99F2A56B1401}">
   <ds:schemaRefs>
     <ds:schemaRef ds:uri="http://schemas.openxmlformats.org/officeDocument/2006/bibliography"/>
   </ds:schemaRefs>

</xml_diff>

<commit_message>
Updated working draft. Minor update to presentation.
</commit_message>
<xml_diff>
--- a/Docs/C458-proposal-workingdraft.docx
+++ b/Docs/C458-proposal-workingdraft.docx
@@ -169,7 +169,7 @@
         <w:rPr>
           <w:rStyle w:val="SubtleEmphasis"/>
         </w:rPr>
-        <w:t>March 16</w:t>
+        <w:t>April 25</w:t>
       </w:r>
       <w:r>
         <w:rPr>
@@ -249,7 +249,23 @@
           <w:color w:val="333333"/>
           <w:szCs w:val="24"/>
         </w:rPr>
-        <w:t>This project designs and implements a robotic system that acts as a bar waiter. We use a robotic arm mounted on a mobile robot to bring consumables to customers who are sitting at the bar counter. The robot decides the delivery of consumables based on a color-coded card that each customer presents to the robot.  We accomplish a robot control software architecture utilizing Arduino based sensors and effectors. Our project demonstrates how a familiar task, such as tending bar, can be handled by a low cost intelligent robot.</w:t>
+        <w:t xml:space="preserve">This project designs and implements a robotic system that acts as a bar waiter. We use a robotic arm mounted on a mobile robot to bring consumables to customers who are sitting at the bar counter. The robot decides the delivery of consumables based on a color-coded card that each customer presents to the robot.  We accomplish a robot control software architecture utilizing Arduino </w:t>
+      </w:r>
+      <w:r>
+        <w:rPr>
+          <w:rFonts w:eastAsia="Times New Roman" w:cs="Segoe UI"/>
+          <w:color w:val="333333"/>
+          <w:szCs w:val="24"/>
+        </w:rPr>
+        <w:t>controlled</w:t>
+      </w:r>
+      <w:r>
+        <w:rPr>
+          <w:rFonts w:eastAsia="Times New Roman" w:cs="Segoe UI"/>
+          <w:color w:val="333333"/>
+          <w:szCs w:val="24"/>
+        </w:rPr>
+        <w:t xml:space="preserve"> sensors and effectors. Our project demonstrates how a familiar task, such as tending bar, can be handled by a low cost intelligent robot.</w:t>
       </w:r>
     </w:p>
     <w:p>
@@ -324,7 +340,25 @@
           <w:color w:val="333333"/>
           <w:szCs w:val="24"/>
         </w:rPr>
-        <w:t xml:space="preserve"> One notable model for attending customers can be found at Brazeiros in Louisville, Kentucky. </w:t>
+        <w:t xml:space="preserve"> One notable model for attending customers can be found at </w:t>
+      </w:r>
+      <w:proofErr w:type="spellStart"/>
+      <w:r>
+        <w:rPr>
+          <w:rFonts w:eastAsia="Times New Roman" w:cs="Segoe UI"/>
+          <w:color w:val="333333"/>
+          <w:szCs w:val="24"/>
+        </w:rPr>
+        <w:t>Brazeiros</w:t>
+      </w:r>
+      <w:proofErr w:type="spellEnd"/>
+      <w:r>
+        <w:rPr>
+          <w:rFonts w:eastAsia="Times New Roman" w:cs="Segoe UI"/>
+          <w:color w:val="333333"/>
+          <w:szCs w:val="24"/>
+        </w:rPr>
+        <w:t xml:space="preserve"> in Louisville, Kentucky. </w:t>
       </w:r>
     </w:p>
     <w:p>
@@ -343,7 +377,25 @@
           <w:color w:val="333333"/>
           <w:szCs w:val="24"/>
         </w:rPr>
-        <w:t xml:space="preserve">At Brazeiros, customers are given a color-coded coaster, with one side being red and other side being green. Based on the color of the coaster the customer shows, the customer may or may not be continually </w:t>
+        <w:t xml:space="preserve">At </w:t>
+      </w:r>
+      <w:proofErr w:type="spellStart"/>
+      <w:r>
+        <w:rPr>
+          <w:rFonts w:eastAsia="Times New Roman" w:cs="Segoe UI"/>
+          <w:color w:val="333333"/>
+          <w:szCs w:val="24"/>
+        </w:rPr>
+        <w:t>Brazeiros</w:t>
+      </w:r>
+      <w:proofErr w:type="spellEnd"/>
+      <w:r>
+        <w:rPr>
+          <w:rFonts w:eastAsia="Times New Roman" w:cs="Segoe UI"/>
+          <w:color w:val="333333"/>
+          <w:szCs w:val="24"/>
+        </w:rPr>
+        <w:t xml:space="preserve">, customers are given a color-coded coaster, with one side being red and other side being green. Based on the color of the coaster the customer shows, the customer may or may not be continually </w:t>
       </w:r>
       <w:r>
         <w:rPr>
@@ -442,7 +494,25 @@
           <w:color w:val="333333"/>
           <w:szCs w:val="24"/>
         </w:rPr>
-        <w:t xml:space="preserve">. Customers will each have a double-sided card with a certain color (e.g. red) on one side and a different color (e.g. green) on the other side. Similar to how other restaurants such as Brazeiros operate, one color will indicate the customer wants an order and the other color will indicate the customer is content and does not desire an order. </w:t>
+        <w:t xml:space="preserve">. Customers will each have a double-sided card with a certain color (e.g. red) on one side and a different color (e.g. green) on the other side. Similar to how other restaurants such as </w:t>
+      </w:r>
+      <w:proofErr w:type="spellStart"/>
+      <w:r>
+        <w:rPr>
+          <w:rFonts w:eastAsia="Times New Roman" w:cs="Segoe UI"/>
+          <w:color w:val="333333"/>
+          <w:szCs w:val="24"/>
+        </w:rPr>
+        <w:t>Brazeiros</w:t>
+      </w:r>
+      <w:proofErr w:type="spellEnd"/>
+      <w:r>
+        <w:rPr>
+          <w:rFonts w:eastAsia="Times New Roman" w:cs="Segoe UI"/>
+          <w:color w:val="333333"/>
+          <w:szCs w:val="24"/>
+        </w:rPr>
+        <w:t xml:space="preserve"> operate, one color will indicate the customer wants an order and the other color will indicate the customer is content and does not desire an order. </w:t>
       </w:r>
     </w:p>
     <w:p>
@@ -569,14 +639,6 @@
           <w:color w:val="333333"/>
           <w:szCs w:val="24"/>
         </w:rPr>
-        <w:t xml:space="preserve">There are 3 main parts of the environment: the storage/loading area, the bot traversal area, and the customer area. </w:t>
-      </w:r>
-      <w:r>
-        <w:rPr>
-          <w:rFonts w:eastAsia="Times New Roman" w:cs="Segoe UI"/>
-          <w:color w:val="333333"/>
-          <w:szCs w:val="24"/>
-        </w:rPr>
         <w:t>The e</w:t>
       </w:r>
       <w:r>
@@ -593,7 +655,47 @@
           <w:color w:val="333333"/>
           <w:szCs w:val="24"/>
         </w:rPr>
-        <w:t>, which will be simulated with a table.</w:t>
+        <w:t xml:space="preserve">, which will be simulated with a </w:t>
+      </w:r>
+      <w:r>
+        <w:rPr>
+          <w:rFonts w:eastAsia="Times New Roman" w:cs="Segoe UI"/>
+          <w:color w:val="333333"/>
+          <w:szCs w:val="24"/>
+        </w:rPr>
+        <w:t xml:space="preserve">long and thin </w:t>
+      </w:r>
+      <w:r>
+        <w:rPr>
+          <w:rFonts w:eastAsia="Times New Roman" w:cs="Segoe UI"/>
+          <w:color w:val="333333"/>
+          <w:szCs w:val="24"/>
+        </w:rPr>
+        <w:t>table.</w:t>
+      </w:r>
+      <w:r>
+        <w:rPr>
+          <w:rFonts w:eastAsia="Times New Roman" w:cs="Segoe UI"/>
+          <w:color w:val="333333"/>
+          <w:szCs w:val="24"/>
+        </w:rPr>
+        <w:t xml:space="preserve"> There will be a line</w:t>
+      </w:r>
+      <w:r>
+        <w:rPr>
+          <w:rFonts w:eastAsia="Times New Roman" w:cs="Segoe UI"/>
+          <w:color w:val="333333"/>
+          <w:szCs w:val="24"/>
+        </w:rPr>
+        <w:t xml:space="preserve"> for the robot to follow and there </w:t>
+      </w:r>
+      <w:r>
+        <w:rPr>
+          <w:rFonts w:eastAsia="Times New Roman" w:cs="Segoe UI"/>
+          <w:color w:val="333333"/>
+          <w:szCs w:val="24"/>
+        </w:rPr>
+        <w:t>will be cards for the customers to mark their order and red cards to mark the ends of the path where the robot will reverse direction.</w:t>
       </w:r>
     </w:p>
     <w:p>
@@ -612,15 +714,79 @@
           <w:color w:val="333333"/>
           <w:szCs w:val="24"/>
         </w:rPr>
-        <w:t xml:space="preserve">The storage/loading area is to be at the end of the counter. There, </w:t>
-      </w:r>
-      <w:r>
-        <w:rPr>
-          <w:rFonts w:eastAsia="Times New Roman" w:cs="Segoe UI"/>
-          <w:color w:val="333333"/>
-          <w:szCs w:val="24"/>
-        </w:rPr>
-        <w:t>we will manually load the robot with a cardboard storage magazine, which will contain six mint patties.</w:t>
+        <w:t xml:space="preserve">The storage and </w:t>
+      </w:r>
+      <w:r>
+        <w:rPr>
+          <w:rFonts w:eastAsia="Times New Roman" w:cs="Segoe UI"/>
+          <w:color w:val="333333"/>
+          <w:szCs w:val="24"/>
+        </w:rPr>
+        <w:t xml:space="preserve">loading area is </w:t>
+      </w:r>
+      <w:r>
+        <w:rPr>
+          <w:rFonts w:eastAsia="Times New Roman" w:cs="Segoe UI"/>
+          <w:color w:val="333333"/>
+          <w:szCs w:val="24"/>
+        </w:rPr>
+        <w:t>on the robot’s deck</w:t>
+      </w:r>
+      <w:r>
+        <w:rPr>
+          <w:rFonts w:eastAsia="Times New Roman" w:cs="Segoe UI"/>
+          <w:color w:val="333333"/>
+          <w:szCs w:val="24"/>
+        </w:rPr>
+        <w:t xml:space="preserve">. There </w:t>
+      </w:r>
+      <w:r>
+        <w:rPr>
+          <w:rFonts w:eastAsia="Times New Roman" w:cs="Segoe UI"/>
+          <w:color w:val="333333"/>
+          <w:szCs w:val="24"/>
+        </w:rPr>
+        <w:t xml:space="preserve">we will manually load </w:t>
+      </w:r>
+      <w:r>
+        <w:rPr>
+          <w:rFonts w:eastAsia="Times New Roman" w:cs="Segoe UI"/>
+          <w:color w:val="333333"/>
+          <w:szCs w:val="24"/>
+        </w:rPr>
+        <w:t xml:space="preserve">a </w:t>
+      </w:r>
+      <w:r>
+        <w:rPr>
+          <w:rFonts w:eastAsia="Times New Roman" w:cs="Segoe UI"/>
+          <w:color w:val="333333"/>
+          <w:szCs w:val="24"/>
+        </w:rPr>
+        <w:t>plastic</w:t>
+      </w:r>
+      <w:r>
+        <w:rPr>
+          <w:rFonts w:eastAsia="Times New Roman" w:cs="Segoe UI"/>
+          <w:color w:val="333333"/>
+          <w:szCs w:val="24"/>
+        </w:rPr>
+        <w:t xml:space="preserve"> storage magazine, which will contain </w:t>
+      </w:r>
+      <w:r>
+        <w:rPr>
+          <w:rFonts w:eastAsia="Times New Roman" w:cs="Segoe UI"/>
+          <w:color w:val="333333"/>
+          <w:szCs w:val="24"/>
+        </w:rPr>
+        <w:t>up to eight</w:t>
+      </w:r>
+      <w:r>
+        <w:rPr>
+          <w:rFonts w:eastAsia="Times New Roman" w:cs="Segoe UI"/>
+          <w:color w:val="333333"/>
+          <w:szCs w:val="24"/>
+        </w:rPr>
+        <w:t xml:space="preserve"> mint patties.</w:t>
       </w:r>
     </w:p>
     <w:p>
@@ -639,16 +805,90 @@
           <w:color w:val="333333"/>
           <w:szCs w:val="24"/>
         </w:rPr>
-        <w:t xml:space="preserve">The bot traversal area is the space on the counter where the bot moves. The space stretches from one end of the counter to the other end. The bot will move forward </w:t>
-      </w:r>
-      <w:r>
-        <w:rPr>
-          <w:rFonts w:eastAsia="Times New Roman" w:cs="Segoe UI"/>
-          <w:color w:val="333333"/>
-          <w:szCs w:val="24"/>
-        </w:rPr>
-        <w:t>from the far end of the counter, following a pre-set, taped path. As the bot follows the path, it reads the color cards the customers have laid on the counter alongside the tape. Once the bot reaches the end of the tape, it stops and waits for a magazine of mint patties to be loaded onto it. Once the bot is loaded, it traverses back over the taped path, dropping off mint patties in the appropriate places.</w:t>
-      </w:r>
+        <w:t xml:space="preserve">The bot </w:t>
+      </w:r>
+      <w:r>
+        <w:rPr>
+          <w:rFonts w:eastAsia="Times New Roman" w:cs="Segoe UI"/>
+          <w:color w:val="333333"/>
+          <w:szCs w:val="24"/>
+        </w:rPr>
+        <w:t>travel</w:t>
+      </w:r>
+      <w:r>
+        <w:rPr>
+          <w:rFonts w:eastAsia="Times New Roman" w:cs="Segoe UI"/>
+          <w:color w:val="333333"/>
+          <w:szCs w:val="24"/>
+        </w:rPr>
+        <w:t xml:space="preserve"> area is the space on the counter where the bot moves. The space stretches from one end of the counter to the other end. The bot will move forward </w:t>
+      </w:r>
+      <w:r>
+        <w:rPr>
+          <w:rFonts w:eastAsia="Times New Roman" w:cs="Segoe UI"/>
+          <w:color w:val="333333"/>
+          <w:szCs w:val="24"/>
+        </w:rPr>
+        <w:t>from the far end of the counter following a pre</w:t>
+      </w:r>
+      <w:r>
+        <w:rPr>
+          <w:rFonts w:eastAsia="Times New Roman" w:cs="Segoe UI"/>
+          <w:color w:val="333333"/>
+          <w:szCs w:val="24"/>
+        </w:rPr>
+        <w:t>determined</w:t>
+      </w:r>
+      <w:r>
+        <w:rPr>
+          <w:rFonts w:eastAsia="Times New Roman" w:cs="Segoe UI"/>
+          <w:color w:val="333333"/>
+          <w:szCs w:val="24"/>
+        </w:rPr>
+        <w:t xml:space="preserve">, taped path. As the bot follows the path it reads the </w:t>
+      </w:r>
+      <w:r>
+        <w:rPr>
+          <w:rFonts w:eastAsia="Times New Roman" w:cs="Segoe UI"/>
+          <w:color w:val="333333"/>
+          <w:szCs w:val="24"/>
+        </w:rPr>
+        <w:t xml:space="preserve">green </w:t>
+      </w:r>
+      <w:r>
+        <w:rPr>
+          <w:rFonts w:eastAsia="Times New Roman" w:cs="Segoe UI"/>
+          <w:color w:val="333333"/>
+          <w:szCs w:val="24"/>
+        </w:rPr>
+        <w:t>color cards the customers have laid on the counter alongside the tape. Once the</w:t>
+      </w:r>
+      <w:r>
+        <w:rPr>
+          <w:rFonts w:eastAsia="Times New Roman" w:cs="Segoe UI"/>
+          <w:color w:val="333333"/>
+          <w:szCs w:val="24"/>
+        </w:rPr>
+        <w:t xml:space="preserve"> bot reaches a red card</w:t>
+      </w:r>
+      <w:r>
+        <w:rPr>
+          <w:rFonts w:eastAsia="Times New Roman" w:cs="Segoe UI"/>
+          <w:color w:val="333333"/>
+          <w:szCs w:val="24"/>
+        </w:rPr>
+        <w:t xml:space="preserve"> it traverses back over the taped path, dropping off mint patties in the appropriate places.</w:t>
+      </w:r>
+      <w:r>
+        <w:rPr>
+          <w:rFonts w:eastAsia="Times New Roman" w:cs="Segoe UI"/>
+          <w:color w:val="333333"/>
+          <w:szCs w:val="24"/>
+        </w:rPr>
+        <w:t xml:space="preserve"> We also used blue cards to serve as false orders which the robot was intended to ignore.</w:t>
+      </w:r>
+      <w:bookmarkStart w:id="2" w:name="_GoBack"/>
+      <w:bookmarkEnd w:id="2"/>
     </w:p>
     <w:p>
       <w:pPr>
@@ -672,7 +912,39 @@
           <w:color w:val="333333"/>
           <w:szCs w:val="24"/>
         </w:rPr>
-        <w:t>Due to the scope and time constraints of this project, the static number of six customers was chosen.</w:t>
+        <w:t>Due to the scope and t</w:t>
+      </w:r>
+      <w:r>
+        <w:rPr>
+          <w:rFonts w:eastAsia="Times New Roman" w:cs="Segoe UI"/>
+          <w:color w:val="333333"/>
+          <w:szCs w:val="24"/>
+        </w:rPr>
+        <w:t>ime constraints of this project</w:t>
+      </w:r>
+      <w:r>
+        <w:rPr>
+          <w:rFonts w:eastAsia="Times New Roman" w:cs="Segoe UI"/>
+          <w:color w:val="333333"/>
+          <w:szCs w:val="24"/>
+        </w:rPr>
+        <w:t xml:space="preserve"> </w:t>
+      </w:r>
+      <w:r>
+        <w:rPr>
+          <w:rFonts w:eastAsia="Times New Roman" w:cs="Segoe UI"/>
+          <w:color w:val="333333"/>
+          <w:szCs w:val="24"/>
+        </w:rPr>
+        <w:t>a</w:t>
+      </w:r>
+      <w:r>
+        <w:rPr>
+          <w:rFonts w:eastAsia="Times New Roman" w:cs="Segoe UI"/>
+          <w:color w:val="333333"/>
+          <w:szCs w:val="24"/>
+        </w:rPr>
+        <w:t xml:space="preserve"> static number of six customers was chosen.</w:t>
       </w:r>
     </w:p>
     <w:p>
@@ -715,7 +987,16 @@
         <w:t xml:space="preserve"> a</w:t>
       </w:r>
       <w:r>
-        <w:t>n RGB</w:t>
+        <w:t xml:space="preserve"> </w:t>
+      </w:r>
+      <w:r>
+        <w:t>Red Green Blue (</w:t>
+      </w:r>
+      <w:r>
+        <w:t>RGB</w:t>
+      </w:r>
+      <w:r>
+        <w:t>)</w:t>
       </w:r>
       <w:r>
         <w:t xml:space="preserve"> color sensor</w:t>
@@ -733,7 +1014,16 @@
         <w:t xml:space="preserve">The </w:t>
       </w:r>
       <w:r>
-        <w:t xml:space="preserve">IR reflectance sensor is </w:t>
+        <w:t>Infrared (</w:t>
+      </w:r>
+      <w:r>
+        <w:t>IR</w:t>
+      </w:r>
+      <w:r>
+        <w:t>)</w:t>
+      </w:r>
+      <w:r>
+        <w:t xml:space="preserve"> reflectance sensor is </w:t>
       </w:r>
       <w:r>
         <w:t xml:space="preserve">for 1) </w:t>
@@ -783,7 +1073,16 @@
         <w:ind w:firstLine="720"/>
       </w:pPr>
       <w:r>
-        <w:t>Two primary performance metrics we intend to use in this project are: the number of orders the bot is supposed to fulfill (based upon the number of green colored cards displayed by customers), and the time the bot takes in fulfilling those orders. For the first metric</w:t>
+        <w:t xml:space="preserve">Two primary performance metrics we intend to use in this project are: the number of orders the bot is supposed to fulfill (based upon the number of green colored cards displayed by customers), and the time the bot takes in fulfilling those orders. </w:t>
+      </w:r>
+    </w:p>
+    <w:p>
+      <w:pPr>
+        <w:spacing w:line="360" w:lineRule="auto"/>
+        <w:ind w:firstLine="720"/>
+      </w:pPr>
+      <w:r>
+        <w:t>For the first metric</w:t>
       </w:r>
       <w:r>
         <w:t>, a count will</w:t>
@@ -791,7 +1090,7 @@
       <w:r>
         <w:t xml:space="preserve"> be taken on the number of green colored cards displayed on a run, which can then be compared with the number of consumables the bot handed out. </w:t>
       </w:r>
-      <w:commentRangeStart w:id="2"/>
+      <w:commentRangeStart w:id="3"/>
       <w:r>
         <w:t>Fo</w:t>
       </w:r>
@@ -801,12 +1100,12 @@
       <w:r>
         <w:t xml:space="preserve"> be implemented externally via a physical timer, which will track the time taken to make a delivery run.</w:t>
       </w:r>
-      <w:commentRangeEnd w:id="2"/>
+      <w:commentRangeEnd w:id="3"/>
       <w:r>
         <w:rPr>
           <w:rStyle w:val="CommentReference"/>
         </w:rPr>
-        <w:commentReference w:id="2"/>
+        <w:commentReference w:id="3"/>
       </w:r>
     </w:p>
     <w:p>
@@ -831,13 +1130,23 @@
           <w:szCs w:val="24"/>
         </w:rPr>
       </w:pPr>
-      <w:r>
-        <w:rPr>
-          <w:rFonts w:eastAsia="Times New Roman" w:cs="Segoe UI"/>
-          <w:color w:val="333333"/>
-          <w:szCs w:val="24"/>
-        </w:rPr>
-        <w:t>Bot will</w:t>
+      <w:proofErr w:type="spellStart"/>
+      <w:r>
+        <w:rPr>
+          <w:rFonts w:eastAsia="Times New Roman" w:cs="Segoe UI"/>
+          <w:color w:val="333333"/>
+          <w:szCs w:val="24"/>
+        </w:rPr>
+        <w:t>Bot</w:t>
+      </w:r>
+      <w:proofErr w:type="spellEnd"/>
+      <w:r>
+        <w:rPr>
+          <w:rFonts w:eastAsia="Times New Roman" w:cs="Segoe UI"/>
+          <w:color w:val="333333"/>
+          <w:szCs w:val="24"/>
+        </w:rPr>
+        <w:t xml:space="preserve"> will</w:t>
       </w:r>
       <w:r>
         <w:rPr>
@@ -870,13 +1179,39 @@
           <w:szCs w:val="24"/>
         </w:rPr>
       </w:pPr>
-      <w:r>
-        <w:rPr>
-          <w:rFonts w:eastAsia="Times New Roman" w:cs="Segoe UI"/>
-          <w:color w:val="333333"/>
-          <w:szCs w:val="24"/>
-        </w:rPr>
-        <w:t>Bot will recognize and register color cards</w:t>
+      <w:proofErr w:type="spellStart"/>
+      <w:r>
+        <w:rPr>
+          <w:rFonts w:eastAsia="Times New Roman" w:cs="Segoe UI"/>
+          <w:color w:val="333333"/>
+          <w:szCs w:val="24"/>
+        </w:rPr>
+        <w:t>Bot</w:t>
+      </w:r>
+      <w:proofErr w:type="spellEnd"/>
+      <w:r>
+        <w:rPr>
+          <w:rFonts w:eastAsia="Times New Roman" w:cs="Segoe UI"/>
+          <w:color w:val="333333"/>
+          <w:szCs w:val="24"/>
+        </w:rPr>
+        <w:t xml:space="preserve"> will recognize and register color</w:t>
+      </w:r>
+      <w:r>
+        <w:rPr>
+          <w:rFonts w:eastAsia="Times New Roman" w:cs="Segoe UI"/>
+          <w:color w:val="333333"/>
+          <w:szCs w:val="24"/>
+        </w:rPr>
+        <w:t>ed</w:t>
+      </w:r>
+      <w:r>
+        <w:rPr>
+          <w:rFonts w:eastAsia="Times New Roman" w:cs="Segoe UI"/>
+          <w:color w:val="333333"/>
+          <w:szCs w:val="24"/>
+        </w:rPr>
+        <w:t xml:space="preserve"> cards</w:t>
       </w:r>
       <w:r>
         <w:rPr>
@@ -901,21 +1236,31 @@
           <w:szCs w:val="24"/>
         </w:rPr>
       </w:pPr>
-      <w:r>
-        <w:rPr>
-          <w:rFonts w:eastAsia="Times New Roman" w:cs="Segoe UI"/>
-          <w:color w:val="333333"/>
-          <w:szCs w:val="24"/>
-        </w:rPr>
-        <w:t>Bot will</w:t>
-      </w:r>
-      <w:r>
-        <w:rPr>
-          <w:rFonts w:eastAsia="Times New Roman" w:cs="Segoe UI"/>
-          <w:color w:val="333333"/>
-          <w:szCs w:val="24"/>
-        </w:rPr>
-        <w:t xml:space="preserve"> stop at loading area</w:t>
+      <w:proofErr w:type="spellStart"/>
+      <w:r>
+        <w:rPr>
+          <w:rFonts w:eastAsia="Times New Roman" w:cs="Segoe UI"/>
+          <w:color w:val="333333"/>
+          <w:szCs w:val="24"/>
+        </w:rPr>
+        <w:t>Bot</w:t>
+      </w:r>
+      <w:proofErr w:type="spellEnd"/>
+      <w:r>
+        <w:rPr>
+          <w:rFonts w:eastAsia="Times New Roman" w:cs="Segoe UI"/>
+          <w:color w:val="333333"/>
+          <w:szCs w:val="24"/>
+        </w:rPr>
+        <w:t xml:space="preserve"> will move back along the counter</w:t>
+      </w:r>
+      <w:r>
+        <w:rPr>
+          <w:rFonts w:eastAsia="Times New Roman" w:cs="Segoe UI"/>
+          <w:color w:val="333333"/>
+          <w:szCs w:val="24"/>
+        </w:rPr>
+        <w:t>, following the taped path</w:t>
       </w:r>
     </w:p>
     <w:p>
@@ -938,31 +1283,15 @@
           <w:color w:val="333333"/>
           <w:szCs w:val="24"/>
         </w:rPr>
-        <w:t>Bot will</w:t>
-      </w:r>
-      <w:r>
-        <w:rPr>
-          <w:rFonts w:eastAsia="Times New Roman" w:cs="Segoe UI"/>
-          <w:color w:val="333333"/>
-          <w:szCs w:val="24"/>
-        </w:rPr>
-        <w:t xml:space="preserve"> move back</w:t>
-      </w:r>
-      <w:r>
-        <w:rPr>
-          <w:rFonts w:eastAsia="Times New Roman" w:cs="Segoe UI"/>
-          <w:color w:val="333333"/>
-          <w:szCs w:val="24"/>
-        </w:rPr>
-        <w:t xml:space="preserve"> along the counter</w:t>
-      </w:r>
-      <w:r>
-        <w:rPr>
-          <w:rFonts w:eastAsia="Times New Roman" w:cs="Segoe UI"/>
-          <w:color w:val="333333"/>
-          <w:szCs w:val="24"/>
-        </w:rPr>
-        <w:t>, following the taped path</w:t>
+        <w:t>Arm will</w:t>
+      </w:r>
+      <w:r>
+        <w:rPr>
+          <w:rFonts w:eastAsia="Times New Roman" w:cs="Segoe UI"/>
+          <w:color w:val="333333"/>
+          <w:szCs w:val="24"/>
+        </w:rPr>
+        <w:t xml:space="preserve"> grab and hold on to a consumable</w:t>
       </w:r>
     </w:p>
     <w:p>
@@ -993,37 +1322,6 @@
           <w:color w:val="333333"/>
           <w:szCs w:val="24"/>
         </w:rPr>
-        <w:t xml:space="preserve"> grab and hold on to a consumable</w:t>
-      </w:r>
-    </w:p>
-    <w:p>
-      <w:pPr>
-        <w:pStyle w:val="ListParagraph"/>
-        <w:numPr>
-          <w:ilvl w:val="0"/>
-          <w:numId w:val="2"/>
-        </w:numPr>
-        <w:spacing w:after="240" w:line="360" w:lineRule="auto"/>
-        <w:rPr>
-          <w:rFonts w:eastAsia="Times New Roman" w:cs="Segoe UI"/>
-          <w:color w:val="333333"/>
-          <w:szCs w:val="24"/>
-        </w:rPr>
-      </w:pPr>
-      <w:r>
-        <w:rPr>
-          <w:rFonts w:eastAsia="Times New Roman" w:cs="Segoe UI"/>
-          <w:color w:val="333333"/>
-          <w:szCs w:val="24"/>
-        </w:rPr>
-        <w:t>Arm will</w:t>
-      </w:r>
-      <w:r>
-        <w:rPr>
-          <w:rFonts w:eastAsia="Times New Roman" w:cs="Segoe UI"/>
-          <w:color w:val="333333"/>
-          <w:szCs w:val="24"/>
-        </w:rPr>
         <w:t xml:space="preserve"> unload a consumable</w:t>
       </w:r>
       <w:r>
@@ -1032,10 +1330,8 @@
           <w:color w:val="333333"/>
           <w:szCs w:val="24"/>
         </w:rPr>
-        <w:t xml:space="preserve"> onto the counter</w:t>
-      </w:r>
-      <w:bookmarkStart w:id="3" w:name="_GoBack"/>
-      <w:bookmarkEnd w:id="3"/>
+        <w:t xml:space="preserve"> onto the order card</w:t>
+      </w:r>
     </w:p>
     <w:p>
       <w:pPr>
@@ -1052,24 +1348,31 @@
     </w:p>
     <w:p>
       <w:r>
+        <w:lastRenderedPageBreak/>
         <w:tab/>
         <w:t xml:space="preserve">Our approach was to define the problem first, then design the robot. As the problem was refined, we also needed to alter the design. Some designs solving a similar problem include </w:t>
       </w:r>
+      <w:proofErr w:type="spellStart"/>
       <w:r>
         <w:t>Zexuan</w:t>
       </w:r>
+      <w:proofErr w:type="spellEnd"/>
       <w:r>
         <w:t xml:space="preserve">, </w:t>
       </w:r>
       <w:r>
-        <w:lastRenderedPageBreak/>
         <w:t>et al (2015)</w:t>
       </w:r>
       <w:r>
         <w:t xml:space="preserve">, and </w:t>
       </w:r>
-      <w:r>
-        <w:t>Casavela (2012)</w:t>
+      <w:proofErr w:type="spellStart"/>
+      <w:r>
+        <w:t>Casavela</w:t>
+      </w:r>
+      <w:proofErr w:type="spellEnd"/>
+      <w:r>
+        <w:t xml:space="preserve"> (2012)</w:t>
       </w:r>
       <w:r>
         <w:t>. Our design intends to combine movement of</w:t>
@@ -1105,21 +1408,49 @@
       <w:r>
         <w:t xml:space="preserve">based on observations of the system in use at </w:t>
       </w:r>
-      <w:r>
-        <w:rPr>
-          <w:rFonts w:eastAsia="Times New Roman" w:cs="Segoe UI"/>
-          <w:color w:val="333333"/>
-          <w:szCs w:val="24"/>
-        </w:rPr>
-        <w:t>Brazeiros.</w:t>
-      </w:r>
-      <w:r>
-        <w:rPr>
-          <w:rFonts w:eastAsia="Times New Roman" w:cs="Segoe UI"/>
-          <w:color w:val="333333"/>
-          <w:szCs w:val="24"/>
-        </w:rPr>
-        <w:t xml:space="preserve"> Their system uses a green card to start service and a red card to stop service. (Brazeiros 2017)</w:t>
+      <w:proofErr w:type="spellStart"/>
+      <w:r>
+        <w:rPr>
+          <w:rFonts w:eastAsia="Times New Roman" w:cs="Segoe UI"/>
+          <w:color w:val="333333"/>
+          <w:szCs w:val="24"/>
+        </w:rPr>
+        <w:t>Brazeiros</w:t>
+      </w:r>
+      <w:proofErr w:type="spellEnd"/>
+      <w:r>
+        <w:rPr>
+          <w:rFonts w:eastAsia="Times New Roman" w:cs="Segoe UI"/>
+          <w:color w:val="333333"/>
+          <w:szCs w:val="24"/>
+        </w:rPr>
+        <w:t>.</w:t>
+      </w:r>
+      <w:r>
+        <w:rPr>
+          <w:rFonts w:eastAsia="Times New Roman" w:cs="Segoe UI"/>
+          <w:color w:val="333333"/>
+          <w:szCs w:val="24"/>
+        </w:rPr>
+        <w:t xml:space="preserve"> Their system uses a green card to start service and a red card to stop service. (</w:t>
+      </w:r>
+      <w:proofErr w:type="spellStart"/>
+      <w:r>
+        <w:rPr>
+          <w:rFonts w:eastAsia="Times New Roman" w:cs="Segoe UI"/>
+          <w:color w:val="333333"/>
+          <w:szCs w:val="24"/>
+        </w:rPr>
+        <w:t>Brazeiros</w:t>
+      </w:r>
+      <w:proofErr w:type="spellEnd"/>
+      <w:r>
+        <w:rPr>
+          <w:rFonts w:eastAsia="Times New Roman" w:cs="Segoe UI"/>
+          <w:color w:val="333333"/>
+          <w:szCs w:val="24"/>
+        </w:rPr>
+        <w:t xml:space="preserve"> 2017)</w:t>
       </w:r>
     </w:p>
     <w:p>
@@ -1129,8 +1460,13 @@
       <w:r>
         <w:t xml:space="preserve">Path planning is a difficult obstacle to overcome for autonomous robots. </w:t>
       </w:r>
-      <w:r>
-        <w:t>Zexuan, et al,</w:t>
+      <w:proofErr w:type="spellStart"/>
+      <w:r>
+        <w:t>Zexuan</w:t>
+      </w:r>
+      <w:proofErr w:type="spellEnd"/>
+      <w:r>
+        <w:t>, et al,</w:t>
       </w:r>
       <w:r>
         <w:t xml:space="preserve"> (20</w:t>
@@ -1184,10 +1520,17 @@
     <w:p>
       <w:r>
         <w:tab/>
+      </w:r>
+      <w:proofErr w:type="spellStart"/>
+      <w:r>
         <w:t>J</w:t>
       </w:r>
       <w:r>
-        <w:t>u (2016)</w:t>
+        <w:t>u</w:t>
+      </w:r>
+      <w:proofErr w:type="spellEnd"/>
+      <w:r>
+        <w:t xml:space="preserve"> (2016)</w:t>
       </w:r>
       <w:r>
         <w:t xml:space="preserve"> </w:t>
@@ -1199,29 +1542,36 @@
         <w:t xml:space="preserve">In this project they found that having a more flexible solution added efficiency and gave unexpected side benefits. </w:t>
       </w:r>
       <w:r>
-        <w:t xml:space="preserve">We decided to </w:t>
-      </w:r>
-      <w:r>
-        <w:t xml:space="preserve">add a similar system to our </w:t>
-      </w:r>
-      <w:r>
-        <w:t>arm because of the ease of us</w:t>
-      </w:r>
-      <w:r>
-        <w:t>e</w:t>
-      </w:r>
-      <w:r>
-        <w:t xml:space="preserve"> and the relatively low cost.</w:t>
+        <w:t xml:space="preserve">We </w:t>
+      </w:r>
+      <w:r>
+        <w:t xml:space="preserve">were unable </w:t>
+      </w:r>
+      <w:r>
+        <w:t xml:space="preserve">to </w:t>
+      </w:r>
+      <w:r>
+        <w:t>add a similar system</w:t>
+      </w:r>
+      <w:r>
+        <w:t>, but were able to make a flexible platform which could be extended with this technology</w:t>
+      </w:r>
+      <w:r>
+        <w:t>.</w:t>
       </w:r>
     </w:p>
     <w:p>
       <w:r>
         <w:tab/>
+      </w:r>
+      <w:proofErr w:type="spellStart"/>
+      <w:r>
         <w:t>C</w:t>
       </w:r>
       <w:r>
         <w:t>asavela</w:t>
       </w:r>
+      <w:proofErr w:type="spellEnd"/>
       <w:r>
         <w:t xml:space="preserve"> </w:t>
       </w:r>
@@ -1247,7 +1597,15 @@
         <w:t xml:space="preserve"> We were able to draw many lessons to design the necessary programs to drive our systems.</w:t>
       </w:r>
       <w:r>
-        <w:t xml:space="preserve"> This paper also gave several insights on how to engineer robotic systems and properly interface them.</w:t>
+        <w:t xml:space="preserve"> </w:t>
+      </w:r>
+      <w:proofErr w:type="spellStart"/>
+      <w:r>
+        <w:t>Casavela’s</w:t>
+      </w:r>
+      <w:proofErr w:type="spellEnd"/>
+      <w:r>
+        <w:t xml:space="preserve"> paper also gave several insights on how to engineer robotic systems and properly interface them.</w:t>
       </w:r>
     </w:p>
     <w:p>
@@ -1572,6 +1930,9 @@
       <w:r>
         <w:t>Branden Wagner</w:t>
       </w:r>
+      <w:r>
+        <w:t xml:space="preserve"> and Michael Roark</w:t>
+      </w:r>
     </w:p>
     <w:p>
       <w:pPr>
@@ -1593,6 +1954,9 @@
       <w:r>
         <w:t>Joseph Olin</w:t>
       </w:r>
+      <w:r>
+        <w:t xml:space="preserve"> and Branden Wagner</w:t>
+      </w:r>
     </w:p>
     <w:p>
       <w:r>
@@ -1613,8 +1977,18 @@
         <w:spacing w:line="240" w:lineRule="auto"/>
         <w:ind w:left="720" w:hanging="720"/>
       </w:pPr>
-      <w:r>
-        <w:t>Brazeiros . (2017). Meats. Retrieved February 16, 2017, from http://www.brazeiros.com/menu/meats/</w:t>
+      <w:proofErr w:type="spellStart"/>
+      <w:proofErr w:type="gramStart"/>
+      <w:r>
+        <w:t>Brazeiros</w:t>
+      </w:r>
+      <w:proofErr w:type="spellEnd"/>
+      <w:r>
+        <w:t xml:space="preserve"> .</w:t>
+      </w:r>
+      <w:proofErr w:type="gramEnd"/>
+      <w:r>
+        <w:t xml:space="preserve"> (2017). Meats. Retrieved February 16, 2017, from http://www.brazeiros.com/menu/meats/</w:t>
       </w:r>
     </w:p>
     <w:p>
@@ -1622,11 +1996,32 @@
         <w:spacing w:line="240" w:lineRule="auto"/>
         <w:ind w:left="720" w:hanging="720"/>
       </w:pPr>
+      <w:proofErr w:type="spellStart"/>
       <w:r>
         <w:t>C</w:t>
       </w:r>
       <w:r>
-        <w:t>asavela, S. (2012). C++ PROGRAM FOR DRIVING OF AN AGRICOL ROBOT. Annals Of The University Of Petrosani Mechanical Engineering, 1411-19.</w:t>
+        <w:t>asavela</w:t>
+      </w:r>
+      <w:proofErr w:type="spellEnd"/>
+      <w:r>
+        <w:t xml:space="preserve">, S. (2012). C++ PROGRAM FOR DRIVING OF AN AGRICOL ROBOT. Annals </w:t>
+      </w:r>
+      <w:proofErr w:type="gramStart"/>
+      <w:r>
+        <w:t>Of</w:t>
+      </w:r>
+      <w:proofErr w:type="gramEnd"/>
+      <w:r>
+        <w:t xml:space="preserve"> The University Of </w:t>
+      </w:r>
+      <w:proofErr w:type="spellStart"/>
+      <w:r>
+        <w:t>Petrosani</w:t>
+      </w:r>
+      <w:proofErr w:type="spellEnd"/>
+      <w:r>
+        <w:t xml:space="preserve"> Mechanical Engineering, 1411-19.</w:t>
       </w:r>
     </w:p>
     <w:p>
@@ -1634,8 +2029,13 @@
         <w:spacing w:line="240" w:lineRule="auto"/>
         <w:ind w:left="720" w:hanging="720"/>
       </w:pPr>
-      <w:r>
-        <w:t xml:space="preserve">Ju, B. (2016). Robotic gripper can throw darts, balls - with no arm motion | Cornell Chronicle. Retrieved February 16, 2017, from </w:t>
+      <w:proofErr w:type="spellStart"/>
+      <w:r>
+        <w:t>Ju</w:t>
+      </w:r>
+      <w:proofErr w:type="spellEnd"/>
+      <w:r>
+        <w:t xml:space="preserve">, B. (2016). Robotic gripper can throw darts, balls - with no arm motion | Cornell Chronicle. Retrieved February 16, 2017, from </w:t>
       </w:r>
       <w:r>
         <w:t>http://www.news.cornell.edu/stories/2012/02/robotic-gripper-can-now-throw-things</w:t>
@@ -1646,8 +2046,45 @@
         <w:spacing w:line="240" w:lineRule="auto"/>
         <w:ind w:left="720" w:hanging="720"/>
       </w:pPr>
-      <w:r>
-        <w:t>Zexuan, Z., Jun, X., Jian-Qiang, L., Fangxiao, W., &amp; Qingfu, Z. (2015). Global path planning of wheeled robots using multi-objective memetic algorithms. Integrated Computer-Aided Engineering, 22(4), 387-404. doi:10.3233/ICA-150498</w:t>
+      <w:proofErr w:type="spellStart"/>
+      <w:r>
+        <w:t>Zexuan</w:t>
+      </w:r>
+      <w:proofErr w:type="spellEnd"/>
+      <w:r>
+        <w:t>, Z., Jun, X., Jian-</w:t>
+      </w:r>
+      <w:proofErr w:type="spellStart"/>
+      <w:r>
+        <w:t>Qiang</w:t>
+      </w:r>
+      <w:proofErr w:type="spellEnd"/>
+      <w:r>
+        <w:t xml:space="preserve">, L., </w:t>
+      </w:r>
+      <w:proofErr w:type="spellStart"/>
+      <w:r>
+        <w:t>Fangxiao</w:t>
+      </w:r>
+      <w:proofErr w:type="spellEnd"/>
+      <w:r>
+        <w:t xml:space="preserve">, W., &amp; </w:t>
+      </w:r>
+      <w:proofErr w:type="spellStart"/>
+      <w:r>
+        <w:t>Qingfu</w:t>
+      </w:r>
+      <w:proofErr w:type="spellEnd"/>
+      <w:r>
+        <w:t xml:space="preserve">, Z. (2015). Global path planning of wheeled robots using multi-objective memetic algorithms. Integrated Computer-Aided Engineering, 22(4), 387-404. </w:t>
+      </w:r>
+      <w:proofErr w:type="gramStart"/>
+      <w:r>
+        <w:t>doi:</w:t>
+      </w:r>
+      <w:proofErr w:type="gramEnd"/>
+      <w:r>
+        <w:t>10.3233/ICA-150498</w:t>
       </w:r>
     </w:p>
     <w:sectPr>
@@ -1674,7 +2111,15 @@
         <w:annotationRef/>
       </w:r>
       <w:r>
-        <w:t>Changed the title page to emphasize the name of the project, and drew attention to the type and date of the project using primacy and recency effect.</w:t>
+        <w:t xml:space="preserve">Changed the title page to emphasize the name of the project, and drew attention to the type and date of the project using primacy and </w:t>
+      </w:r>
+      <w:proofErr w:type="spellStart"/>
+      <w:r>
+        <w:t>recency</w:t>
+      </w:r>
+      <w:proofErr w:type="spellEnd"/>
+      <w:r>
+        <w:t xml:space="preserve"> effect.</w:t>
       </w:r>
     </w:p>
   </w:comment>
@@ -1694,7 +2139,7 @@
       </w:r>
     </w:p>
   </w:comment>
-  <w:comment w:id="2" w:author="Branden Wagner" w:date="2017-02-15T21:51:00Z" w:initials="BWW">
+  <w:comment w:id="3" w:author="Branden Wagner" w:date="2017-02-15T21:51:00Z" w:initials="BWW">
     <w:p>
       <w:pPr>
         <w:pStyle w:val="CommentText"/>
@@ -1822,7 +2267,7 @@
           <w:rPr>
             <w:noProof/>
           </w:rPr>
-          <w:t>9</w:t>
+          <w:t>3</w:t>
         </w:r>
         <w:r>
           <w:rPr>
@@ -3159,7 +3604,7 @@
 </file>
 
 <file path=customXml/itemProps1.xml><?xml version="1.0" encoding="utf-8"?>
-<ds:datastoreItem xmlns:ds="http://schemas.openxmlformats.org/officeDocument/2006/customXml" ds:itemID="{49EE817A-65BD-4508-BCB2-99F2A56B1401}">
+<ds:datastoreItem xmlns:ds="http://schemas.openxmlformats.org/officeDocument/2006/customXml" ds:itemID="{1D31ADD8-A275-427D-B914-0EC4AD63C0AC}">
   <ds:schemaRefs>
     <ds:schemaRef ds:uri="http://schemas.openxmlformats.org/officeDocument/2006/bibliography"/>
   </ds:schemaRefs>

</xml_diff>

<commit_message>
Updated report to include observational data for performance matrices and development timelines
</commit_message>
<xml_diff>
--- a/Docs/C458-proposal-workingdraft.docx
+++ b/Docs/C458-proposal-workingdraft.docx
@@ -1,6 +1,6 @@
 
 <file path=word/document.xml><?xml version="1.0" encoding="utf-8"?>
-<w:document xmlns:wpc="http://schemas.microsoft.com/office/word/2010/wordprocessingCanvas" xmlns:mc="http://schemas.openxmlformats.org/markup-compatibility/2006" xmlns:o="urn:schemas-microsoft-com:office:office" xmlns:r="http://schemas.openxmlformats.org/officeDocument/2006/relationships" xmlns:m="http://schemas.openxmlformats.org/officeDocument/2006/math" xmlns:v="urn:schemas-microsoft-com:vml" xmlns:wp14="http://schemas.microsoft.com/office/word/2010/wordprocessingDrawing" xmlns:wp="http://schemas.openxmlformats.org/drawingml/2006/wordprocessingDrawing" xmlns:w10="urn:schemas-microsoft-com:office:word" xmlns:w="http://schemas.openxmlformats.org/wordprocessingml/2006/main" xmlns:w14="http://schemas.microsoft.com/office/word/2010/wordml" xmlns:w15="http://schemas.microsoft.com/office/word/2012/wordml" xmlns:wpg="http://schemas.microsoft.com/office/word/2010/wordprocessingGroup" xmlns:wpi="http://schemas.microsoft.com/office/word/2010/wordprocessingInk" xmlns:wne="http://schemas.microsoft.com/office/word/2006/wordml" xmlns:wps="http://schemas.microsoft.com/office/word/2010/wordprocessingShape" mc:Ignorable="w14 w15 wp14">
+<w:document xmlns:wpc="http://schemas.microsoft.com/office/word/2010/wordprocessingCanvas" xmlns:mo="http://schemas.microsoft.com/office/mac/office/2008/main" xmlns:mc="http://schemas.openxmlformats.org/markup-compatibility/2006" xmlns:mv="urn:schemas-microsoft-com:mac:vml" xmlns:o="urn:schemas-microsoft-com:office:office" xmlns:r="http://schemas.openxmlformats.org/officeDocument/2006/relationships" xmlns:m="http://schemas.openxmlformats.org/officeDocument/2006/math" xmlns:v="urn:schemas-microsoft-com:vml" xmlns:wp14="http://schemas.microsoft.com/office/word/2010/wordprocessingDrawing" xmlns:wp="http://schemas.openxmlformats.org/drawingml/2006/wordprocessingDrawing" xmlns:w10="urn:schemas-microsoft-com:office:word" xmlns:w="http://schemas.openxmlformats.org/wordprocessingml/2006/main" xmlns:w14="http://schemas.microsoft.com/office/word/2010/wordml" xmlns:w15="http://schemas.microsoft.com/office/word/2012/wordml" xmlns:wpg="http://schemas.microsoft.com/office/word/2010/wordprocessingGroup" xmlns:wpi="http://schemas.microsoft.com/office/word/2010/wordprocessingInk" xmlns:wne="http://schemas.microsoft.com/office/word/2006/wordml" xmlns:wps="http://schemas.microsoft.com/office/word/2010/wordprocessingShape" mc:Ignorable="w14 w15 wp14">
   <w:body>
     <w:p>
       <w:pPr>
@@ -153,7 +153,7 @@
         <w:rPr>
           <w:rStyle w:val="SubtleEmphasis"/>
         </w:rPr>
-        <w:t>8 Project Proposal</w:t>
+        <w:t>8 Project Paper</w:t>
       </w:r>
     </w:p>
     <w:p>
@@ -169,7 +169,7 @@
         <w:rPr>
           <w:rStyle w:val="SubtleEmphasis"/>
         </w:rPr>
-        <w:t>April 25</w:t>
+        <w:t>May 2</w:t>
       </w:r>
       <w:r>
         <w:rPr>
@@ -340,25 +340,7 @@
           <w:color w:val="333333"/>
           <w:szCs w:val="24"/>
         </w:rPr>
-        <w:t xml:space="preserve"> One notable model for attending customers can be found at </w:t>
-      </w:r>
-      <w:proofErr w:type="spellStart"/>
-      <w:r>
-        <w:rPr>
-          <w:rFonts w:eastAsia="Times New Roman" w:cs="Segoe UI"/>
-          <w:color w:val="333333"/>
-          <w:szCs w:val="24"/>
-        </w:rPr>
-        <w:t>Brazeiros</w:t>
-      </w:r>
-      <w:proofErr w:type="spellEnd"/>
-      <w:r>
-        <w:rPr>
-          <w:rFonts w:eastAsia="Times New Roman" w:cs="Segoe UI"/>
-          <w:color w:val="333333"/>
-          <w:szCs w:val="24"/>
-        </w:rPr>
-        <w:t xml:space="preserve"> in Louisville, Kentucky. </w:t>
+        <w:t xml:space="preserve"> One notable model for attending customers can be found at Brazeiros in Louisville, Kentucky. </w:t>
       </w:r>
     </w:p>
     <w:p>
@@ -377,25 +359,7 @@
           <w:color w:val="333333"/>
           <w:szCs w:val="24"/>
         </w:rPr>
-        <w:t xml:space="preserve">At </w:t>
-      </w:r>
-      <w:proofErr w:type="spellStart"/>
-      <w:r>
-        <w:rPr>
-          <w:rFonts w:eastAsia="Times New Roman" w:cs="Segoe UI"/>
-          <w:color w:val="333333"/>
-          <w:szCs w:val="24"/>
-        </w:rPr>
-        <w:t>Brazeiros</w:t>
-      </w:r>
-      <w:proofErr w:type="spellEnd"/>
-      <w:r>
-        <w:rPr>
-          <w:rFonts w:eastAsia="Times New Roman" w:cs="Segoe UI"/>
-          <w:color w:val="333333"/>
-          <w:szCs w:val="24"/>
-        </w:rPr>
-        <w:t xml:space="preserve">, customers are given a color-coded coaster, with one side being red and other side being green. Based on the color of the coaster the customer shows, the customer may or may not be continually </w:t>
+        <w:t xml:space="preserve">At Brazeiros, customers are given a color-coded coaster, with one side being red and other side being green. Based on the color of the coaster the customer shows, the customer may or may not be continually </w:t>
       </w:r>
       <w:r>
         <w:rPr>
@@ -486,33 +450,55 @@
           <w:color w:val="333333"/>
           <w:szCs w:val="24"/>
         </w:rPr>
-        <w:t>a human will load the robot with a special “magazine” containing consumables (such as mint patties)</w:t>
-      </w:r>
-      <w:r>
-        <w:rPr>
-          <w:rFonts w:eastAsia="Times New Roman" w:cs="Segoe UI"/>
-          <w:color w:val="333333"/>
-          <w:szCs w:val="24"/>
-        </w:rPr>
-        <w:t xml:space="preserve">. Customers will each have a double-sided card with a certain color (e.g. red) on one side and a different color (e.g. green) on the other side. Similar to how other restaurants such as </w:t>
-      </w:r>
-      <w:proofErr w:type="spellStart"/>
-      <w:r>
-        <w:rPr>
-          <w:rFonts w:eastAsia="Times New Roman" w:cs="Segoe UI"/>
-          <w:color w:val="333333"/>
-          <w:szCs w:val="24"/>
-        </w:rPr>
-        <w:t>Brazeiros</w:t>
-      </w:r>
-      <w:proofErr w:type="spellEnd"/>
-      <w:r>
-        <w:rPr>
-          <w:rFonts w:eastAsia="Times New Roman" w:cs="Segoe UI"/>
-          <w:color w:val="333333"/>
-          <w:szCs w:val="24"/>
-        </w:rPr>
-        <w:t xml:space="preserve"> operate, one color will indicate the customer wants an order and the other color will indicate the customer is content and does not desire an order. </w:t>
+        <w:t>a human will load the robot’s</w:t>
+      </w:r>
+      <w:r>
+        <w:rPr>
+          <w:rFonts w:eastAsia="Times New Roman" w:cs="Segoe UI"/>
+          <w:color w:val="333333"/>
+          <w:szCs w:val="24"/>
+        </w:rPr>
+        <w:t xml:space="preserve"> “magazine” </w:t>
+      </w:r>
+      <w:r>
+        <w:rPr>
+          <w:rFonts w:eastAsia="Times New Roman" w:cs="Segoe UI"/>
+          <w:color w:val="333333"/>
+          <w:szCs w:val="24"/>
+        </w:rPr>
+        <w:t xml:space="preserve">with </w:t>
+      </w:r>
+      <w:r>
+        <w:rPr>
+          <w:rFonts w:eastAsia="Times New Roman" w:cs="Segoe UI"/>
+          <w:color w:val="333333"/>
+          <w:szCs w:val="24"/>
+        </w:rPr>
+        <w:t>consumables (such as mint patties)</w:t>
+      </w:r>
+      <w:r>
+        <w:rPr>
+          <w:rFonts w:eastAsia="Times New Roman" w:cs="Segoe UI"/>
+          <w:color w:val="333333"/>
+          <w:szCs w:val="24"/>
+        </w:rPr>
+        <w:t>. Customers will each have a double-sided car</w:t>
+      </w:r>
+      <w:r>
+        <w:rPr>
+          <w:rFonts w:eastAsia="Times New Roman" w:cs="Segoe UI"/>
+          <w:color w:val="333333"/>
+          <w:szCs w:val="24"/>
+        </w:rPr>
+        <w:t>d with a certain color (e.g. blue</w:t>
+      </w:r>
+      <w:r>
+        <w:rPr>
+          <w:rFonts w:eastAsia="Times New Roman" w:cs="Segoe UI"/>
+          <w:color w:val="333333"/>
+          <w:szCs w:val="24"/>
+        </w:rPr>
+        <w:t xml:space="preserve">) on one side and a different color (e.g. green) on the other side. Similar to how other restaurants such as Brazeiros operate, one color will indicate the customer wants an order and the other color will indicate the customer is content and does not desire an order. </w:t>
       </w:r>
     </w:p>
     <w:p>
@@ -608,6 +594,21 @@
     </w:p>
     <w:p>
       <w:pPr>
+        <w:rPr>
+          <w:rFonts w:eastAsia="Times New Roman" w:cs="Times New Roman"/>
+          <w:b/>
+          <w:bCs/>
+          <w:kern w:val="36"/>
+          <w:sz w:val="48"/>
+          <w:szCs w:val="48"/>
+        </w:rPr>
+      </w:pPr>
+      <w:r>
+        <w:br w:type="page"/>
+      </w:r>
+    </w:p>
+    <w:p>
+      <w:pPr>
         <w:pStyle w:val="Heading1"/>
       </w:pPr>
       <w:r>
@@ -647,15 +648,47 @@
           <w:color w:val="333333"/>
           <w:szCs w:val="24"/>
         </w:rPr>
-        <w:t>nvironment will consist solely of the counter</w:t>
-      </w:r>
-      <w:r>
-        <w:rPr>
-          <w:rFonts w:eastAsia="Times New Roman" w:cs="Segoe UI"/>
-          <w:color w:val="333333"/>
-          <w:szCs w:val="24"/>
-        </w:rPr>
-        <w:t xml:space="preserve">, which will be simulated with a </w:t>
+        <w:t xml:space="preserve">nvironment </w:t>
+      </w:r>
+      <w:r>
+        <w:rPr>
+          <w:rFonts w:eastAsia="Times New Roman" w:cs="Segoe UI"/>
+          <w:color w:val="333333"/>
+          <w:szCs w:val="24"/>
+        </w:rPr>
+        <w:t>consists</w:t>
+      </w:r>
+      <w:r>
+        <w:rPr>
+          <w:rFonts w:eastAsia="Times New Roman" w:cs="Segoe UI"/>
+          <w:color w:val="333333"/>
+          <w:szCs w:val="24"/>
+        </w:rPr>
+        <w:t xml:space="preserve"> solely of the counter</w:t>
+      </w:r>
+      <w:r>
+        <w:rPr>
+          <w:rFonts w:eastAsia="Times New Roman" w:cs="Segoe UI"/>
+          <w:color w:val="333333"/>
+          <w:szCs w:val="24"/>
+        </w:rPr>
+        <w:t xml:space="preserve">, which </w:t>
+      </w:r>
+      <w:r>
+        <w:rPr>
+          <w:rFonts w:eastAsia="Times New Roman" w:cs="Segoe UI"/>
+          <w:color w:val="333333"/>
+          <w:szCs w:val="24"/>
+        </w:rPr>
+        <w:t>is</w:t>
+      </w:r>
+      <w:r>
+        <w:rPr>
+          <w:rFonts w:eastAsia="Times New Roman" w:cs="Segoe UI"/>
+          <w:color w:val="333333"/>
+          <w:szCs w:val="24"/>
+        </w:rPr>
+        <w:t xml:space="preserve"> simulated with a </w:t>
       </w:r>
       <w:r>
         <w:rPr>
@@ -679,7 +712,23 @@
           <w:color w:val="333333"/>
           <w:szCs w:val="24"/>
         </w:rPr>
-        <w:t xml:space="preserve"> There will be a line</w:t>
+        <w:t xml:space="preserve"> There </w:t>
+      </w:r>
+      <w:r>
+        <w:rPr>
+          <w:rFonts w:eastAsia="Times New Roman" w:cs="Segoe UI"/>
+          <w:color w:val="333333"/>
+          <w:szCs w:val="24"/>
+        </w:rPr>
+        <w:t>is</w:t>
+      </w:r>
+      <w:r>
+        <w:rPr>
+          <w:rFonts w:eastAsia="Times New Roman" w:cs="Segoe UI"/>
+          <w:color w:val="333333"/>
+          <w:szCs w:val="24"/>
+        </w:rPr>
+        <w:t xml:space="preserve"> a line</w:t>
       </w:r>
       <w:r>
         <w:rPr>
@@ -695,7 +744,31 @@
           <w:color w:val="333333"/>
           <w:szCs w:val="24"/>
         </w:rPr>
-        <w:t>will be cards for the customers to mark their order and red cards to mark the ends of the path where the robot will reverse direction.</w:t>
+        <w:t>are</w:t>
+      </w:r>
+      <w:r>
+        <w:rPr>
+          <w:rFonts w:eastAsia="Times New Roman" w:cs="Segoe UI"/>
+          <w:color w:val="333333"/>
+          <w:szCs w:val="24"/>
+        </w:rPr>
+        <w:t xml:space="preserve"> cards for the customers to mark their order and </w:t>
+      </w:r>
+      <w:r>
+        <w:rPr>
+          <w:rFonts w:eastAsia="Times New Roman" w:cs="Segoe UI"/>
+          <w:color w:val="333333"/>
+          <w:szCs w:val="24"/>
+        </w:rPr>
+        <w:t>red</w:t>
+      </w:r>
+      <w:r>
+        <w:rPr>
+          <w:rFonts w:eastAsia="Times New Roman" w:cs="Segoe UI"/>
+          <w:color w:val="333333"/>
+          <w:szCs w:val="24"/>
+        </w:rPr>
+        <w:t xml:space="preserve"> cards to mark the ends of the path where the robot will reverse direction.</w:t>
       </w:r>
     </w:p>
     <w:p>
@@ -738,15 +811,39 @@
           <w:color w:val="333333"/>
           <w:szCs w:val="24"/>
         </w:rPr>
-        <w:t xml:space="preserve">. There </w:t>
-      </w:r>
-      <w:r>
-        <w:rPr>
-          <w:rFonts w:eastAsia="Times New Roman" w:cs="Segoe UI"/>
-          <w:color w:val="333333"/>
-          <w:szCs w:val="24"/>
-        </w:rPr>
-        <w:t xml:space="preserve">we will manually load </w:t>
+        <w:t xml:space="preserve">. </w:t>
+      </w:r>
+      <w:r>
+        <w:rPr>
+          <w:rFonts w:eastAsia="Times New Roman" w:cs="Segoe UI"/>
+          <w:color w:val="333333"/>
+          <w:szCs w:val="24"/>
+        </w:rPr>
+        <w:t>Sitting t</w:t>
+      </w:r>
+      <w:r>
+        <w:rPr>
+          <w:rFonts w:eastAsia="Times New Roman" w:cs="Segoe UI"/>
+          <w:color w:val="333333"/>
+          <w:szCs w:val="24"/>
+        </w:rPr>
+        <w:t xml:space="preserve">here </w:t>
+      </w:r>
+      <w:r>
+        <w:rPr>
+          <w:rFonts w:eastAsia="Times New Roman" w:cs="Segoe UI"/>
+          <w:color w:val="333333"/>
+          <w:szCs w:val="24"/>
+        </w:rPr>
+        <w:t>is</w:t>
+      </w:r>
+      <w:r>
+        <w:rPr>
+          <w:rFonts w:eastAsia="Times New Roman" w:cs="Segoe UI"/>
+          <w:color w:val="333333"/>
+          <w:szCs w:val="24"/>
+        </w:rPr>
+        <w:t xml:space="preserve"> </w:t>
       </w:r>
       <w:r>
         <w:rPr>
@@ -861,7 +958,31 @@
           <w:color w:val="333333"/>
           <w:szCs w:val="24"/>
         </w:rPr>
-        <w:t>color cards the customers have laid on the counter alongside the tape. Once the</w:t>
+        <w:t>color cards the customers have laid on the counter alongside the tape</w:t>
+      </w:r>
+      <w:r>
+        <w:rPr>
+          <w:rFonts w:eastAsia="Times New Roman" w:cs="Segoe UI"/>
+          <w:color w:val="333333"/>
+          <w:szCs w:val="24"/>
+        </w:rPr>
+        <w:t xml:space="preserve">, </w:t>
+      </w:r>
+      <w:r>
+        <w:rPr>
+          <w:rFonts w:eastAsia="Times New Roman" w:cs="Segoe UI"/>
+          <w:color w:val="333333"/>
+          <w:szCs w:val="24"/>
+        </w:rPr>
+        <w:t>dropping off mint patties in the appropriate places</w:t>
+      </w:r>
+      <w:r>
+        <w:rPr>
+          <w:rFonts w:eastAsia="Times New Roman" w:cs="Segoe UI"/>
+          <w:color w:val="333333"/>
+          <w:szCs w:val="24"/>
+        </w:rPr>
+        <w:t>. Once the</w:t>
       </w:r>
       <w:r>
         <w:rPr>
@@ -877,7 +998,23 @@
           <w:color w:val="333333"/>
           <w:szCs w:val="24"/>
         </w:rPr>
-        <w:t xml:space="preserve"> it traverses back over the taped path, dropping off mint patties in the appropriate places.</w:t>
+        <w:t xml:space="preserve"> it traverses back over the taped pa</w:t>
+      </w:r>
+      <w:r>
+        <w:rPr>
+          <w:rFonts w:eastAsia="Times New Roman" w:cs="Segoe UI"/>
+          <w:color w:val="333333"/>
+          <w:szCs w:val="24"/>
+        </w:rPr>
+        <w:t>th</w:t>
+      </w:r>
+      <w:r>
+        <w:rPr>
+          <w:rFonts w:eastAsia="Times New Roman" w:cs="Segoe UI"/>
+          <w:color w:val="333333"/>
+          <w:szCs w:val="24"/>
+        </w:rPr>
+        <w:t>.</w:t>
       </w:r>
       <w:r>
         <w:rPr>
@@ -887,225 +1024,1173 @@
         </w:rPr>
         <w:t xml:space="preserve"> We also used blue cards to serve as false orders which the robot was intended to ignore.</w:t>
       </w:r>
+    </w:p>
+    <w:p>
+      <w:pPr>
+        <w:spacing w:after="100" w:afterAutospacing="1" w:line="360" w:lineRule="auto"/>
+        <w:ind w:firstLine="720"/>
+        <w:rPr>
+          <w:b/>
+        </w:rPr>
+      </w:pPr>
+      <w:r>
+        <w:rPr>
+          <w:rFonts w:eastAsia="Times New Roman" w:cs="Segoe UI"/>
+          <w:color w:val="333333"/>
+          <w:szCs w:val="24"/>
+        </w:rPr>
+        <w:t xml:space="preserve">The customer area is the area closer to the edge of the counter where customers will display their color-coded card to the bot, and where the bot will also place the customer’s order. </w:t>
+      </w:r>
+      <w:r>
+        <w:rPr>
+          <w:rFonts w:eastAsia="Times New Roman" w:cs="Segoe UI"/>
+          <w:color w:val="333333"/>
+          <w:szCs w:val="24"/>
+        </w:rPr>
+        <w:t>Due to the scope and t</w:t>
+      </w:r>
+      <w:r>
+        <w:rPr>
+          <w:rFonts w:eastAsia="Times New Roman" w:cs="Segoe UI"/>
+          <w:color w:val="333333"/>
+          <w:szCs w:val="24"/>
+        </w:rPr>
+        <w:t>ime constraints of this project</w:t>
+      </w:r>
+      <w:r>
+        <w:rPr>
+          <w:rFonts w:eastAsia="Times New Roman" w:cs="Segoe UI"/>
+          <w:color w:val="333333"/>
+          <w:szCs w:val="24"/>
+        </w:rPr>
+        <w:t xml:space="preserve"> </w:t>
+      </w:r>
+      <w:r>
+        <w:rPr>
+          <w:rFonts w:eastAsia="Times New Roman" w:cs="Segoe UI"/>
+          <w:color w:val="333333"/>
+          <w:szCs w:val="24"/>
+        </w:rPr>
+        <w:t>a</w:t>
+      </w:r>
+      <w:r>
+        <w:rPr>
+          <w:rFonts w:eastAsia="Times New Roman" w:cs="Segoe UI"/>
+          <w:color w:val="333333"/>
+          <w:szCs w:val="24"/>
+        </w:rPr>
+        <w:t xml:space="preserve"> static number of six customers was chosen.</w:t>
+      </w:r>
+    </w:p>
+    <w:p>
+      <w:pPr>
+        <w:rPr>
+          <w:b/>
+        </w:rPr>
+      </w:pPr>
+      <w:r>
+        <w:rPr>
+          <w:b/>
+        </w:rPr>
+        <w:br w:type="page"/>
+      </w:r>
+    </w:p>
+    <w:p>
+      <w:pPr>
+        <w:pStyle w:val="Heading3"/>
+      </w:pPr>
+      <w:r>
+        <w:lastRenderedPageBreak/>
+        <w:t>Sensors</w:t>
+      </w:r>
+    </w:p>
+    <w:p>
+      <w:pPr>
+        <w:spacing w:line="360" w:lineRule="auto"/>
+        <w:ind w:firstLine="720"/>
+      </w:pPr>
+      <w:r>
+        <w:t>The sensors needed for the bot to perform th</w:t>
+      </w:r>
+      <w:r>
+        <w:t>e aforementioned tasks are: one IR reflectance sensor</w:t>
+      </w:r>
+      <w:r>
+        <w:t xml:space="preserve"> and</w:t>
+      </w:r>
+      <w:r>
+        <w:t xml:space="preserve"> a</w:t>
+      </w:r>
+      <w:r>
+        <w:t xml:space="preserve"> </w:t>
+      </w:r>
+      <w:r>
+        <w:t>Red Green Blue (</w:t>
+      </w:r>
+      <w:r>
+        <w:t>RGB</w:t>
+      </w:r>
+      <w:r>
+        <w:t>)</w:t>
+      </w:r>
+      <w:r>
+        <w:t xml:space="preserve"> color sensor</w:t>
+      </w:r>
+      <w:r>
+        <w:t>.</w:t>
+      </w:r>
+    </w:p>
+    <w:p>
+      <w:pPr>
+        <w:spacing w:line="360" w:lineRule="auto"/>
+        <w:ind w:firstLine="720"/>
+      </w:pPr>
+      <w:r>
+        <w:t xml:space="preserve">The </w:t>
+      </w:r>
+      <w:r>
+        <w:t>Infrared (</w:t>
+      </w:r>
+      <w:r>
+        <w:t>IR</w:t>
+      </w:r>
+      <w:r>
+        <w:t>)</w:t>
+      </w:r>
+      <w:r>
+        <w:t xml:space="preserve"> reflectance sensor is </w:t>
+      </w:r>
+      <w:r>
+        <w:t xml:space="preserve">for 1) </w:t>
+      </w:r>
+      <w:r>
+        <w:t>allowing the bot to follow the taped navigation path</w:t>
+      </w:r>
+      <w:r>
+        <w:t xml:space="preserve"> and 2) for notifying the bot when it has reached the loading area </w:t>
+      </w:r>
+      <w:r>
+        <w:t>(where the tape would end).</w:t>
+      </w:r>
+    </w:p>
+    <w:p>
+      <w:pPr>
+        <w:spacing w:line="360" w:lineRule="auto"/>
+        <w:ind w:firstLine="720"/>
+      </w:pPr>
+      <w:r>
+        <w:t xml:space="preserve">The color sensor </w:t>
+      </w:r>
+      <w:r>
+        <w:t>is</w:t>
+      </w:r>
+      <w:r>
+        <w:t xml:space="preserve"> used to notify the bot what color card the customer is displaying, thus notifying the bot if it needs to give the customer</w:t>
+      </w:r>
+      <w:r>
+        <w:t xml:space="preserve"> a consumable on the return trip</w:t>
+      </w:r>
+      <w:r>
+        <w:t>.</w:t>
+      </w:r>
+    </w:p>
+    <w:p>
+      <w:pPr>
+        <w:pStyle w:val="Heading3"/>
+      </w:pPr>
+      <w:r>
+        <w:t>Performance Matrices</w:t>
+      </w:r>
+    </w:p>
+    <w:p>
+      <w:pPr>
+        <w:spacing w:line="360" w:lineRule="auto"/>
+        <w:ind w:firstLine="720"/>
+      </w:pPr>
+      <w:r>
+        <w:t>Three</w:t>
+      </w:r>
+      <w:r>
+        <w:t xml:space="preserve"> primary performance metrics we </w:t>
+      </w:r>
+      <w:r>
+        <w:t xml:space="preserve">used </w:t>
+      </w:r>
+      <w:r>
+        <w:t xml:space="preserve">in this project are: the </w:t>
+      </w:r>
+      <w:r>
+        <w:t>number of color cards the bot accurately detects, the number of successful deliveries the arm makes once it knows a delivery needs to be made</w:t>
+      </w:r>
+      <w:r>
+        <w:t>, and the speed at which the arm delivers consumables</w:t>
+      </w:r>
+      <w:r>
+        <w:t>.</w:t>
+      </w:r>
+      <w:r>
+        <w:t xml:space="preserve"> </w:t>
+      </w:r>
+    </w:p>
+    <w:p>
+      <w:pPr>
+        <w:spacing w:line="360" w:lineRule="auto"/>
+        <w:rPr>
+          <w:b/>
+        </w:rPr>
+      </w:pPr>
+      <w:r>
+        <w:rPr>
+          <w:b/>
+          <w:sz w:val="26"/>
+        </w:rPr>
+        <w:t>Observational</w:t>
+      </w:r>
+      <w:r>
+        <w:rPr>
+          <w:b/>
+        </w:rPr>
+        <w:t xml:space="preserve"> Data of Robot Performance According to Performance Matrices</w:t>
+      </w:r>
+    </w:p>
+    <w:p>
+      <w:pPr>
+        <w:spacing w:line="360" w:lineRule="auto"/>
+        <w:rPr>
+          <w:b/>
+        </w:rPr>
+      </w:pPr>
+      <w:r>
+        <w:rPr>
+          <w:b/>
+        </w:rPr>
+        <w:t>2 Green Cards, 1 Blue Card</w:t>
+      </w:r>
+    </w:p>
+    <w:tbl>
+      <w:tblPr>
+        <w:tblStyle w:val="TableGrid"/>
+        <w:tblW w:w="0" w:type="auto"/>
+        <w:tblLook w:val="04A0" w:firstRow="1" w:lastRow="0" w:firstColumn="1" w:lastColumn="0" w:noHBand="0" w:noVBand="1"/>
+      </w:tblPr>
+      <w:tblGrid>
+        <w:gridCol w:w="1541"/>
+        <w:gridCol w:w="1541"/>
+        <w:gridCol w:w="1541"/>
+        <w:gridCol w:w="1541"/>
+        <w:gridCol w:w="1542"/>
+        <w:gridCol w:w="1542"/>
+        <w:gridCol w:w="1542"/>
+      </w:tblGrid>
+      <w:tr>
+        <w:tc>
+          <w:tcPr>
+            <w:tcW w:w="1541" w:type="dxa"/>
+          </w:tcPr>
+          <w:p>
+            <w:pPr>
+              <w:spacing w:line="360" w:lineRule="auto"/>
+              <w:jc w:val="center"/>
+              <w:rPr>
+                <w:b/>
+              </w:rPr>
+            </w:pPr>
+            <w:r>
+              <w:rPr>
+                <w:b/>
+              </w:rPr>
+              <w:t>Passes</w:t>
+            </w:r>
+          </w:p>
+        </w:tc>
+        <w:tc>
+          <w:tcPr>
+            <w:tcW w:w="1541" w:type="dxa"/>
+          </w:tcPr>
+          <w:p>
+            <w:pPr>
+              <w:spacing w:line="360" w:lineRule="auto"/>
+              <w:jc w:val="center"/>
+              <w:rPr>
+                <w:b/>
+              </w:rPr>
+            </w:pPr>
+            <w:r>
+              <w:rPr>
+                <w:b/>
+              </w:rPr>
+              <w:t>Missed color readings</w:t>
+            </w:r>
+          </w:p>
+        </w:tc>
+        <w:tc>
+          <w:tcPr>
+            <w:tcW w:w="1541" w:type="dxa"/>
+          </w:tcPr>
+          <w:p>
+            <w:pPr>
+              <w:spacing w:line="360" w:lineRule="auto"/>
+              <w:jc w:val="center"/>
+              <w:rPr>
+                <w:b/>
+              </w:rPr>
+            </w:pPr>
+            <w:r>
+              <w:rPr>
+                <w:b/>
+              </w:rPr>
+              <w:t>Missed arm deliveries</w:t>
+            </w:r>
+          </w:p>
+        </w:tc>
+        <w:tc>
+          <w:tcPr>
+            <w:tcW w:w="1541" w:type="dxa"/>
+          </w:tcPr>
+          <w:p>
+            <w:pPr>
+              <w:spacing w:line="360" w:lineRule="auto"/>
+              <w:jc w:val="center"/>
+              <w:rPr>
+                <w:b/>
+              </w:rPr>
+            </w:pPr>
+            <w:r>
+              <w:rPr>
+                <w:b/>
+              </w:rPr>
+              <w:t>Total color readings</w:t>
+            </w:r>
+          </w:p>
+        </w:tc>
+        <w:tc>
+          <w:tcPr>
+            <w:tcW w:w="1542" w:type="dxa"/>
+          </w:tcPr>
+          <w:p>
+            <w:pPr>
+              <w:spacing w:line="360" w:lineRule="auto"/>
+              <w:jc w:val="center"/>
+              <w:rPr>
+                <w:b/>
+              </w:rPr>
+            </w:pPr>
+            <w:r>
+              <w:rPr>
+                <w:b/>
+              </w:rPr>
+              <w:t>Total arm deliveries</w:t>
+            </w:r>
+          </w:p>
+        </w:tc>
+        <w:tc>
+          <w:tcPr>
+            <w:tcW w:w="1542" w:type="dxa"/>
+          </w:tcPr>
+          <w:p>
+            <w:pPr>
+              <w:spacing w:line="360" w:lineRule="auto"/>
+              <w:jc w:val="center"/>
+              <w:rPr>
+                <w:b/>
+              </w:rPr>
+            </w:pPr>
+            <w:r>
+              <w:rPr>
+                <w:b/>
+              </w:rPr>
+              <w:t>Color reading fail rate</w:t>
+            </w:r>
+          </w:p>
+        </w:tc>
+        <w:tc>
+          <w:tcPr>
+            <w:tcW w:w="1542" w:type="dxa"/>
+          </w:tcPr>
+          <w:p>
+            <w:pPr>
+              <w:spacing w:line="360" w:lineRule="auto"/>
+              <w:jc w:val="center"/>
+              <w:rPr>
+                <w:b/>
+              </w:rPr>
+            </w:pPr>
+            <w:r>
+              <w:rPr>
+                <w:b/>
+              </w:rPr>
+              <w:t>Arm delivery fail rate</w:t>
+            </w:r>
+          </w:p>
+        </w:tc>
+      </w:tr>
+      <w:tr>
+        <w:tc>
+          <w:tcPr>
+            <w:tcW w:w="1541" w:type="dxa"/>
+          </w:tcPr>
+          <w:p>
+            <w:pPr>
+              <w:spacing w:line="360" w:lineRule="auto"/>
+              <w:jc w:val="center"/>
+            </w:pPr>
+            <w:r>
+              <w:t>30</w:t>
+            </w:r>
+          </w:p>
+        </w:tc>
+        <w:tc>
+          <w:tcPr>
+            <w:tcW w:w="1541" w:type="dxa"/>
+          </w:tcPr>
+          <w:p>
+            <w:pPr>
+              <w:spacing w:line="360" w:lineRule="auto"/>
+              <w:jc w:val="center"/>
+            </w:pPr>
+            <w:r>
+              <w:t>5</w:t>
+            </w:r>
+          </w:p>
+        </w:tc>
+        <w:tc>
+          <w:tcPr>
+            <w:tcW w:w="1541" w:type="dxa"/>
+          </w:tcPr>
+          <w:p>
+            <w:pPr>
+              <w:spacing w:line="360" w:lineRule="auto"/>
+              <w:jc w:val="center"/>
+            </w:pPr>
+            <w:r>
+              <w:t>5</w:t>
+            </w:r>
+          </w:p>
+        </w:tc>
+        <w:tc>
+          <w:tcPr>
+            <w:tcW w:w="1541" w:type="dxa"/>
+          </w:tcPr>
+          <w:p>
+            <w:pPr>
+              <w:spacing w:line="360" w:lineRule="auto"/>
+              <w:jc w:val="center"/>
+            </w:pPr>
+            <w:r>
+              <w:t>137</w:t>
+            </w:r>
+          </w:p>
+        </w:tc>
+        <w:tc>
+          <w:tcPr>
+            <w:tcW w:w="1542" w:type="dxa"/>
+          </w:tcPr>
+          <w:p>
+            <w:pPr>
+              <w:spacing w:line="360" w:lineRule="auto"/>
+              <w:jc w:val="center"/>
+            </w:pPr>
+            <w:r>
+              <w:t>68</w:t>
+            </w:r>
+          </w:p>
+        </w:tc>
+        <w:tc>
+          <w:tcPr>
+            <w:tcW w:w="1542" w:type="dxa"/>
+          </w:tcPr>
+          <w:p>
+            <w:pPr>
+              <w:spacing w:line="360" w:lineRule="auto"/>
+              <w:jc w:val="center"/>
+            </w:pPr>
+            <w:r>
+              <w:t>3.7%</w:t>
+            </w:r>
+          </w:p>
+        </w:tc>
+        <w:tc>
+          <w:tcPr>
+            <w:tcW w:w="1542" w:type="dxa"/>
+          </w:tcPr>
+          <w:p>
+            <w:pPr>
+              <w:spacing w:line="360" w:lineRule="auto"/>
+              <w:jc w:val="center"/>
+            </w:pPr>
+            <w:r>
+              <w:t>7.3%</w:t>
+            </w:r>
+          </w:p>
+        </w:tc>
+      </w:tr>
+    </w:tbl>
+    <w:p>
+      <w:pPr>
+        <w:spacing w:line="360" w:lineRule="auto"/>
+        <w:rPr>
+          <w:b/>
+        </w:rPr>
+      </w:pPr>
+    </w:p>
+    <w:p>
+      <w:pPr>
+        <w:spacing w:line="360" w:lineRule="auto"/>
+        <w:rPr>
+          <w:b/>
+        </w:rPr>
+      </w:pPr>
+      <w:r>
+        <w:rPr>
+          <w:b/>
+        </w:rPr>
+        <w:t>4 Green Cards, 2 Blue Cards</w:t>
+      </w:r>
+      <w:r>
+        <w:rPr>
+          <w:b/>
+        </w:rPr>
+        <w:t xml:space="preserve"> (3 sleeve failures)</w:t>
+      </w:r>
+    </w:p>
+    <w:tbl>
+      <w:tblPr>
+        <w:tblStyle w:val="TableGrid"/>
+        <w:tblW w:w="0" w:type="auto"/>
+        <w:tblLook w:val="04A0" w:firstRow="1" w:lastRow="0" w:firstColumn="1" w:lastColumn="0" w:noHBand="0" w:noVBand="1"/>
+      </w:tblPr>
+      <w:tblGrid>
+        <w:gridCol w:w="1541"/>
+        <w:gridCol w:w="1541"/>
+        <w:gridCol w:w="1541"/>
+        <w:gridCol w:w="1541"/>
+        <w:gridCol w:w="1542"/>
+        <w:gridCol w:w="1542"/>
+        <w:gridCol w:w="1542"/>
+      </w:tblGrid>
+      <w:tr>
+        <w:tc>
+          <w:tcPr>
+            <w:tcW w:w="1541" w:type="dxa"/>
+          </w:tcPr>
+          <w:p>
+            <w:pPr>
+              <w:spacing w:line="360" w:lineRule="auto"/>
+              <w:jc w:val="center"/>
+              <w:rPr>
+                <w:b/>
+              </w:rPr>
+            </w:pPr>
+            <w:r>
+              <w:rPr>
+                <w:b/>
+              </w:rPr>
+              <w:t>Passes</w:t>
+            </w:r>
+          </w:p>
+        </w:tc>
+        <w:tc>
+          <w:tcPr>
+            <w:tcW w:w="1541" w:type="dxa"/>
+          </w:tcPr>
+          <w:p>
+            <w:pPr>
+              <w:spacing w:line="360" w:lineRule="auto"/>
+              <w:jc w:val="center"/>
+              <w:rPr>
+                <w:b/>
+              </w:rPr>
+            </w:pPr>
+            <w:r>
+              <w:rPr>
+                <w:b/>
+              </w:rPr>
+              <w:t>Missed color readings</w:t>
+            </w:r>
+          </w:p>
+        </w:tc>
+        <w:tc>
+          <w:tcPr>
+            <w:tcW w:w="1541" w:type="dxa"/>
+          </w:tcPr>
+          <w:p>
+            <w:pPr>
+              <w:spacing w:line="360" w:lineRule="auto"/>
+              <w:jc w:val="center"/>
+              <w:rPr>
+                <w:b/>
+              </w:rPr>
+            </w:pPr>
+            <w:r>
+              <w:rPr>
+                <w:b/>
+              </w:rPr>
+              <w:t>Missed arm deliveries</w:t>
+            </w:r>
+          </w:p>
+        </w:tc>
+        <w:tc>
+          <w:tcPr>
+            <w:tcW w:w="1541" w:type="dxa"/>
+          </w:tcPr>
+          <w:p>
+            <w:pPr>
+              <w:spacing w:line="360" w:lineRule="auto"/>
+              <w:jc w:val="center"/>
+              <w:rPr>
+                <w:b/>
+              </w:rPr>
+            </w:pPr>
+            <w:r>
+              <w:rPr>
+                <w:b/>
+              </w:rPr>
+              <w:t>Total color readings</w:t>
+            </w:r>
+          </w:p>
+        </w:tc>
+        <w:tc>
+          <w:tcPr>
+            <w:tcW w:w="1542" w:type="dxa"/>
+          </w:tcPr>
+          <w:p>
+            <w:pPr>
+              <w:spacing w:line="360" w:lineRule="auto"/>
+              <w:jc w:val="center"/>
+              <w:rPr>
+                <w:b/>
+              </w:rPr>
+            </w:pPr>
+            <w:r>
+              <w:rPr>
+                <w:b/>
+              </w:rPr>
+              <w:t>Total arm deliveries</w:t>
+            </w:r>
+          </w:p>
+        </w:tc>
+        <w:tc>
+          <w:tcPr>
+            <w:tcW w:w="1542" w:type="dxa"/>
+          </w:tcPr>
+          <w:p>
+            <w:pPr>
+              <w:spacing w:line="360" w:lineRule="auto"/>
+              <w:jc w:val="center"/>
+              <w:rPr>
+                <w:b/>
+              </w:rPr>
+            </w:pPr>
+            <w:r>
+              <w:rPr>
+                <w:b/>
+              </w:rPr>
+              <w:t>Color reading fail rate</w:t>
+            </w:r>
+          </w:p>
+        </w:tc>
+        <w:tc>
+          <w:tcPr>
+            <w:tcW w:w="1542" w:type="dxa"/>
+          </w:tcPr>
+          <w:p>
+            <w:pPr>
+              <w:spacing w:line="360" w:lineRule="auto"/>
+              <w:jc w:val="center"/>
+              <w:rPr>
+                <w:b/>
+              </w:rPr>
+            </w:pPr>
+            <w:r>
+              <w:rPr>
+                <w:b/>
+              </w:rPr>
+              <w:t>Arm delivery fail rate</w:t>
+            </w:r>
+          </w:p>
+        </w:tc>
+      </w:tr>
+      <w:tr>
+        <w:tc>
+          <w:tcPr>
+            <w:tcW w:w="1541" w:type="dxa"/>
+          </w:tcPr>
+          <w:p>
+            <w:pPr>
+              <w:spacing w:line="360" w:lineRule="auto"/>
+              <w:jc w:val="center"/>
+            </w:pPr>
+            <w:r>
+              <w:t>30</w:t>
+            </w:r>
+          </w:p>
+        </w:tc>
+        <w:tc>
+          <w:tcPr>
+            <w:tcW w:w="1541" w:type="dxa"/>
+          </w:tcPr>
+          <w:p>
+            <w:pPr>
+              <w:spacing w:line="360" w:lineRule="auto"/>
+              <w:jc w:val="center"/>
+            </w:pPr>
+            <w:r>
+              <w:t>25</w:t>
+            </w:r>
+          </w:p>
+        </w:tc>
+        <w:tc>
+          <w:tcPr>
+            <w:tcW w:w="1541" w:type="dxa"/>
+          </w:tcPr>
+          <w:p>
+            <w:pPr>
+              <w:spacing w:line="360" w:lineRule="auto"/>
+              <w:jc w:val="center"/>
+            </w:pPr>
+            <w:r>
+              <w:t>29</w:t>
+            </w:r>
+          </w:p>
+        </w:tc>
+        <w:tc>
+          <w:tcPr>
+            <w:tcW w:w="1541" w:type="dxa"/>
+          </w:tcPr>
+          <w:p>
+            <w:pPr>
+              <w:spacing w:line="360" w:lineRule="auto"/>
+              <w:jc w:val="center"/>
+            </w:pPr>
+            <w:r>
+              <w:t>221</w:t>
+            </w:r>
+          </w:p>
+        </w:tc>
+        <w:tc>
+          <w:tcPr>
+            <w:tcW w:w="1542" w:type="dxa"/>
+          </w:tcPr>
+          <w:p>
+            <w:pPr>
+              <w:spacing w:line="360" w:lineRule="auto"/>
+              <w:jc w:val="center"/>
+            </w:pPr>
+            <w:r>
+              <w:t>135</w:t>
+            </w:r>
+          </w:p>
+        </w:tc>
+        <w:tc>
+          <w:tcPr>
+            <w:tcW w:w="1542" w:type="dxa"/>
+          </w:tcPr>
+          <w:p>
+            <w:pPr>
+              <w:spacing w:line="360" w:lineRule="auto"/>
+              <w:jc w:val="center"/>
+            </w:pPr>
+            <w:r>
+              <w:t>11.3</w:t>
+            </w:r>
+            <w:r>
+              <w:t>%</w:t>
+            </w:r>
+          </w:p>
+        </w:tc>
+        <w:tc>
+          <w:tcPr>
+            <w:tcW w:w="1542" w:type="dxa"/>
+          </w:tcPr>
+          <w:p>
+            <w:pPr>
+              <w:spacing w:line="360" w:lineRule="auto"/>
+              <w:jc w:val="center"/>
+            </w:pPr>
+            <w:r>
+              <w:t>21.4</w:t>
+            </w:r>
+            <w:r>
+              <w:t>%</w:t>
+            </w:r>
+          </w:p>
+        </w:tc>
+      </w:tr>
+    </w:tbl>
+    <w:p>
+      <w:pPr>
+        <w:spacing w:line="360" w:lineRule="auto"/>
+        <w:rPr>
+          <w:b/>
+          <w:sz w:val="26"/>
+        </w:rPr>
+      </w:pPr>
+    </w:p>
+    <w:p>
+      <w:pPr>
+        <w:spacing w:line="360" w:lineRule="auto"/>
+      </w:pPr>
+      <w:r>
+        <w:t>It was observed that the robot</w:t>
+      </w:r>
+      <w:r>
+        <w:t>’s</w:t>
+      </w:r>
+      <w:r>
+        <w:t xml:space="preserve"> performance degraded significantly in the</w:t>
+      </w:r>
+      <w:r>
+        <w:t xml:space="preserve"> last several passes, which correlated with the fact that the robot’s servo motors got increasingly warm as it continued to operate.</w:t>
+      </w:r>
+      <w:r>
+        <w:t xml:space="preserve"> Most noticeably, the arm </w:t>
+      </w:r>
+      <w:r>
+        <w:t>appeared to drop</w:t>
+      </w:r>
+      <w:r>
+        <w:t xml:space="preserve"> more consumables as the gripper motor got warmer.</w:t>
+      </w:r>
+    </w:p>
+    <w:p>
+      <w:pPr>
+        <w:spacing w:line="360" w:lineRule="auto"/>
+        <w:rPr>
+          <w:b/>
+        </w:rPr>
+      </w:pPr>
+      <w:r>
+        <w:rPr>
+          <w:b/>
+        </w:rPr>
+        <w:lastRenderedPageBreak/>
+        <w:t>4 Green Cards, 2 Blue Cards</w:t>
+      </w:r>
+      <w:r>
+        <w:rPr>
+          <w:b/>
+        </w:rPr>
+        <w:t xml:space="preserve"> (Color Sensor Only)</w:t>
+      </w:r>
+    </w:p>
+    <w:p>
+      <w:pPr>
+        <w:spacing w:line="360" w:lineRule="auto"/>
+      </w:pPr>
+      <w:r>
+        <w:t>The following data was recorded to demonstrate</w:t>
+      </w:r>
+      <w:r>
+        <w:t xml:space="preserve"> further</w:t>
+      </w:r>
+      <w:r>
+        <w:t xml:space="preserve"> optimizations performed upon the color sensor</w:t>
+      </w:r>
+      <w:r>
+        <w:t>, without any operation of the arm.</w:t>
+      </w:r>
+    </w:p>
+    <w:tbl>
+      <w:tblPr>
+        <w:tblStyle w:val="TableGrid"/>
+        <w:tblW w:w="0" w:type="auto"/>
+        <w:tblLook w:val="04A0" w:firstRow="1" w:lastRow="0" w:firstColumn="1" w:lastColumn="0" w:noHBand="0" w:noVBand="1"/>
+      </w:tblPr>
+      <w:tblGrid>
+        <w:gridCol w:w="1473"/>
+        <w:gridCol w:w="1493"/>
+        <w:gridCol w:w="1505"/>
+        <w:gridCol w:w="1839"/>
+        <w:gridCol w:w="1506"/>
+        <w:gridCol w:w="1485"/>
+        <w:gridCol w:w="1489"/>
+      </w:tblGrid>
+      <w:tr>
+        <w:trPr>
+          <w:trHeight w:val="1376"/>
+        </w:trPr>
+        <w:tc>
+          <w:tcPr>
+            <w:tcW w:w="1541" w:type="dxa"/>
+          </w:tcPr>
+          <w:p>
+            <w:pPr>
+              <w:spacing w:line="360" w:lineRule="auto"/>
+              <w:jc w:val="center"/>
+              <w:rPr>
+                <w:b/>
+              </w:rPr>
+            </w:pPr>
+            <w:r>
+              <w:rPr>
+                <w:b/>
+              </w:rPr>
+              <w:t>Passes</w:t>
+            </w:r>
+          </w:p>
+        </w:tc>
+        <w:tc>
+          <w:tcPr>
+            <w:tcW w:w="1541" w:type="dxa"/>
+          </w:tcPr>
+          <w:p>
+            <w:pPr>
+              <w:spacing w:line="360" w:lineRule="auto"/>
+              <w:jc w:val="center"/>
+              <w:rPr>
+                <w:b/>
+              </w:rPr>
+            </w:pPr>
+            <w:r>
+              <w:rPr>
+                <w:b/>
+              </w:rPr>
+              <w:t>Missed color readings</w:t>
+            </w:r>
+          </w:p>
+        </w:tc>
+        <w:tc>
+          <w:tcPr>
+            <w:tcW w:w="1541" w:type="dxa"/>
+          </w:tcPr>
+          <w:p>
+            <w:pPr>
+              <w:spacing w:line="360" w:lineRule="auto"/>
+              <w:jc w:val="center"/>
+              <w:rPr>
+                <w:b/>
+              </w:rPr>
+            </w:pPr>
+            <w:r>
+              <w:rPr>
+                <w:b/>
+              </w:rPr>
+              <w:t>Missed arm deliveries</w:t>
+            </w:r>
+          </w:p>
+        </w:tc>
+        <w:tc>
+          <w:tcPr>
+            <w:tcW w:w="1541" w:type="dxa"/>
+          </w:tcPr>
+          <w:p>
+            <w:pPr>
+              <w:spacing w:line="360" w:lineRule="auto"/>
+              <w:jc w:val="center"/>
+              <w:rPr>
+                <w:b/>
+              </w:rPr>
+            </w:pPr>
+            <w:r>
+              <w:rPr>
+                <w:b/>
+              </w:rPr>
+              <w:t>Total color readings</w:t>
+            </w:r>
+            <w:r>
+              <w:rPr>
+                <w:b/>
+              </w:rPr>
+              <w:t xml:space="preserve"> (approximation)</w:t>
+            </w:r>
+          </w:p>
+        </w:tc>
+        <w:tc>
+          <w:tcPr>
+            <w:tcW w:w="1542" w:type="dxa"/>
+          </w:tcPr>
+          <w:p>
+            <w:pPr>
+              <w:spacing w:line="360" w:lineRule="auto"/>
+              <w:jc w:val="center"/>
+              <w:rPr>
+                <w:b/>
+              </w:rPr>
+            </w:pPr>
+            <w:r>
+              <w:rPr>
+                <w:b/>
+              </w:rPr>
+              <w:t>Total arm deliveries</w:t>
+            </w:r>
+          </w:p>
+        </w:tc>
+        <w:tc>
+          <w:tcPr>
+            <w:tcW w:w="1542" w:type="dxa"/>
+          </w:tcPr>
+          <w:p>
+            <w:pPr>
+              <w:spacing w:line="360" w:lineRule="auto"/>
+              <w:jc w:val="center"/>
+              <w:rPr>
+                <w:b/>
+              </w:rPr>
+            </w:pPr>
+            <w:r>
+              <w:rPr>
+                <w:b/>
+              </w:rPr>
+              <w:t>Color reading fail rate</w:t>
+            </w:r>
+          </w:p>
+        </w:tc>
+        <w:tc>
+          <w:tcPr>
+            <w:tcW w:w="1542" w:type="dxa"/>
+          </w:tcPr>
+          <w:p>
+            <w:pPr>
+              <w:spacing w:line="360" w:lineRule="auto"/>
+              <w:jc w:val="center"/>
+              <w:rPr>
+                <w:b/>
+              </w:rPr>
+            </w:pPr>
+            <w:r>
+              <w:rPr>
+                <w:b/>
+              </w:rPr>
+              <w:t>Arm delivery fail rate</w:t>
+            </w:r>
+          </w:p>
+        </w:tc>
+      </w:tr>
+      <w:tr>
+        <w:tc>
+          <w:tcPr>
+            <w:tcW w:w="1541" w:type="dxa"/>
+          </w:tcPr>
+          <w:p>
+            <w:pPr>
+              <w:spacing w:line="360" w:lineRule="auto"/>
+              <w:jc w:val="center"/>
+            </w:pPr>
+            <w:r>
+              <w:t>30</w:t>
+            </w:r>
+          </w:p>
+        </w:tc>
+        <w:tc>
+          <w:tcPr>
+            <w:tcW w:w="1541" w:type="dxa"/>
+          </w:tcPr>
+          <w:p>
+            <w:pPr>
+              <w:spacing w:line="360" w:lineRule="auto"/>
+              <w:jc w:val="center"/>
+            </w:pPr>
+            <w:r>
+              <w:t>2</w:t>
+            </w:r>
+          </w:p>
+        </w:tc>
+        <w:tc>
+          <w:tcPr>
+            <w:tcW w:w="1541" w:type="dxa"/>
+          </w:tcPr>
+          <w:p>
+            <w:pPr>
+              <w:spacing w:line="360" w:lineRule="auto"/>
+              <w:jc w:val="center"/>
+            </w:pPr>
+            <w:r>
+              <w:t>N/A</w:t>
+            </w:r>
+          </w:p>
+        </w:tc>
+        <w:tc>
+          <w:tcPr>
+            <w:tcW w:w="1541" w:type="dxa"/>
+          </w:tcPr>
+          <w:p>
+            <w:pPr>
+              <w:spacing w:line="360" w:lineRule="auto"/>
+              <w:jc w:val="center"/>
+            </w:pPr>
+            <w:r>
+              <w:t>210</w:t>
+            </w:r>
+            <w:r>
+              <w:t xml:space="preserve"> </w:t>
+            </w:r>
+          </w:p>
+        </w:tc>
+        <w:tc>
+          <w:tcPr>
+            <w:tcW w:w="1542" w:type="dxa"/>
+          </w:tcPr>
+          <w:p>
+            <w:pPr>
+              <w:spacing w:line="360" w:lineRule="auto"/>
+              <w:jc w:val="center"/>
+            </w:pPr>
+            <w:r>
+              <w:t>N/A</w:t>
+            </w:r>
+          </w:p>
+        </w:tc>
+        <w:tc>
+          <w:tcPr>
+            <w:tcW w:w="1542" w:type="dxa"/>
+          </w:tcPr>
+          <w:p>
+            <w:pPr>
+              <w:spacing w:line="360" w:lineRule="auto"/>
+              <w:jc w:val="center"/>
+            </w:pPr>
+            <w:r>
+              <w:t>0.95%</w:t>
+            </w:r>
+          </w:p>
+        </w:tc>
+        <w:tc>
+          <w:tcPr>
+            <w:tcW w:w="1542" w:type="dxa"/>
+          </w:tcPr>
+          <w:p>
+            <w:pPr>
+              <w:spacing w:line="360" w:lineRule="auto"/>
+              <w:jc w:val="center"/>
+            </w:pPr>
+            <w:r>
+              <w:t>N/A</w:t>
+            </w:r>
+          </w:p>
+        </w:tc>
+      </w:tr>
+    </w:tbl>
+    <w:p>
+      <w:pPr>
+        <w:spacing w:line="360" w:lineRule="auto"/>
+        <w:rPr>
+          <w:b/>
+          <w:sz w:val="26"/>
+        </w:rPr>
+      </w:pPr>
+    </w:p>
+    <w:p>
+      <w:pPr>
+        <w:spacing w:line="360" w:lineRule="auto"/>
+        <w:rPr>
+          <w:b/>
+        </w:rPr>
+      </w:pPr>
+      <w:r>
+        <w:rPr>
+          <w:b/>
+        </w:rPr>
+        <w:t>Arm Delivery Speed Optimization</w:t>
+      </w:r>
+    </w:p>
+    <w:p>
+      <w:pPr>
+        <w:spacing w:line="360" w:lineRule="auto"/>
+      </w:pPr>
       <w:bookmarkStart w:id="2" w:name="_GoBack"/>
       <w:bookmarkEnd w:id="2"/>
-    </w:p>
-    <w:p>
-      <w:pPr>
-        <w:spacing w:after="100" w:afterAutospacing="1" w:line="360" w:lineRule="auto"/>
-        <w:ind w:firstLine="720"/>
-        <w:rPr>
-          <w:b/>
-        </w:rPr>
-      </w:pPr>
-      <w:r>
-        <w:rPr>
-          <w:rFonts w:eastAsia="Times New Roman" w:cs="Segoe UI"/>
-          <w:color w:val="333333"/>
-          <w:szCs w:val="24"/>
-        </w:rPr>
-        <w:t xml:space="preserve">The customer area is the area closer to the edge of the counter where customers will display their color-coded card to the bot, and where the bot will also place the customer’s order. </w:t>
-      </w:r>
-      <w:r>
-        <w:rPr>
-          <w:rFonts w:eastAsia="Times New Roman" w:cs="Segoe UI"/>
-          <w:color w:val="333333"/>
-          <w:szCs w:val="24"/>
-        </w:rPr>
-        <w:t>Due to the scope and t</w:t>
-      </w:r>
-      <w:r>
-        <w:rPr>
-          <w:rFonts w:eastAsia="Times New Roman" w:cs="Segoe UI"/>
-          <w:color w:val="333333"/>
-          <w:szCs w:val="24"/>
-        </w:rPr>
-        <w:t>ime constraints of this project</w:t>
-      </w:r>
-      <w:r>
-        <w:rPr>
-          <w:rFonts w:eastAsia="Times New Roman" w:cs="Segoe UI"/>
-          <w:color w:val="333333"/>
-          <w:szCs w:val="24"/>
-        </w:rPr>
-        <w:t xml:space="preserve"> </w:t>
-      </w:r>
-      <w:r>
-        <w:rPr>
-          <w:rFonts w:eastAsia="Times New Roman" w:cs="Segoe UI"/>
-          <w:color w:val="333333"/>
-          <w:szCs w:val="24"/>
-        </w:rPr>
-        <w:t>a</w:t>
-      </w:r>
-      <w:r>
-        <w:rPr>
-          <w:rFonts w:eastAsia="Times New Roman" w:cs="Segoe UI"/>
-          <w:color w:val="333333"/>
-          <w:szCs w:val="24"/>
-        </w:rPr>
-        <w:t xml:space="preserve"> static number of six customers was chosen.</w:t>
-      </w:r>
-    </w:p>
-    <w:p>
-      <w:pPr>
-        <w:rPr>
-          <w:b/>
-        </w:rPr>
-      </w:pPr>
-      <w:r>
-        <w:rPr>
-          <w:b/>
-        </w:rPr>
-        <w:br w:type="page"/>
-      </w:r>
-    </w:p>
-    <w:p>
-      <w:pPr>
-        <w:pStyle w:val="Heading3"/>
-      </w:pPr>
-      <w:r>
-        <w:lastRenderedPageBreak/>
-        <w:t>Sensors</w:t>
-      </w:r>
-    </w:p>
-    <w:p>
-      <w:pPr>
-        <w:spacing w:line="360" w:lineRule="auto"/>
-        <w:ind w:firstLine="720"/>
-      </w:pPr>
-      <w:r>
-        <w:t>The sensors needed for the bot to perform th</w:t>
-      </w:r>
-      <w:r>
-        <w:t>e aforementioned tasks are: one IR reflectance sensor</w:t>
-      </w:r>
-      <w:r>
-        <w:t xml:space="preserve"> and</w:t>
-      </w:r>
-      <w:r>
-        <w:t xml:space="preserve"> a</w:t>
-      </w:r>
-      <w:r>
-        <w:t xml:space="preserve"> </w:t>
-      </w:r>
-      <w:r>
-        <w:t>Red Green Blue (</w:t>
-      </w:r>
-      <w:r>
-        <w:t>RGB</w:t>
-      </w:r>
-      <w:r>
-        <w:t>)</w:t>
-      </w:r>
-      <w:r>
-        <w:t xml:space="preserve"> color sensor</w:t>
-      </w:r>
-      <w:r>
-        <w:t>.</w:t>
-      </w:r>
-    </w:p>
-    <w:p>
-      <w:pPr>
-        <w:spacing w:line="360" w:lineRule="auto"/>
-        <w:ind w:firstLine="720"/>
-      </w:pPr>
-      <w:r>
-        <w:t xml:space="preserve">The </w:t>
-      </w:r>
-      <w:r>
-        <w:t>Infrared (</w:t>
-      </w:r>
-      <w:r>
-        <w:t>IR</w:t>
-      </w:r>
-      <w:r>
-        <w:t>)</w:t>
-      </w:r>
-      <w:r>
-        <w:t xml:space="preserve"> reflectance sensor is </w:t>
-      </w:r>
-      <w:r>
-        <w:t xml:space="preserve">for 1) </w:t>
-      </w:r>
-      <w:r>
-        <w:t>allowing the bot to follow the taped navigation path</w:t>
-      </w:r>
-      <w:r>
-        <w:t xml:space="preserve"> and 2) for notifying the bot when it has reached the loading area </w:t>
-      </w:r>
-      <w:r>
-        <w:t>(where the tape would end).</w:t>
-      </w:r>
-    </w:p>
-    <w:p>
-      <w:pPr>
-        <w:spacing w:line="360" w:lineRule="auto"/>
-        <w:ind w:firstLine="720"/>
-      </w:pPr>
-      <w:r>
-        <w:t xml:space="preserve">The color sensor </w:t>
-      </w:r>
-      <w:r>
-        <w:t>is</w:t>
-      </w:r>
-      <w:r>
-        <w:t xml:space="preserve"> used to notify the bot what color card the customer is displaying, thus notifying the bot if it needs to give the customer</w:t>
-      </w:r>
-      <w:r>
-        <w:t xml:space="preserve"> a consumable on the return trip</w:t>
-      </w:r>
-      <w:r>
-        <w:t>.</w:t>
-      </w:r>
-    </w:p>
-    <w:p>
-      <w:pPr>
-        <w:pStyle w:val="Heading3"/>
-      </w:pPr>
-      <w:r>
-        <w:t>Performance Matrices</w:t>
-      </w:r>
-    </w:p>
-    <w:p>
-      <w:pPr>
-        <w:spacing w:line="360" w:lineRule="auto"/>
-        <w:ind w:firstLine="720"/>
-      </w:pPr>
-      <w:r>
-        <w:t xml:space="preserve">Two primary performance metrics we intend to use in this project are: the number of orders the bot is supposed to fulfill (based upon the number of green colored cards displayed by customers), and the time the bot takes in fulfilling those orders. </w:t>
-      </w:r>
-    </w:p>
-    <w:p>
-      <w:pPr>
-        <w:spacing w:line="360" w:lineRule="auto"/>
-        <w:ind w:firstLine="720"/>
-      </w:pPr>
-      <w:r>
-        <w:t>For the first metric</w:t>
-      </w:r>
-      <w:r>
-        <w:t>, a count will</w:t>
-      </w:r>
-      <w:r>
-        <w:t xml:space="preserve"> be taken on the number of green colored cards displayed on a run, which can then be compared with the number of consumables the bot handed out. </w:t>
-      </w:r>
-      <w:commentRangeStart w:id="3"/>
-      <w:r>
-        <w:t>Fo</w:t>
-      </w:r>
-      <w:r>
-        <w:t>r the second metric, a timer will</w:t>
-      </w:r>
-      <w:r>
-        <w:t xml:space="preserve"> be implemented externally via a physical timer, which will track the time taken to make a delivery run.</w:t>
-      </w:r>
-      <w:commentRangeEnd w:id="3"/>
-      <w:r>
-        <w:rPr>
-          <w:rStyle w:val="CommentReference"/>
-        </w:rPr>
-        <w:commentReference w:id="3"/>
+      <w:r>
+        <w:t>Originally, the arm took approximately 14.6 seconds to deliver a consumable. After further breaking down the movements the arm makes, unnecessary movements were cut out of the delivery process. This optimization improved the arm’s delivery time from 14.6 seconds per delivery to approximately 9.3 seconds.</w:t>
       </w:r>
     </w:p>
     <w:p>
@@ -1130,23 +2215,13 @@
           <w:szCs w:val="24"/>
         </w:rPr>
       </w:pPr>
-      <w:proofErr w:type="spellStart"/>
-      <w:r>
-        <w:rPr>
-          <w:rFonts w:eastAsia="Times New Roman" w:cs="Segoe UI"/>
-          <w:color w:val="333333"/>
-          <w:szCs w:val="24"/>
-        </w:rPr>
-        <w:t>Bot</w:t>
-      </w:r>
-      <w:proofErr w:type="spellEnd"/>
-      <w:r>
-        <w:rPr>
-          <w:rFonts w:eastAsia="Times New Roman" w:cs="Segoe UI"/>
-          <w:color w:val="333333"/>
-          <w:szCs w:val="24"/>
-        </w:rPr>
-        <w:t xml:space="preserve"> will</w:t>
+      <w:r>
+        <w:rPr>
+          <w:rFonts w:eastAsia="Times New Roman" w:cs="Segoe UI"/>
+          <w:color w:val="333333"/>
+          <w:szCs w:val="24"/>
+        </w:rPr>
+        <w:t>Bot will</w:t>
       </w:r>
       <w:r>
         <w:rPr>
@@ -1179,23 +2254,21 @@
           <w:szCs w:val="24"/>
         </w:rPr>
       </w:pPr>
-      <w:proofErr w:type="spellStart"/>
-      <w:r>
-        <w:rPr>
-          <w:rFonts w:eastAsia="Times New Roman" w:cs="Segoe UI"/>
-          <w:color w:val="333333"/>
-          <w:szCs w:val="24"/>
-        </w:rPr>
-        <w:t>Bot</w:t>
-      </w:r>
-      <w:proofErr w:type="spellEnd"/>
-      <w:r>
-        <w:rPr>
-          <w:rFonts w:eastAsia="Times New Roman" w:cs="Segoe UI"/>
-          <w:color w:val="333333"/>
-          <w:szCs w:val="24"/>
-        </w:rPr>
-        <w:t xml:space="preserve"> will recognize and register color</w:t>
+      <w:r>
+        <w:rPr>
+          <w:rFonts w:eastAsia="Times New Roman" w:cs="Segoe UI"/>
+          <w:color w:val="333333"/>
+          <w:szCs w:val="24"/>
+        </w:rPr>
+        <w:t xml:space="preserve">Bot will recognize </w:t>
+      </w:r>
+      <w:r>
+        <w:rPr>
+          <w:rFonts w:eastAsia="Times New Roman" w:cs="Segoe UI"/>
+          <w:color w:val="333333"/>
+          <w:szCs w:val="24"/>
+        </w:rPr>
+        <w:t>color</w:t>
       </w:r>
       <w:r>
         <w:rPr>
@@ -1236,23 +2309,13 @@
           <w:szCs w:val="24"/>
         </w:rPr>
       </w:pPr>
-      <w:proofErr w:type="spellStart"/>
-      <w:r>
-        <w:rPr>
-          <w:rFonts w:eastAsia="Times New Roman" w:cs="Segoe UI"/>
-          <w:color w:val="333333"/>
-          <w:szCs w:val="24"/>
-        </w:rPr>
-        <w:t>Bot</w:t>
-      </w:r>
-      <w:proofErr w:type="spellEnd"/>
-      <w:r>
-        <w:rPr>
-          <w:rFonts w:eastAsia="Times New Roman" w:cs="Segoe UI"/>
-          <w:color w:val="333333"/>
-          <w:szCs w:val="24"/>
-        </w:rPr>
-        <w:t xml:space="preserve"> will move back along the counter</w:t>
+      <w:r>
+        <w:rPr>
+          <w:rFonts w:eastAsia="Times New Roman" w:cs="Segoe UI"/>
+          <w:color w:val="333333"/>
+          <w:szCs w:val="24"/>
+        </w:rPr>
+        <w:t>Bot will move back along the counter</w:t>
       </w:r>
       <w:r>
         <w:rPr>
@@ -1348,15 +2411,12 @@
     </w:p>
     <w:p>
       <w:r>
-        <w:lastRenderedPageBreak/>
         <w:tab/>
         <w:t xml:space="preserve">Our approach was to define the problem first, then design the robot. As the problem was refined, we also needed to alter the design. Some designs solving a similar problem include </w:t>
       </w:r>
-      <w:proofErr w:type="spellStart"/>
       <w:r>
         <w:t>Zexuan</w:t>
       </w:r>
-      <w:proofErr w:type="spellEnd"/>
       <w:r>
         <w:t xml:space="preserve">, </w:t>
       </w:r>
@@ -1366,13 +2426,8 @@
       <w:r>
         <w:t xml:space="preserve">, and </w:t>
       </w:r>
-      <w:proofErr w:type="spellStart"/>
-      <w:r>
-        <w:t>Casavela</w:t>
-      </w:r>
-      <w:proofErr w:type="spellEnd"/>
-      <w:r>
-        <w:t xml:space="preserve"> (2012)</w:t>
+      <w:r>
+        <w:t>Casavela (2012)</w:t>
       </w:r>
       <w:r>
         <w:t>. Our design intends to combine movement of</w:t>
@@ -1408,110 +2463,117 @@
       <w:r>
         <w:t xml:space="preserve">based on observations of the system in use at </w:t>
       </w:r>
-      <w:proofErr w:type="spellStart"/>
-      <w:r>
-        <w:rPr>
-          <w:rFonts w:eastAsia="Times New Roman" w:cs="Segoe UI"/>
-          <w:color w:val="333333"/>
-          <w:szCs w:val="24"/>
-        </w:rPr>
-        <w:t>Brazeiros</w:t>
-      </w:r>
-      <w:proofErr w:type="spellEnd"/>
-      <w:r>
-        <w:rPr>
-          <w:rFonts w:eastAsia="Times New Roman" w:cs="Segoe UI"/>
-          <w:color w:val="333333"/>
-          <w:szCs w:val="24"/>
-        </w:rPr>
+      <w:r>
+        <w:rPr>
+          <w:rFonts w:eastAsia="Times New Roman" w:cs="Segoe UI"/>
+          <w:color w:val="333333"/>
+          <w:szCs w:val="24"/>
+        </w:rPr>
+        <w:t>Brazeiros.</w:t>
+      </w:r>
+      <w:r>
+        <w:rPr>
+          <w:rFonts w:eastAsia="Times New Roman" w:cs="Segoe UI"/>
+          <w:color w:val="333333"/>
+          <w:szCs w:val="24"/>
+        </w:rPr>
+        <w:t xml:space="preserve"> Their system uses a green card to start service and a red card to stop service. (Brazeiros 2017)</w:t>
+      </w:r>
+    </w:p>
+    <w:p>
+      <w:r>
+        <w:tab/>
+      </w:r>
+      <w:r>
+        <w:t xml:space="preserve">Path planning is a difficult obstacle to overcome for autonomous robots. </w:t>
+      </w:r>
+      <w:r>
+        <w:t>Zexuan, et al,</w:t>
+      </w:r>
+      <w:r>
+        <w:t xml:space="preserve"> (20</w:t>
+      </w:r>
+      <w:r>
+        <w:t>15</w:t>
+      </w:r>
+      <w:r>
+        <w:t xml:space="preserve">) </w:t>
+      </w:r>
+      <w:r>
+        <w:t xml:space="preserve">shows </w:t>
+      </w:r>
+      <w:r>
+        <w:t xml:space="preserve">an example </w:t>
+      </w:r>
+      <w:r>
+        <w:t xml:space="preserve">the </w:t>
+      </w:r>
+      <w:r>
+        <w:t>procedures needed</w:t>
+      </w:r>
+      <w:r>
+        <w:t xml:space="preserve"> </w:t>
+      </w:r>
+      <w:r>
+        <w:t>to plan</w:t>
+      </w:r>
+      <w:r>
+        <w:t xml:space="preserve"> transportation </w:t>
+      </w:r>
+      <w:r>
+        <w:t>along</w:t>
+      </w:r>
+      <w:r>
+        <w:t xml:space="preserve"> a set path.</w:t>
+      </w:r>
+      <w:r>
+        <w:t xml:space="preserve"> Our project plans to use a </w:t>
+      </w:r>
+      <w:r>
+        <w:lastRenderedPageBreak/>
+        <w:t xml:space="preserve">combination of physical aids and programming to overcome obstacles in the path.  We </w:t>
+      </w:r>
+      <w:r>
+        <w:t>intend to use a fixed and relatively smal</w:t>
+      </w:r>
+      <w:r>
+        <w:t>l path traversed in two directions</w:t>
+      </w:r>
+      <w:r>
         <w:t>.</w:t>
       </w:r>
-      <w:r>
-        <w:rPr>
-          <w:rFonts w:eastAsia="Times New Roman" w:cs="Segoe UI"/>
-          <w:color w:val="333333"/>
-          <w:szCs w:val="24"/>
-        </w:rPr>
-        <w:t xml:space="preserve"> Their system uses a green card to start service and a red card to stop service. (</w:t>
-      </w:r>
-      <w:proofErr w:type="spellStart"/>
-      <w:r>
-        <w:rPr>
-          <w:rFonts w:eastAsia="Times New Roman" w:cs="Segoe UI"/>
-          <w:color w:val="333333"/>
-          <w:szCs w:val="24"/>
-        </w:rPr>
-        <w:t>Brazeiros</w:t>
-      </w:r>
-      <w:proofErr w:type="spellEnd"/>
-      <w:r>
-        <w:rPr>
-          <w:rFonts w:eastAsia="Times New Roman" w:cs="Segoe UI"/>
-          <w:color w:val="333333"/>
-          <w:szCs w:val="24"/>
-        </w:rPr>
-        <w:t xml:space="preserve"> 2017)</w:t>
-      </w:r>
     </w:p>
     <w:p>
       <w:r>
         <w:tab/>
-      </w:r>
-      <w:r>
-        <w:t xml:space="preserve">Path planning is a difficult obstacle to overcome for autonomous robots. </w:t>
-      </w:r>
-      <w:proofErr w:type="spellStart"/>
-      <w:r>
-        <w:t>Zexuan</w:t>
-      </w:r>
-      <w:proofErr w:type="spellEnd"/>
-      <w:r>
-        <w:t>, et al,</w:t>
-      </w:r>
-      <w:r>
-        <w:t xml:space="preserve"> (20</w:t>
-      </w:r>
-      <w:r>
-        <w:t>15</w:t>
-      </w:r>
-      <w:r>
-        <w:t xml:space="preserve">) </w:t>
-      </w:r>
-      <w:r>
-        <w:t xml:space="preserve">shows </w:t>
-      </w:r>
-      <w:r>
-        <w:t xml:space="preserve">an example </w:t>
-      </w:r>
-      <w:r>
-        <w:t xml:space="preserve">the </w:t>
-      </w:r>
-      <w:r>
-        <w:t>procedures needed</w:t>
+        <w:t>J</w:t>
+      </w:r>
+      <w:r>
+        <w:t>u (2016)</w:t>
       </w:r>
       <w:r>
         <w:t xml:space="preserve"> </w:t>
       </w:r>
       <w:r>
-        <w:t>to plan</w:t>
-      </w:r>
-      <w:r>
-        <w:t xml:space="preserve"> transportation </w:t>
-      </w:r>
-      <w:r>
-        <w:t>along</w:t>
-      </w:r>
-      <w:r>
-        <w:t xml:space="preserve"> a set path.</w:t>
-      </w:r>
-      <w:r>
-        <w:t xml:space="preserve"> Our project plans to use a combination of physical aids and programming to overcome obstacles in the path.  We </w:t>
-      </w:r>
-      <w:r>
-        <w:t>intend to use a fixed and relatively smal</w:t>
-      </w:r>
-      <w:r>
-        <w:t>l path traversed in two directions</w:t>
+        <w:t xml:space="preserve">explains a strategy for manipulating small round objects using positive air pressure.  </w:t>
+      </w:r>
+      <w:r>
+        <w:t xml:space="preserve">In this project they found that having a more flexible solution added efficiency and gave unexpected side benefits. </w:t>
+      </w:r>
+      <w:r>
+        <w:t xml:space="preserve">We </w:t>
+      </w:r>
+      <w:r>
+        <w:t xml:space="preserve">were unable </w:t>
+      </w:r>
+      <w:r>
+        <w:t xml:space="preserve">to </w:t>
+      </w:r>
+      <w:r>
+        <w:t>add a similar system</w:t>
+      </w:r>
+      <w:r>
+        <w:t>, but were able to make a flexible platform which could be extended with this technology</w:t>
       </w:r>
       <w:r>
         <w:t>.</w:t>
@@ -1520,135 +2582,718 @@
     <w:p>
       <w:r>
         <w:tab/>
-      </w:r>
-      <w:proofErr w:type="spellStart"/>
-      <w:r>
-        <w:t>J</w:t>
-      </w:r>
-      <w:r>
-        <w:t>u</w:t>
-      </w:r>
-      <w:proofErr w:type="spellEnd"/>
-      <w:r>
-        <w:t xml:space="preserve"> (2016)</w:t>
+        <w:t>C</w:t>
+      </w:r>
+      <w:r>
+        <w:t>asavela</w:t>
       </w:r>
       <w:r>
         <w:t xml:space="preserve"> </w:t>
       </w:r>
       <w:r>
-        <w:t xml:space="preserve">explains a strategy for manipulating small round objects using positive air pressure.  </w:t>
-      </w:r>
-      <w:r>
-        <w:t xml:space="preserve">In this project they found that having a more flexible solution added efficiency and gave unexpected side benefits. </w:t>
-      </w:r>
-      <w:r>
-        <w:t xml:space="preserve">We </w:t>
-      </w:r>
-      <w:r>
-        <w:t xml:space="preserve">were unable </w:t>
-      </w:r>
-      <w:r>
-        <w:t xml:space="preserve">to </w:t>
-      </w:r>
-      <w:r>
-        <w:t>add a similar system</w:t>
-      </w:r>
-      <w:r>
-        <w:t>, but were able to make a flexible platform which could be extended with this technology</w:t>
+        <w:t>(2012) exp</w:t>
+      </w:r>
+      <w:r>
+        <w:t xml:space="preserve">lains the challenges </w:t>
+      </w:r>
+      <w:r>
+        <w:t>he</w:t>
+      </w:r>
+      <w:r>
+        <w:t xml:space="preserve"> overcame i</w:t>
+      </w:r>
+      <w:r>
+        <w:t>n using C++ to program an Arduino</w:t>
       </w:r>
       <w:r>
         <w:t>.</w:t>
       </w:r>
-    </w:p>
-    <w:p>
-      <w:r>
-        <w:tab/>
-      </w:r>
-      <w:proofErr w:type="spellStart"/>
-      <w:r>
-        <w:t>C</w:t>
-      </w:r>
-      <w:r>
-        <w:t>asavela</w:t>
-      </w:r>
-      <w:proofErr w:type="spellEnd"/>
+      <w:r>
+        <w:t xml:space="preserve"> We were able to draw many lessons to design the necessary programs to drive our systems.</w:t>
+      </w:r>
       <w:r>
         <w:t xml:space="preserve"> </w:t>
       </w:r>
       <w:r>
-        <w:t>(2012) exp</w:t>
-      </w:r>
-      <w:r>
-        <w:t xml:space="preserve">lains the challenges </w:t>
-      </w:r>
-      <w:r>
-        <w:t>he</w:t>
-      </w:r>
-      <w:r>
-        <w:t xml:space="preserve"> overcame i</w:t>
-      </w:r>
-      <w:r>
-        <w:t>n using C++ to program an Arduino</w:t>
-      </w:r>
-      <w:r>
-        <w:t>.</w:t>
-      </w:r>
-      <w:r>
-        <w:t xml:space="preserve"> We were able to draw many lessons to design the necessary programs to drive our systems.</w:t>
-      </w:r>
-      <w:r>
-        <w:t xml:space="preserve"> </w:t>
-      </w:r>
-      <w:proofErr w:type="spellStart"/>
-      <w:r>
         <w:t>Casavela’s</w:t>
       </w:r>
-      <w:proofErr w:type="spellEnd"/>
       <w:r>
         <w:t xml:space="preserve"> paper also gave several insights on how to engineer robotic systems and properly interface them.</w:t>
       </w:r>
     </w:p>
     <w:p>
       <w:pPr>
-        <w:spacing w:line="240" w:lineRule="auto"/>
-      </w:pPr>
-    </w:p>
-    <w:p>
-      <w:pPr>
-        <w:spacing w:after="240" w:line="360" w:lineRule="auto"/>
-        <w:rPr>
-          <w:rFonts w:eastAsia="Times New Roman" w:cs="Segoe UI"/>
+        <w:rPr>
           <w:b/>
-          <w:color w:val="333333"/>
           <w:sz w:val="28"/>
-          <w:szCs w:val="24"/>
-        </w:rPr>
-      </w:pPr>
-    </w:p>
-    <w:p>
-      <w:pPr>
-        <w:rPr>
-          <w:rFonts w:eastAsia="Times New Roman" w:cs="Segoe UI"/>
+        </w:rPr>
+      </w:pPr>
+    </w:p>
+    <w:p>
+      <w:pPr>
+        <w:rPr>
           <w:b/>
-          <w:color w:val="333333"/>
           <w:sz w:val="28"/>
-          <w:szCs w:val="24"/>
-        </w:rPr>
-      </w:pPr>
-      <w:r>
-        <w:rPr>
-          <w:rFonts w:eastAsia="Times New Roman" w:cs="Segoe UI"/>
+        </w:rPr>
+      </w:pPr>
+      <w:r>
+        <w:rPr>
           <w:b/>
-          <w:color w:val="333333"/>
           <w:sz w:val="28"/>
-          <w:szCs w:val="24"/>
-        </w:rPr>
-        <w:br w:type="page"/>
-      </w:r>
-    </w:p>
-    <w:p>
-      <w:pPr>
-        <w:spacing w:after="240" w:line="360" w:lineRule="auto"/>
+        </w:rPr>
+        <w:t>Development Timeline</w:t>
+      </w:r>
+    </w:p>
+    <w:p>
+      <w:pPr>
+        <w:rPr>
+          <w:b/>
+          <w:sz w:val="26"/>
+        </w:rPr>
+      </w:pPr>
+      <w:r>
+        <w:rPr>
+          <w:b/>
+          <w:sz w:val="26"/>
+        </w:rPr>
+        <w:t>Physical Development</w:t>
+      </w:r>
+    </w:p>
+    <w:tbl>
+      <w:tblPr>
+        <w:tblStyle w:val="TableGrid"/>
+        <w:tblW w:w="0" w:type="auto"/>
+        <w:tblLook w:val="04A0" w:firstRow="1" w:lastRow="0" w:firstColumn="1" w:lastColumn="0" w:noHBand="0" w:noVBand="1"/>
+      </w:tblPr>
+      <w:tblGrid>
+        <w:gridCol w:w="3596"/>
+        <w:gridCol w:w="3597"/>
+        <w:gridCol w:w="3597"/>
+      </w:tblGrid>
+      <w:tr>
+        <w:tc>
+          <w:tcPr>
+            <w:tcW w:w="3596" w:type="dxa"/>
+          </w:tcPr>
+          <w:p>
+            <w:pPr>
+              <w:rPr>
+                <w:b/>
+              </w:rPr>
+            </w:pPr>
+            <w:r>
+              <w:rPr>
+                <w:b/>
+              </w:rPr>
+              <w:t>Task</w:t>
+            </w:r>
+          </w:p>
+        </w:tc>
+        <w:tc>
+          <w:tcPr>
+            <w:tcW w:w="3597" w:type="dxa"/>
+          </w:tcPr>
+          <w:p>
+            <w:pPr>
+              <w:rPr>
+                <w:b/>
+              </w:rPr>
+            </w:pPr>
+            <w:r>
+              <w:rPr>
+                <w:b/>
+              </w:rPr>
+              <w:t>Approximate Date Completed</w:t>
+            </w:r>
+            <w:r>
+              <w:rPr>
+                <w:b/>
+              </w:rPr>
+              <w:t xml:space="preserve"> (2017)</w:t>
+            </w:r>
+          </w:p>
+        </w:tc>
+        <w:tc>
+          <w:tcPr>
+            <w:tcW w:w="3597" w:type="dxa"/>
+          </w:tcPr>
+          <w:p>
+            <w:pPr>
+              <w:rPr>
+                <w:b/>
+              </w:rPr>
+            </w:pPr>
+            <w:r>
+              <w:rPr>
+                <w:b/>
+              </w:rPr>
+              <w:t>Description</w:t>
+            </w:r>
+          </w:p>
+        </w:tc>
+      </w:tr>
+      <w:tr>
+        <w:tc>
+          <w:tcPr>
+            <w:tcW w:w="3596" w:type="dxa"/>
+          </w:tcPr>
+          <w:p>
+            <w:r>
+              <w:t>Assemble arm</w:t>
+            </w:r>
+          </w:p>
+        </w:tc>
+        <w:tc>
+          <w:tcPr>
+            <w:tcW w:w="3597" w:type="dxa"/>
+          </w:tcPr>
+          <w:p>
+            <w:r>
+              <w:t>March 3</w:t>
+            </w:r>
+          </w:p>
+        </w:tc>
+        <w:tc>
+          <w:tcPr>
+            <w:tcW w:w="3597" w:type="dxa"/>
+          </w:tcPr>
+          <w:p>
+            <w:r>
+              <w:t>The arm came in a kit and had to be assembled</w:t>
+            </w:r>
+          </w:p>
+        </w:tc>
+      </w:tr>
+      <w:tr>
+        <w:tc>
+          <w:tcPr>
+            <w:tcW w:w="3596" w:type="dxa"/>
+          </w:tcPr>
+          <w:p>
+            <w:r>
+              <w:t>Test wheel motors</w:t>
+            </w:r>
+          </w:p>
+        </w:tc>
+        <w:tc>
+          <w:tcPr>
+            <w:tcW w:w="3597" w:type="dxa"/>
+          </w:tcPr>
+          <w:p>
+            <w:r>
+              <w:t>March 14</w:t>
+            </w:r>
+          </w:p>
+        </w:tc>
+        <w:tc>
+          <w:tcPr>
+            <w:tcW w:w="3597" w:type="dxa"/>
+          </w:tcPr>
+          <w:p>
+            <w:r>
+              <w:t>The robot motors had to be tested to ensure all were working properly</w:t>
+            </w:r>
+          </w:p>
+        </w:tc>
+      </w:tr>
+      <w:tr>
+        <w:tc>
+          <w:tcPr>
+            <w:tcW w:w="3596" w:type="dxa"/>
+          </w:tcPr>
+          <w:p>
+            <w:r>
+              <w:t>Setup r</w:t>
+            </w:r>
+            <w:r>
+              <w:t>over platform</w:t>
+            </w:r>
+          </w:p>
+        </w:tc>
+        <w:tc>
+          <w:tcPr>
+            <w:tcW w:w="3597" w:type="dxa"/>
+          </w:tcPr>
+          <w:p>
+            <w:r>
+              <w:t>March 14</w:t>
+            </w:r>
+          </w:p>
+        </w:tc>
+        <w:tc>
+          <w:tcPr>
+            <w:tcW w:w="3597" w:type="dxa"/>
+          </w:tcPr>
+          <w:p>
+            <w:r>
+              <w:t>A sturdier, plywood platform was required on top of the chassis so the arm could be mounted</w:t>
+            </w:r>
+          </w:p>
+        </w:tc>
+      </w:tr>
+      <w:tr>
+        <w:trPr>
+          <w:trHeight w:val="611"/>
+        </w:trPr>
+        <w:tc>
+          <w:tcPr>
+            <w:tcW w:w="3596" w:type="dxa"/>
+          </w:tcPr>
+          <w:p>
+            <w:r>
+              <w:t>Mount arm on platform</w:t>
+            </w:r>
+          </w:p>
+        </w:tc>
+        <w:tc>
+          <w:tcPr>
+            <w:tcW w:w="3597" w:type="dxa"/>
+          </w:tcPr>
+          <w:p>
+            <w:r>
+              <w:t>March 14</w:t>
+            </w:r>
+          </w:p>
+        </w:tc>
+        <w:tc>
+          <w:tcPr>
+            <w:tcW w:w="3597" w:type="dxa"/>
+          </w:tcPr>
+          <w:p>
+            <w:r>
+              <w:t>The arm was secured with screws to the wood platform</w:t>
+            </w:r>
+          </w:p>
+        </w:tc>
+      </w:tr>
+      <w:tr>
+        <w:tc>
+          <w:tcPr>
+            <w:tcW w:w="3596" w:type="dxa"/>
+          </w:tcPr>
+          <w:p>
+            <w:r>
+              <w:t>Wire everything together</w:t>
+            </w:r>
+          </w:p>
+        </w:tc>
+        <w:tc>
+          <w:tcPr>
+            <w:tcW w:w="3597" w:type="dxa"/>
+          </w:tcPr>
+          <w:p>
+            <w:r>
+              <w:t>March 21</w:t>
+            </w:r>
+          </w:p>
+        </w:tc>
+        <w:tc>
+          <w:tcPr>
+            <w:tcW w:w="3597" w:type="dxa"/>
+          </w:tcPr>
+          <w:p>
+            <w:r>
+              <w:t>The wired circuit for getting power to all the servos was completed</w:t>
+            </w:r>
+          </w:p>
+        </w:tc>
+      </w:tr>
+      <w:tr>
+        <w:tc>
+          <w:tcPr>
+            <w:tcW w:w="3596" w:type="dxa"/>
+          </w:tcPr>
+          <w:p>
+            <w:r>
+              <w:t>Mount color sensor</w:t>
+            </w:r>
+          </w:p>
+        </w:tc>
+        <w:tc>
+          <w:tcPr>
+            <w:tcW w:w="3597" w:type="dxa"/>
+          </w:tcPr>
+          <w:p>
+            <w:r>
+              <w:t>March 21</w:t>
+            </w:r>
+          </w:p>
+        </w:tc>
+        <w:tc>
+          <w:tcPr>
+            <w:tcW w:w="3597" w:type="dxa"/>
+          </w:tcPr>
+          <w:p>
+            <w:r>
+              <w:t>The color</w:t>
+            </w:r>
+            <w:r>
+              <w:t xml:space="preserve"> sensor was mounted to the underside</w:t>
+            </w:r>
+            <w:r>
+              <w:t xml:space="preserve"> of the chassis using screws and metal brackets</w:t>
+            </w:r>
+          </w:p>
+        </w:tc>
+      </w:tr>
+      <w:tr>
+        <w:tc>
+          <w:tcPr>
+            <w:tcW w:w="3596" w:type="dxa"/>
+          </w:tcPr>
+          <w:p>
+            <w:r>
+              <w:t>Mount line follower sensor</w:t>
+            </w:r>
+          </w:p>
+        </w:tc>
+        <w:tc>
+          <w:tcPr>
+            <w:tcW w:w="3597" w:type="dxa"/>
+          </w:tcPr>
+          <w:p>
+            <w:r>
+              <w:t xml:space="preserve">April </w:t>
+            </w:r>
+            <w:r>
+              <w:t>7</w:t>
+            </w:r>
+          </w:p>
+        </w:tc>
+        <w:tc>
+          <w:tcPr>
+            <w:tcW w:w="3597" w:type="dxa"/>
+          </w:tcPr>
+          <w:p>
+            <w:r>
+              <w:t>The line follower was mounted to the front underside of the chassis using screws, metal brackets, and hot glue</w:t>
+            </w:r>
+          </w:p>
+        </w:tc>
+      </w:tr>
+    </w:tbl>
+    <w:p/>
+    <w:p>
+      <w:pPr>
+        <w:rPr>
+          <w:b/>
+          <w:sz w:val="26"/>
+        </w:rPr>
+      </w:pPr>
+      <w:r>
+        <w:rPr>
+          <w:b/>
+          <w:sz w:val="26"/>
+        </w:rPr>
+        <w:t>Software Development</w:t>
+      </w:r>
+    </w:p>
+    <w:tbl>
+      <w:tblPr>
+        <w:tblStyle w:val="TableGrid"/>
+        <w:tblW w:w="0" w:type="auto"/>
+        <w:tblLook w:val="04A0" w:firstRow="1" w:lastRow="0" w:firstColumn="1" w:lastColumn="0" w:noHBand="0" w:noVBand="1"/>
+      </w:tblPr>
+      <w:tblGrid>
+        <w:gridCol w:w="3596"/>
+        <w:gridCol w:w="3597"/>
+        <w:gridCol w:w="3597"/>
+      </w:tblGrid>
+      <w:tr>
+        <w:tc>
+          <w:tcPr>
+            <w:tcW w:w="3596" w:type="dxa"/>
+          </w:tcPr>
+          <w:p>
+            <w:pPr>
+              <w:rPr>
+                <w:b/>
+              </w:rPr>
+            </w:pPr>
+            <w:r>
+              <w:rPr>
+                <w:b/>
+              </w:rPr>
+              <w:t>Task</w:t>
+            </w:r>
+          </w:p>
+        </w:tc>
+        <w:tc>
+          <w:tcPr>
+            <w:tcW w:w="3597" w:type="dxa"/>
+          </w:tcPr>
+          <w:p>
+            <w:pPr>
+              <w:rPr>
+                <w:b/>
+              </w:rPr>
+            </w:pPr>
+            <w:r>
+              <w:rPr>
+                <w:b/>
+              </w:rPr>
+              <w:t>Approximate Date Completed (2017)</w:t>
+            </w:r>
+          </w:p>
+        </w:tc>
+        <w:tc>
+          <w:tcPr>
+            <w:tcW w:w="3597" w:type="dxa"/>
+          </w:tcPr>
+          <w:p>
+            <w:pPr>
+              <w:rPr>
+                <w:b/>
+              </w:rPr>
+            </w:pPr>
+            <w:r>
+              <w:rPr>
+                <w:b/>
+              </w:rPr>
+              <w:t>Description</w:t>
+            </w:r>
+          </w:p>
+        </w:tc>
+      </w:tr>
+      <w:tr>
+        <w:tc>
+          <w:tcPr>
+            <w:tcW w:w="3596" w:type="dxa"/>
+          </w:tcPr>
+          <w:p>
+            <w:r>
+              <w:t>Arm movement</w:t>
+            </w:r>
+          </w:p>
+        </w:tc>
+        <w:tc>
+          <w:tcPr>
+            <w:tcW w:w="3597" w:type="dxa"/>
+          </w:tcPr>
+          <w:p>
+            <w:r>
+              <w:t>March 9</w:t>
+            </w:r>
+          </w:p>
+        </w:tc>
+        <w:tc>
+          <w:tcPr>
+            <w:tcW w:w="3597" w:type="dxa"/>
+          </w:tcPr>
+          <w:p>
+            <w:r>
+              <w:t>Write code to enable the arm to grab consumables</w:t>
+            </w:r>
+          </w:p>
+        </w:tc>
+      </w:tr>
+      <w:tr>
+        <w:tc>
+          <w:tcPr>
+            <w:tcW w:w="3596" w:type="dxa"/>
+          </w:tcPr>
+          <w:p>
+            <w:r>
+              <w:lastRenderedPageBreak/>
+              <w:t>Bot navigation</w:t>
+            </w:r>
+          </w:p>
+        </w:tc>
+        <w:tc>
+          <w:tcPr>
+            <w:tcW w:w="3597" w:type="dxa"/>
+          </w:tcPr>
+          <w:p>
+            <w:r>
+              <w:t>March 9</w:t>
+            </w:r>
+          </w:p>
+        </w:tc>
+        <w:tc>
+          <w:tcPr>
+            <w:tcW w:w="3597" w:type="dxa"/>
+          </w:tcPr>
+          <w:p>
+            <w:r>
+              <w:t xml:space="preserve">Write code to </w:t>
+            </w:r>
+            <w:r>
+              <w:t>make the bot drive around via its wheels</w:t>
+            </w:r>
+          </w:p>
+        </w:tc>
+      </w:tr>
+      <w:tr>
+        <w:tc>
+          <w:tcPr>
+            <w:tcW w:w="3596" w:type="dxa"/>
+          </w:tcPr>
+          <w:p>
+            <w:r>
+              <w:t>Move bot and operate arm</w:t>
+            </w:r>
+          </w:p>
+        </w:tc>
+        <w:tc>
+          <w:tcPr>
+            <w:tcW w:w="3597" w:type="dxa"/>
+          </w:tcPr>
+          <w:p>
+            <w:r>
+              <w:t>March 14</w:t>
+            </w:r>
+          </w:p>
+        </w:tc>
+        <w:tc>
+          <w:tcPr>
+            <w:tcW w:w="3597" w:type="dxa"/>
+          </w:tcPr>
+          <w:p>
+            <w:r>
+              <w:t>Write code to ensure the bot can both operate the arm and drive around</w:t>
+            </w:r>
+          </w:p>
+        </w:tc>
+      </w:tr>
+      <w:tr>
+        <w:trPr>
+          <w:trHeight w:val="611"/>
+        </w:trPr>
+        <w:tc>
+          <w:tcPr>
+            <w:tcW w:w="3596" w:type="dxa"/>
+          </w:tcPr>
+          <w:p>
+            <w:r>
+              <w:t>Tune color sensor</w:t>
+            </w:r>
+          </w:p>
+        </w:tc>
+        <w:tc>
+          <w:tcPr>
+            <w:tcW w:w="3597" w:type="dxa"/>
+          </w:tcPr>
+          <w:p>
+            <w:r>
+              <w:t>April 7</w:t>
+            </w:r>
+          </w:p>
+        </w:tc>
+        <w:tc>
+          <w:tcPr>
+            <w:tcW w:w="3597" w:type="dxa"/>
+          </w:tcPr>
+          <w:p>
+            <w:r>
+              <w:t>Tune the sensor inputs to get more accurate sensor output. Then, map the sensor output to RGB values</w:t>
+            </w:r>
+          </w:p>
+        </w:tc>
+      </w:tr>
+      <w:tr>
+        <w:tc>
+          <w:tcPr>
+            <w:tcW w:w="3596" w:type="dxa"/>
+          </w:tcPr>
+          <w:p>
+            <w:r>
+              <w:t>Integrate the 3 components</w:t>
+            </w:r>
+          </w:p>
+        </w:tc>
+        <w:tc>
+          <w:tcPr>
+            <w:tcW w:w="3597" w:type="dxa"/>
+          </w:tcPr>
+          <w:p>
+            <w:r>
+              <w:t>April 14</w:t>
+            </w:r>
+          </w:p>
+        </w:tc>
+        <w:tc>
+          <w:tcPr>
+            <w:tcW w:w="3597" w:type="dxa"/>
+          </w:tcPr>
+          <w:p>
+            <w:r>
+              <w:t>Write code that ensures the robot can operate the arm as desired, drive on the table, and read colors</w:t>
+            </w:r>
+          </w:p>
+        </w:tc>
+      </w:tr>
+      <w:tr>
+        <w:tc>
+          <w:tcPr>
+            <w:tcW w:w="3596" w:type="dxa"/>
+          </w:tcPr>
+          <w:p>
+            <w:r>
+              <w:t xml:space="preserve">Tune line follower sensor </w:t>
+            </w:r>
+          </w:p>
+        </w:tc>
+        <w:tc>
+          <w:tcPr>
+            <w:tcW w:w="3597" w:type="dxa"/>
+          </w:tcPr>
+          <w:p>
+            <w:r>
+              <w:t>April 28</w:t>
+            </w:r>
+          </w:p>
+        </w:tc>
+        <w:tc>
+          <w:tcPr>
+            <w:tcW w:w="3597" w:type="dxa"/>
+          </w:tcPr>
+          <w:p>
+            <w:r>
+              <w:t>Tune the line follower sensor so the robot follows the taped line on the table</w:t>
+            </w:r>
+          </w:p>
+        </w:tc>
+      </w:tr>
+      <w:tr>
+        <w:tc>
+          <w:tcPr>
+            <w:tcW w:w="3596" w:type="dxa"/>
+          </w:tcPr>
+          <w:p>
+            <w:r>
+              <w:t>Integrate all 4 components</w:t>
+            </w:r>
+          </w:p>
+        </w:tc>
+        <w:tc>
+          <w:tcPr>
+            <w:tcW w:w="3597" w:type="dxa"/>
+          </w:tcPr>
+          <w:p>
+            <w:r>
+              <w:t>April 30</w:t>
+            </w:r>
+          </w:p>
+        </w:tc>
+        <w:tc>
+          <w:tcPr>
+            <w:tcW w:w="3597" w:type="dxa"/>
+          </w:tcPr>
+          <w:p>
+            <w:r>
+              <w:t>Ensure the robot can drive on the table (following the line), operate the arm, and read colors</w:t>
+            </w:r>
+          </w:p>
+        </w:tc>
+      </w:tr>
+    </w:tbl>
+    <w:p>
+      <w:r>
+        <w:t>Been</w:t>
+      </w:r>
+    </w:p>
+    <w:p>
+      <w:pPr>
         <w:rPr>
           <w:rFonts w:eastAsia="Times New Roman" w:cs="Segoe UI"/>
           <w:b/>
@@ -1668,116 +3313,29 @@
     </w:p>
     <w:p>
       <w:pPr>
-        <w:pStyle w:val="Heading3"/>
-      </w:pPr>
-      <w:commentRangeStart w:id="4"/>
-      <w:r>
+        <w:spacing w:after="240" w:line="360" w:lineRule="auto"/>
+        <w:rPr>
+          <w:rFonts w:eastAsia="Times New Roman" w:cs="Segoe UI"/>
+          <w:b/>
+          <w:color w:val="333333"/>
+          <w:sz w:val="26"/>
+          <w:szCs w:val="24"/>
+        </w:rPr>
+      </w:pPr>
+      <w:r>
+        <w:rPr>
+          <w:rStyle w:val="CommentReference"/>
+          <w:b/>
+          <w:sz w:val="18"/>
+        </w:rPr>
         <w:lastRenderedPageBreak/>
-        <w:t>Timeline</w:t>
-      </w:r>
-      <w:r>
-        <w:t xml:space="preserve"> </w:t>
-      </w:r>
-      <w:r>
-        <w:t>(</w:t>
-      </w:r>
-      <w:r>
-        <w:t>Feb 12 – Mar 12</w:t>
-      </w:r>
-      <w:r>
-        <w:t>)</w:t>
-      </w:r>
-    </w:p>
-    <w:p>
-      <w:pPr>
-        <w:spacing w:after="240" w:line="360" w:lineRule="auto"/>
-        <w:rPr>
-          <w:rFonts w:eastAsia="Times New Roman" w:cs="Segoe UI"/>
-          <w:color w:val="333333"/>
-          <w:szCs w:val="24"/>
-        </w:rPr>
-      </w:pPr>
-      <w:r>
-        <w:rPr>
-          <w:rFonts w:eastAsia="Times New Roman" w:cs="Segoe UI"/>
-          <w:noProof/>
-          <w:color w:val="333333"/>
-          <w:szCs w:val="24"/>
-        </w:rPr>
-        <w:drawing>
-          <wp:inline distT="0" distB="0" distL="0" distR="0" wp14:anchorId="7622FAC6" wp14:editId="36FB72F8">
-            <wp:extent cx="9144000" cy="3343275"/>
-            <wp:effectExtent l="0" t="0" r="0" b="9525"/>
-            <wp:docPr id="1" name="Picture 1"/>
-            <wp:cNvGraphicFramePr>
-              <a:graphicFrameLocks xmlns:a="http://schemas.openxmlformats.org/drawingml/2006/main" noChangeAspect="1"/>
-            </wp:cNvGraphicFramePr>
-            <a:graphic xmlns:a="http://schemas.openxmlformats.org/drawingml/2006/main">
-              <a:graphicData uri="http://schemas.openxmlformats.org/drawingml/2006/picture">
-                <pic:pic xmlns:pic="http://schemas.openxmlformats.org/drawingml/2006/picture">
-                  <pic:nvPicPr>
-                    <pic:cNvPr id="1" name="C458.png"/>
-                    <pic:cNvPicPr/>
-                  </pic:nvPicPr>
-                  <pic:blipFill>
-                    <a:blip r:embed="rId11">
-                      <a:extLst>
-                        <a:ext uri="{28A0092B-C50C-407E-A947-70E740481C1C}">
-                          <a14:useLocalDpi xmlns:a14="http://schemas.microsoft.com/office/drawing/2010/main" val="0"/>
-                        </a:ext>
-                      </a:extLst>
-                    </a:blip>
-                    <a:stretch>
-                      <a:fillRect/>
-                    </a:stretch>
-                  </pic:blipFill>
-                  <pic:spPr>
-                    <a:xfrm>
-                      <a:off x="0" y="0"/>
-                      <a:ext cx="9144000" cy="3343275"/>
-                    </a:xfrm>
-                    <a:prstGeom prst="rect">
-                      <a:avLst/>
-                    </a:prstGeom>
-                    <a:noFill/>
-                    <a:ln>
-                      <a:noFill/>
-                    </a:ln>
-                  </pic:spPr>
-                </pic:pic>
-              </a:graphicData>
-            </a:graphic>
-          </wp:inline>
-        </w:drawing>
-      </w:r>
-      <w:commentRangeEnd w:id="4"/>
-      <w:r>
-        <w:rPr>
-          <w:rStyle w:val="CommentReference"/>
-        </w:rPr>
-        <w:commentReference w:id="4"/>
-      </w:r>
-    </w:p>
-    <w:p>
-      <w:pPr>
-        <w:rPr>
-          <w:rFonts w:eastAsia="Times New Roman" w:cs="Times New Roman"/>
+        <w:commentReference w:id="3"/>
+      </w:r>
+      <w:r>
+        <w:rPr>
           <w:b/>
-          <w:bCs/>
-          <w:sz w:val="27"/>
-          <w:szCs w:val="27"/>
-        </w:rPr>
-      </w:pPr>
-      <w:r>
-        <w:br w:type="page"/>
-      </w:r>
-    </w:p>
-    <w:p>
-      <w:pPr>
-        <w:pStyle w:val="Heading3"/>
-      </w:pPr>
-      <w:r>
-        <w:lastRenderedPageBreak/>
+          <w:sz w:val="26"/>
+        </w:rPr>
         <w:t>State Transition Diagram</w:t>
       </w:r>
     </w:p>
@@ -1812,7 +3370,7 @@
                     </pic:cNvPicPr>
                   </pic:nvPicPr>
                   <pic:blipFill>
-                    <a:blip r:embed="rId12">
+                    <a:blip r:embed="rId11">
                       <a:extLst>
                         <a:ext uri="{28A0092B-C50C-407E-A947-70E740481C1C}">
                           <a14:useLocalDpi xmlns:a14="http://schemas.microsoft.com/office/drawing/2010/main" val="0"/>
@@ -1977,18 +3535,8 @@
         <w:spacing w:line="240" w:lineRule="auto"/>
         <w:ind w:left="720" w:hanging="720"/>
       </w:pPr>
-      <w:proofErr w:type="spellStart"/>
-      <w:proofErr w:type="gramStart"/>
-      <w:r>
-        <w:t>Brazeiros</w:t>
-      </w:r>
-      <w:proofErr w:type="spellEnd"/>
-      <w:r>
-        <w:t xml:space="preserve"> .</w:t>
-      </w:r>
-      <w:proofErr w:type="gramEnd"/>
-      <w:r>
-        <w:t xml:space="preserve"> (2017). Meats. Retrieved February 16, 2017, from http://www.brazeiros.com/menu/meats/</w:t>
+      <w:r>
+        <w:t>Brazeiros . (2017). Meats. Retrieved February 16, 2017, from http://www.brazeiros.com/menu/meats/</w:t>
       </w:r>
     </w:p>
     <w:p>
@@ -1996,32 +3544,11 @@
         <w:spacing w:line="240" w:lineRule="auto"/>
         <w:ind w:left="720" w:hanging="720"/>
       </w:pPr>
-      <w:proofErr w:type="spellStart"/>
       <w:r>
         <w:t>C</w:t>
       </w:r>
       <w:r>
-        <w:t>asavela</w:t>
-      </w:r>
-      <w:proofErr w:type="spellEnd"/>
-      <w:r>
-        <w:t xml:space="preserve">, S. (2012). C++ PROGRAM FOR DRIVING OF AN AGRICOL ROBOT. Annals </w:t>
-      </w:r>
-      <w:proofErr w:type="gramStart"/>
-      <w:r>
-        <w:t>Of</w:t>
-      </w:r>
-      <w:proofErr w:type="gramEnd"/>
-      <w:r>
-        <w:t xml:space="preserve"> The University Of </w:t>
-      </w:r>
-      <w:proofErr w:type="spellStart"/>
-      <w:r>
-        <w:t>Petrosani</w:t>
-      </w:r>
-      <w:proofErr w:type="spellEnd"/>
-      <w:r>
-        <w:t xml:space="preserve"> Mechanical Engineering, 1411-19.</w:t>
+        <w:t>asavela, S. (2012). C++ PROGRAM FOR DRIVING OF AN AGRICOL ROBOT. Annals Of The University Of Petrosani Mechanical Engineering, 1411-19.</w:t>
       </w:r>
     </w:p>
     <w:p>
@@ -2029,13 +3556,8 @@
         <w:spacing w:line="240" w:lineRule="auto"/>
         <w:ind w:left="720" w:hanging="720"/>
       </w:pPr>
-      <w:proofErr w:type="spellStart"/>
-      <w:r>
-        <w:t>Ju</w:t>
-      </w:r>
-      <w:proofErr w:type="spellEnd"/>
-      <w:r>
-        <w:t xml:space="preserve">, B. (2016). Robotic gripper can throw darts, balls - with no arm motion | Cornell Chronicle. Retrieved February 16, 2017, from </w:t>
+      <w:r>
+        <w:t xml:space="preserve">Ju, B. (2016). Robotic gripper can throw darts, balls - with no arm motion | Cornell Chronicle. Retrieved February 16, 2017, from </w:t>
       </w:r>
       <w:r>
         <w:t>http://www.news.cornell.edu/stories/2012/02/robotic-gripper-can-now-throw-things</w:t>
@@ -2046,45 +3568,8 @@
         <w:spacing w:line="240" w:lineRule="auto"/>
         <w:ind w:left="720" w:hanging="720"/>
       </w:pPr>
-      <w:proofErr w:type="spellStart"/>
-      <w:r>
-        <w:t>Zexuan</w:t>
-      </w:r>
-      <w:proofErr w:type="spellEnd"/>
-      <w:r>
-        <w:t>, Z., Jun, X., Jian-</w:t>
-      </w:r>
-      <w:proofErr w:type="spellStart"/>
-      <w:r>
-        <w:t>Qiang</w:t>
-      </w:r>
-      <w:proofErr w:type="spellEnd"/>
-      <w:r>
-        <w:t xml:space="preserve">, L., </w:t>
-      </w:r>
-      <w:proofErr w:type="spellStart"/>
-      <w:r>
-        <w:t>Fangxiao</w:t>
-      </w:r>
-      <w:proofErr w:type="spellEnd"/>
-      <w:r>
-        <w:t xml:space="preserve">, W., &amp; </w:t>
-      </w:r>
-      <w:proofErr w:type="spellStart"/>
-      <w:r>
-        <w:t>Qingfu</w:t>
-      </w:r>
-      <w:proofErr w:type="spellEnd"/>
-      <w:r>
-        <w:t xml:space="preserve">, Z. (2015). Global path planning of wheeled robots using multi-objective memetic algorithms. Integrated Computer-Aided Engineering, 22(4), 387-404. </w:t>
-      </w:r>
-      <w:proofErr w:type="gramStart"/>
-      <w:r>
-        <w:t>doi:</w:t>
-      </w:r>
-      <w:proofErr w:type="gramEnd"/>
-      <w:r>
-        <w:t>10.3233/ICA-150498</w:t>
+      <w:r>
+        <w:t>Zexuan, Z., Jun, X., Jian-Qiang, L., Fangxiao, W., &amp; Qingfu, Z. (2015). Global path planning of wheeled robots using multi-objective memetic algorithms. Integrated Computer-Aided Engineering, 22(4), 387-404. doi:10.3233/ICA-150498</w:t>
       </w:r>
     </w:p>
     <w:sectPr>
@@ -2098,7 +3583,7 @@
 </file>
 
 <file path=word/comments.xml><?xml version="1.0" encoding="utf-8"?>
-<w:comments xmlns:wpc="http://schemas.microsoft.com/office/word/2010/wordprocessingCanvas" xmlns:mc="http://schemas.openxmlformats.org/markup-compatibility/2006" xmlns:o="urn:schemas-microsoft-com:office:office" xmlns:r="http://schemas.openxmlformats.org/officeDocument/2006/relationships" xmlns:m="http://schemas.openxmlformats.org/officeDocument/2006/math" xmlns:v="urn:schemas-microsoft-com:vml" xmlns:wp14="http://schemas.microsoft.com/office/word/2010/wordprocessingDrawing" xmlns:wp="http://schemas.openxmlformats.org/drawingml/2006/wordprocessingDrawing" xmlns:w10="urn:schemas-microsoft-com:office:word" xmlns:w="http://schemas.openxmlformats.org/wordprocessingml/2006/main" xmlns:w14="http://schemas.microsoft.com/office/word/2010/wordml" xmlns:w15="http://schemas.microsoft.com/office/word/2012/wordml" xmlns:wpg="http://schemas.microsoft.com/office/word/2010/wordprocessingGroup" xmlns:wpi="http://schemas.microsoft.com/office/word/2010/wordprocessingInk" xmlns:wne="http://schemas.microsoft.com/office/word/2006/wordml" xmlns:wps="http://schemas.microsoft.com/office/word/2010/wordprocessingShape" mc:Ignorable="w14 w15 wp14">
+<w:comments xmlns:wpc="http://schemas.microsoft.com/office/word/2010/wordprocessingCanvas" xmlns:mo="http://schemas.microsoft.com/office/mac/office/2008/main" xmlns:mc="http://schemas.openxmlformats.org/markup-compatibility/2006" xmlns:mv="urn:schemas-microsoft-com:mac:vml" xmlns:o="urn:schemas-microsoft-com:office:office" xmlns:r="http://schemas.openxmlformats.org/officeDocument/2006/relationships" xmlns:m="http://schemas.openxmlformats.org/officeDocument/2006/math" xmlns:v="urn:schemas-microsoft-com:vml" xmlns:wp14="http://schemas.microsoft.com/office/word/2010/wordprocessingDrawing" xmlns:wp="http://schemas.openxmlformats.org/drawingml/2006/wordprocessingDrawing" xmlns:w10="urn:schemas-microsoft-com:office:word" xmlns:w="http://schemas.openxmlformats.org/wordprocessingml/2006/main" xmlns:w14="http://schemas.microsoft.com/office/word/2010/wordml" xmlns:w15="http://schemas.microsoft.com/office/word/2012/wordml" xmlns:wpg="http://schemas.microsoft.com/office/word/2010/wordprocessingGroup" xmlns:wpi="http://schemas.microsoft.com/office/word/2010/wordprocessingInk" xmlns:wne="http://schemas.microsoft.com/office/word/2006/wordml" xmlns:wps="http://schemas.microsoft.com/office/word/2010/wordprocessingShape" mc:Ignorable="w14 w15 wp14">
   <w:comment w:id="0" w:author="Branden Wagner" w:date="2017-02-15T22:05:00Z" w:initials="BWW">
     <w:p>
       <w:pPr>
@@ -2111,15 +3596,7 @@
         <w:annotationRef/>
       </w:r>
       <w:r>
-        <w:t xml:space="preserve">Changed the title page to emphasize the name of the project, and drew attention to the type and date of the project using primacy and </w:t>
-      </w:r>
-      <w:proofErr w:type="spellStart"/>
-      <w:r>
-        <w:t>recency</w:t>
-      </w:r>
-      <w:proofErr w:type="spellEnd"/>
-      <w:r>
-        <w:t xml:space="preserve"> effect.</w:t>
+        <w:t>Changed the title page to emphasize the name of the project, and drew attention to the type and date of the project using primacy and recency effect.</w:t>
       </w:r>
     </w:p>
   </w:comment>
@@ -2139,23 +3616,7 @@
       </w:r>
     </w:p>
   </w:comment>
-  <w:comment w:id="3" w:author="Branden Wagner" w:date="2017-02-15T21:51:00Z" w:initials="BWW">
-    <w:p>
-      <w:pPr>
-        <w:pStyle w:val="CommentText"/>
-      </w:pPr>
-      <w:r>
-        <w:rPr>
-          <w:rStyle w:val="CommentReference"/>
-        </w:rPr>
-        <w:annotationRef/>
-      </w:r>
-      <w:r>
-        <w:t>We have an opportunity to make this robot more dynamic by keeping track of its own delivery times and computing an average.</w:t>
-      </w:r>
-    </w:p>
-  </w:comment>
-  <w:comment w:id="4" w:author="Branden Wagner" w:date="2017-02-15T22:11:00Z" w:initials="BWW">
+  <w:comment w:id="3" w:author="Branden Wagner" w:date="2017-02-15T22:11:00Z" w:initials="BWW">
     <w:p>
       <w:pPr>
         <w:pStyle w:val="CommentText"/>
@@ -2175,16 +3636,15 @@
 </file>
 
 <file path=word/commentsExtended.xml><?xml version="1.0" encoding="utf-8"?>
-<w15:commentsEx xmlns:wpc="http://schemas.microsoft.com/office/word/2010/wordprocessingCanvas" xmlns:mc="http://schemas.openxmlformats.org/markup-compatibility/2006" xmlns:o="urn:schemas-microsoft-com:office:office" xmlns:r="http://schemas.openxmlformats.org/officeDocument/2006/relationships" xmlns:m="http://schemas.openxmlformats.org/officeDocument/2006/math" xmlns:v="urn:schemas-microsoft-com:vml" xmlns:wp14="http://schemas.microsoft.com/office/word/2010/wordprocessingDrawing" xmlns:wp="http://schemas.openxmlformats.org/drawingml/2006/wordprocessingDrawing" xmlns:w10="urn:schemas-microsoft-com:office:word" xmlns:w="http://schemas.openxmlformats.org/wordprocessingml/2006/main" xmlns:w14="http://schemas.microsoft.com/office/word/2010/wordml" xmlns:w15="http://schemas.microsoft.com/office/word/2012/wordml" xmlns:wpg="http://schemas.microsoft.com/office/word/2010/wordprocessingGroup" xmlns:wpi="http://schemas.microsoft.com/office/word/2010/wordprocessingInk" xmlns:wne="http://schemas.microsoft.com/office/word/2006/wordml" xmlns:wps="http://schemas.microsoft.com/office/word/2010/wordprocessingShape" mc:Ignorable="w14 w15 wp14">
+<w15:commentsEx xmlns:wpc="http://schemas.microsoft.com/office/word/2010/wordprocessingCanvas" xmlns:mo="http://schemas.microsoft.com/office/mac/office/2008/main" xmlns:mc="http://schemas.openxmlformats.org/markup-compatibility/2006" xmlns:mv="urn:schemas-microsoft-com:mac:vml" xmlns:o="urn:schemas-microsoft-com:office:office" xmlns:r="http://schemas.openxmlformats.org/officeDocument/2006/relationships" xmlns:m="http://schemas.openxmlformats.org/officeDocument/2006/math" xmlns:v="urn:schemas-microsoft-com:vml" xmlns:wp14="http://schemas.microsoft.com/office/word/2010/wordprocessingDrawing" xmlns:wp="http://schemas.openxmlformats.org/drawingml/2006/wordprocessingDrawing" xmlns:w10="urn:schemas-microsoft-com:office:word" xmlns:w="http://schemas.openxmlformats.org/wordprocessingml/2006/main" xmlns:w14="http://schemas.microsoft.com/office/word/2010/wordml" xmlns:w15="http://schemas.microsoft.com/office/word/2012/wordml" xmlns:wpg="http://schemas.microsoft.com/office/word/2010/wordprocessingGroup" xmlns:wpi="http://schemas.microsoft.com/office/word/2010/wordprocessingInk" xmlns:wne="http://schemas.microsoft.com/office/word/2006/wordml" xmlns:wps="http://schemas.microsoft.com/office/word/2010/wordprocessingShape" mc:Ignorable="w14 w15 wp14">
   <w15:commentEx w15:paraId="401223BD" w15:done="0"/>
   <w15:commentEx w15:paraId="5E323933" w15:done="0"/>
-  <w15:commentEx w15:paraId="67766371" w15:done="0"/>
   <w15:commentEx w15:paraId="7DDF7FF3" w15:done="0"/>
 </w15:commentsEx>
 </file>
 
 <file path=word/endnotes.xml><?xml version="1.0" encoding="utf-8"?>
-<w:endnotes xmlns:wpc="http://schemas.microsoft.com/office/word/2010/wordprocessingCanvas" xmlns:mc="http://schemas.openxmlformats.org/markup-compatibility/2006" xmlns:o="urn:schemas-microsoft-com:office:office" xmlns:r="http://schemas.openxmlformats.org/officeDocument/2006/relationships" xmlns:m="http://schemas.openxmlformats.org/officeDocument/2006/math" xmlns:v="urn:schemas-microsoft-com:vml" xmlns:wp14="http://schemas.microsoft.com/office/word/2010/wordprocessingDrawing" xmlns:wp="http://schemas.openxmlformats.org/drawingml/2006/wordprocessingDrawing" xmlns:w10="urn:schemas-microsoft-com:office:word" xmlns:w="http://schemas.openxmlformats.org/wordprocessingml/2006/main" xmlns:w14="http://schemas.microsoft.com/office/word/2010/wordml" xmlns:w15="http://schemas.microsoft.com/office/word/2012/wordml" xmlns:wpg="http://schemas.microsoft.com/office/word/2010/wordprocessingGroup" xmlns:wpi="http://schemas.microsoft.com/office/word/2010/wordprocessingInk" xmlns:wne="http://schemas.microsoft.com/office/word/2006/wordml" xmlns:wps="http://schemas.microsoft.com/office/word/2010/wordprocessingShape" mc:Ignorable="w14 w15 wp14">
+<w:endnotes xmlns:wpc="http://schemas.microsoft.com/office/word/2010/wordprocessingCanvas" xmlns:mo="http://schemas.microsoft.com/office/mac/office/2008/main" xmlns:mc="http://schemas.openxmlformats.org/markup-compatibility/2006" xmlns:mv="urn:schemas-microsoft-com:mac:vml" xmlns:o="urn:schemas-microsoft-com:office:office" xmlns:r="http://schemas.openxmlformats.org/officeDocument/2006/relationships" xmlns:m="http://schemas.openxmlformats.org/officeDocument/2006/math" xmlns:v="urn:schemas-microsoft-com:vml" xmlns:wp14="http://schemas.microsoft.com/office/word/2010/wordprocessingDrawing" xmlns:wp="http://schemas.openxmlformats.org/drawingml/2006/wordprocessingDrawing" xmlns:w10="urn:schemas-microsoft-com:office:word" xmlns:w="http://schemas.openxmlformats.org/wordprocessingml/2006/main" xmlns:w14="http://schemas.microsoft.com/office/word/2010/wordml" xmlns:w15="http://schemas.microsoft.com/office/word/2012/wordml" xmlns:wpg="http://schemas.microsoft.com/office/word/2010/wordprocessingGroup" xmlns:wpi="http://schemas.microsoft.com/office/word/2010/wordprocessingInk" xmlns:wne="http://schemas.microsoft.com/office/word/2006/wordml" xmlns:wps="http://schemas.microsoft.com/office/word/2010/wordprocessingShape" mc:Ignorable="w14 w15 wp14">
   <w:endnote w:type="separator" w:id="-1">
     <w:p>
       <w:pPr>
@@ -2209,7 +3669,7 @@
 </file>
 
 <file path=word/footnotes.xml><?xml version="1.0" encoding="utf-8"?>
-<w:footnotes xmlns:wpc="http://schemas.microsoft.com/office/word/2010/wordprocessingCanvas" xmlns:mc="http://schemas.openxmlformats.org/markup-compatibility/2006" xmlns:o="urn:schemas-microsoft-com:office:office" xmlns:r="http://schemas.openxmlformats.org/officeDocument/2006/relationships" xmlns:m="http://schemas.openxmlformats.org/officeDocument/2006/math" xmlns:v="urn:schemas-microsoft-com:vml" xmlns:wp14="http://schemas.microsoft.com/office/word/2010/wordprocessingDrawing" xmlns:wp="http://schemas.openxmlformats.org/drawingml/2006/wordprocessingDrawing" xmlns:w10="urn:schemas-microsoft-com:office:word" xmlns:w="http://schemas.openxmlformats.org/wordprocessingml/2006/main" xmlns:w14="http://schemas.microsoft.com/office/word/2010/wordml" xmlns:w15="http://schemas.microsoft.com/office/word/2012/wordml" xmlns:wpg="http://schemas.microsoft.com/office/word/2010/wordprocessingGroup" xmlns:wpi="http://schemas.microsoft.com/office/word/2010/wordprocessingInk" xmlns:wne="http://schemas.microsoft.com/office/word/2006/wordml" xmlns:wps="http://schemas.microsoft.com/office/word/2010/wordprocessingShape" mc:Ignorable="w14 w15 wp14">
+<w:footnotes xmlns:wpc="http://schemas.microsoft.com/office/word/2010/wordprocessingCanvas" xmlns:mo="http://schemas.microsoft.com/office/mac/office/2008/main" xmlns:mc="http://schemas.openxmlformats.org/markup-compatibility/2006" xmlns:mv="urn:schemas-microsoft-com:mac:vml" xmlns:o="urn:schemas-microsoft-com:office:office" xmlns:r="http://schemas.openxmlformats.org/officeDocument/2006/relationships" xmlns:m="http://schemas.openxmlformats.org/officeDocument/2006/math" xmlns:v="urn:schemas-microsoft-com:vml" xmlns:wp14="http://schemas.microsoft.com/office/word/2010/wordprocessingDrawing" xmlns:wp="http://schemas.openxmlformats.org/drawingml/2006/wordprocessingDrawing" xmlns:w10="urn:schemas-microsoft-com:office:word" xmlns:w="http://schemas.openxmlformats.org/wordprocessingml/2006/main" xmlns:w14="http://schemas.microsoft.com/office/word/2010/wordml" xmlns:w15="http://schemas.microsoft.com/office/word/2012/wordml" xmlns:wpg="http://schemas.microsoft.com/office/word/2010/wordprocessingGroup" xmlns:wpi="http://schemas.microsoft.com/office/word/2010/wordprocessingInk" xmlns:wne="http://schemas.microsoft.com/office/word/2006/wordml" xmlns:wps="http://schemas.microsoft.com/office/word/2010/wordprocessingShape" mc:Ignorable="w14 w15 wp14">
   <w:footnote w:type="separator" w:id="-1">
     <w:p>
       <w:pPr>
@@ -2234,7 +3694,7 @@
 </file>
 
 <file path=word/header1.xml><?xml version="1.0" encoding="utf-8"?>
-<w:hdr xmlns:wpc="http://schemas.microsoft.com/office/word/2010/wordprocessingCanvas" xmlns:mc="http://schemas.openxmlformats.org/markup-compatibility/2006" xmlns:o="urn:schemas-microsoft-com:office:office" xmlns:r="http://schemas.openxmlformats.org/officeDocument/2006/relationships" xmlns:m="http://schemas.openxmlformats.org/officeDocument/2006/math" xmlns:v="urn:schemas-microsoft-com:vml" xmlns:wp14="http://schemas.microsoft.com/office/word/2010/wordprocessingDrawing" xmlns:wp="http://schemas.openxmlformats.org/drawingml/2006/wordprocessingDrawing" xmlns:w10="urn:schemas-microsoft-com:office:word" xmlns:w="http://schemas.openxmlformats.org/wordprocessingml/2006/main" xmlns:w14="http://schemas.microsoft.com/office/word/2010/wordml" xmlns:w15="http://schemas.microsoft.com/office/word/2012/wordml" xmlns:wpg="http://schemas.microsoft.com/office/word/2010/wordprocessingGroup" xmlns:wpi="http://schemas.microsoft.com/office/word/2010/wordprocessingInk" xmlns:wne="http://schemas.microsoft.com/office/word/2006/wordml" xmlns:wps="http://schemas.microsoft.com/office/word/2010/wordprocessingShape" mc:Ignorable="w14 w15 wp14">
+<w:hdr xmlns:wpc="http://schemas.microsoft.com/office/word/2010/wordprocessingCanvas" xmlns:mo="http://schemas.microsoft.com/office/mac/office/2008/main" xmlns:mc="http://schemas.openxmlformats.org/markup-compatibility/2006" xmlns:mv="urn:schemas-microsoft-com:mac:vml" xmlns:o="urn:schemas-microsoft-com:office:office" xmlns:r="http://schemas.openxmlformats.org/officeDocument/2006/relationships" xmlns:m="http://schemas.openxmlformats.org/officeDocument/2006/math" xmlns:v="urn:schemas-microsoft-com:vml" xmlns:wp14="http://schemas.microsoft.com/office/word/2010/wordprocessingDrawing" xmlns:wp="http://schemas.openxmlformats.org/drawingml/2006/wordprocessingDrawing" xmlns:w10="urn:schemas-microsoft-com:office:word" xmlns:w="http://schemas.openxmlformats.org/wordprocessingml/2006/main" xmlns:w14="http://schemas.microsoft.com/office/word/2010/wordml" xmlns:w15="http://schemas.microsoft.com/office/word/2012/wordml" xmlns:wpg="http://schemas.microsoft.com/office/word/2010/wordprocessingGroup" xmlns:wpi="http://schemas.microsoft.com/office/word/2010/wordprocessingInk" xmlns:wne="http://schemas.microsoft.com/office/word/2006/wordml" xmlns:wps="http://schemas.microsoft.com/office/word/2010/wordprocessingShape" mc:Ignorable="w14 w15 wp14">
   <w:sdt>
     <w:sdtPr>
       <w:id w:val="1997305210"/>
@@ -2267,7 +3727,7 @@
           <w:rPr>
             <w:noProof/>
           </w:rPr>
-          <w:t>3</w:t>
+          <w:t>2</w:t>
         </w:r>
         <w:r>
           <w:rPr>
@@ -2287,8 +3747,8 @@
 </file>
 
 <file path=word/numbering.xml><?xml version="1.0" encoding="utf-8"?>
-<w:numbering xmlns:wpc="http://schemas.microsoft.com/office/word/2010/wordprocessingCanvas" xmlns:mc="http://schemas.openxmlformats.org/markup-compatibility/2006" xmlns:o="urn:schemas-microsoft-com:office:office" xmlns:r="http://schemas.openxmlformats.org/officeDocument/2006/relationships" xmlns:m="http://schemas.openxmlformats.org/officeDocument/2006/math" xmlns:v="urn:schemas-microsoft-com:vml" xmlns:wp14="http://schemas.microsoft.com/office/word/2010/wordprocessingDrawing" xmlns:wp="http://schemas.openxmlformats.org/drawingml/2006/wordprocessingDrawing" xmlns:w10="urn:schemas-microsoft-com:office:word" xmlns:w="http://schemas.openxmlformats.org/wordprocessingml/2006/main" xmlns:w14="http://schemas.microsoft.com/office/word/2010/wordml" xmlns:w15="http://schemas.microsoft.com/office/word/2012/wordml" xmlns:wpg="http://schemas.microsoft.com/office/word/2010/wordprocessingGroup" xmlns:wpi="http://schemas.microsoft.com/office/word/2010/wordprocessingInk" xmlns:wne="http://schemas.microsoft.com/office/word/2006/wordml" xmlns:wps="http://schemas.microsoft.com/office/word/2010/wordprocessingShape" mc:Ignorable="w14 w15 wp14">
-  <w:abstractNum w:abstractNumId="0" w15:restartNumberingAfterBreak="0">
+<w:numbering xmlns:wpc="http://schemas.microsoft.com/office/word/2010/wordprocessingCanvas" xmlns:mo="http://schemas.microsoft.com/office/mac/office/2008/main" xmlns:mc="http://schemas.openxmlformats.org/markup-compatibility/2006" xmlns:mv="urn:schemas-microsoft-com:mac:vml" xmlns:o="urn:schemas-microsoft-com:office:office" xmlns:r="http://schemas.openxmlformats.org/officeDocument/2006/relationships" xmlns:m="http://schemas.openxmlformats.org/officeDocument/2006/math" xmlns:v="urn:schemas-microsoft-com:vml" xmlns:wp14="http://schemas.microsoft.com/office/word/2010/wordprocessingDrawing" xmlns:wp="http://schemas.openxmlformats.org/drawingml/2006/wordprocessingDrawing" xmlns:w10="urn:schemas-microsoft-com:office:word" xmlns:w="http://schemas.openxmlformats.org/wordprocessingml/2006/main" xmlns:w14="http://schemas.microsoft.com/office/word/2010/wordml" xmlns:w15="http://schemas.microsoft.com/office/word/2012/wordml" xmlns:wpg="http://schemas.microsoft.com/office/word/2010/wordprocessingGroup" xmlns:wpi="http://schemas.microsoft.com/office/word/2010/wordprocessingInk" xmlns:wne="http://schemas.microsoft.com/office/word/2006/wordml" xmlns:wps="http://schemas.microsoft.com/office/word/2010/wordprocessingShape" mc:Ignorable="w14 w15 wp14">
+  <w:abstractNum w:abstractNumId="0">
     <w:nsid w:val="09EA05E0"/>
     <w:multiLevelType w:val="multilevel"/>
     <w:tmpl w:val="1AB88CCA"/>
@@ -2437,7 +3897,7 @@
       </w:rPr>
     </w:lvl>
   </w:abstractNum>
-  <w:abstractNum w:abstractNumId="1" w15:restartNumberingAfterBreak="0">
+  <w:abstractNum w:abstractNumId="1">
     <w:nsid w:val="5A595F16"/>
     <w:multiLevelType w:val="hybridMultilevel"/>
     <w:tmpl w:val="8294E114"/>
@@ -2559,7 +4019,7 @@
 </file>
 
 <file path=word/people.xml><?xml version="1.0" encoding="utf-8"?>
-<w15:people xmlns:wpc="http://schemas.microsoft.com/office/word/2010/wordprocessingCanvas" xmlns:mc="http://schemas.openxmlformats.org/markup-compatibility/2006" xmlns:o="urn:schemas-microsoft-com:office:office" xmlns:r="http://schemas.openxmlformats.org/officeDocument/2006/relationships" xmlns:m="http://schemas.openxmlformats.org/officeDocument/2006/math" xmlns:v="urn:schemas-microsoft-com:vml" xmlns:wp14="http://schemas.microsoft.com/office/word/2010/wordprocessingDrawing" xmlns:wp="http://schemas.openxmlformats.org/drawingml/2006/wordprocessingDrawing" xmlns:w10="urn:schemas-microsoft-com:office:word" xmlns:w="http://schemas.openxmlformats.org/wordprocessingml/2006/main" xmlns:w14="http://schemas.microsoft.com/office/word/2010/wordml" xmlns:w15="http://schemas.microsoft.com/office/word/2012/wordml" xmlns:wpg="http://schemas.microsoft.com/office/word/2010/wordprocessingGroup" xmlns:wpi="http://schemas.microsoft.com/office/word/2010/wordprocessingInk" xmlns:wne="http://schemas.microsoft.com/office/word/2006/wordml" xmlns:wps="http://schemas.microsoft.com/office/word/2010/wordprocessingShape" mc:Ignorable="w14 w15 wp14">
+<w15:people xmlns:wpc="http://schemas.microsoft.com/office/word/2010/wordprocessingCanvas" xmlns:mo="http://schemas.microsoft.com/office/mac/office/2008/main" xmlns:mc="http://schemas.openxmlformats.org/markup-compatibility/2006" xmlns:mv="urn:schemas-microsoft-com:mac:vml" xmlns:o="urn:schemas-microsoft-com:office:office" xmlns:r="http://schemas.openxmlformats.org/officeDocument/2006/relationships" xmlns:m="http://schemas.openxmlformats.org/officeDocument/2006/math" xmlns:v="urn:schemas-microsoft-com:vml" xmlns:wp14="http://schemas.microsoft.com/office/word/2010/wordprocessingDrawing" xmlns:wp="http://schemas.openxmlformats.org/drawingml/2006/wordprocessingDrawing" xmlns:w10="urn:schemas-microsoft-com:office:word" xmlns:w="http://schemas.openxmlformats.org/wordprocessingml/2006/main" xmlns:w14="http://schemas.microsoft.com/office/word/2010/wordml" xmlns:w15="http://schemas.microsoft.com/office/word/2012/wordml" xmlns:wpg="http://schemas.microsoft.com/office/word/2010/wordprocessingGroup" xmlns:wpi="http://schemas.microsoft.com/office/word/2010/wordprocessingInk" xmlns:wne="http://schemas.microsoft.com/office/word/2006/wordml" xmlns:wps="http://schemas.microsoft.com/office/word/2010/wordprocessingShape" mc:Ignorable="w14 w15 wp14">
   <w15:person w15:author="Branden Wagner">
     <w15:presenceInfo w15:providerId="None" w15:userId="Branden Wagner"/>
   </w15:person>
@@ -2583,7 +4043,7 @@
       </w:pPr>
     </w:pPrDefault>
   </w:docDefaults>
-  <w:latentStyles w:defLockedState="0" w:defUIPriority="99" w:defSemiHidden="0" w:defUnhideWhenUsed="0" w:defQFormat="0" w:count="371">
+  <w:latentStyles w:defLockedState="0" w:defUIPriority="99" w:defSemiHidden="0" w:defUnhideWhenUsed="0" w:defQFormat="0" w:count="382">
     <w:lsdException w:name="Normal" w:uiPriority="0" w:qFormat="1"/>
     <w:lsdException w:name="heading 1" w:uiPriority="9" w:qFormat="1"/>
     <w:lsdException w:name="heading 2" w:semiHidden="1" w:uiPriority="9" w:unhideWhenUsed="1" w:qFormat="1"/>
@@ -2689,7 +4149,6 @@
     <w:lsdException w:name="HTML Sample" w:semiHidden="1" w:unhideWhenUsed="1"/>
     <w:lsdException w:name="HTML Typewriter" w:semiHidden="1" w:unhideWhenUsed="1"/>
     <w:lsdException w:name="HTML Variable" w:semiHidden="1" w:unhideWhenUsed="1"/>
-    <w:lsdException w:name="Normal Table" w:semiHidden="1" w:unhideWhenUsed="1"/>
     <w:lsdException w:name="annotation subject" w:semiHidden="1" w:unhideWhenUsed="1"/>
     <w:lsdException w:name="No List" w:semiHidden="1" w:unhideWhenUsed="1"/>
     <w:lsdException w:name="Outline List 1" w:semiHidden="1" w:unhideWhenUsed="1"/>
@@ -2735,11 +4194,9 @@
     <w:lsdException w:name="Table Subtle 1" w:semiHidden="1" w:unhideWhenUsed="1"/>
     <w:lsdException w:name="Table Subtle 2" w:semiHidden="1" w:unhideWhenUsed="1"/>
     <w:lsdException w:name="Table Web 1" w:semiHidden="1" w:unhideWhenUsed="1"/>
-    <w:lsdException w:name="Table Web 2" w:semiHidden="1" w:unhideWhenUsed="1"/>
     <w:lsdException w:name="Table Web 3" w:semiHidden="1" w:unhideWhenUsed="1"/>
     <w:lsdException w:name="Balloon Text" w:semiHidden="1" w:unhideWhenUsed="1"/>
     <w:lsdException w:name="Table Grid" w:uiPriority="39"/>
-    <w:lsdException w:name="Table Theme" w:semiHidden="1" w:unhideWhenUsed="1"/>
     <w:lsdException w:name="Placeholder Text" w:semiHidden="1"/>
     <w:lsdException w:name="No Spacing" w:uiPriority="1" w:qFormat="1"/>
     <w:lsdException w:name="Light Shading" w:uiPriority="60"/>
@@ -2955,6 +4412,8 @@
     <w:lsdException w:name="List Table 5 Dark Accent 6" w:uiPriority="50"/>
     <w:lsdException w:name="List Table 6 Colorful Accent 6" w:uiPriority="51"/>
     <w:lsdException w:name="List Table 7 Colorful Accent 6" w:uiPriority="52"/>
+    <w:lsdException w:name="Mention" w:semiHidden="1" w:unhideWhenUsed="1"/>
+    <w:lsdException w:name="Smart Hyperlink" w:semiHidden="1" w:unhideWhenUsed="1"/>
   </w:latentStyles>
   <w:style w:type="paragraph" w:default="1" w:styleId="Normal">
     <w:name w:val="Normal"/>
@@ -3335,6 +4794,32 @@
       <w:u w:val="single"/>
     </w:rPr>
   </w:style>
+  <w:style w:type="table" w:styleId="TableGrid">
+    <w:name w:val="Table Grid"/>
+    <w:basedOn w:val="TableNormal"/>
+    <w:uiPriority w:val="39"/>
+    <w:rsid w:val="00DA39C5"/>
+    <w:pPr>
+      <w:spacing w:after="0" w:line="240" w:lineRule="auto"/>
+    </w:pPr>
+    <w:tblPr>
+      <w:tblInd w:w="0" w:type="dxa"/>
+      <w:tblBorders>
+        <w:top w:val="single" w:sz="4" w:space="0" w:color="auto"/>
+        <w:left w:val="single" w:sz="4" w:space="0" w:color="auto"/>
+        <w:bottom w:val="single" w:sz="4" w:space="0" w:color="auto"/>
+        <w:right w:val="single" w:sz="4" w:space="0" w:color="auto"/>
+        <w:insideH w:val="single" w:sz="4" w:space="0" w:color="auto"/>
+        <w:insideV w:val="single" w:sz="4" w:space="0" w:color="auto"/>
+      </w:tblBorders>
+      <w:tblCellMar>
+        <w:top w:w="0" w:type="dxa"/>
+        <w:left w:w="108" w:type="dxa"/>
+        <w:bottom w:w="0" w:type="dxa"/>
+        <w:right w:w="108" w:type="dxa"/>
+      </w:tblCellMar>
+    </w:tblPr>
+  </w:style>
 </w:styles>
 </file>
 
@@ -3604,7 +5089,7 @@
 </file>
 
 <file path=customXml/itemProps1.xml><?xml version="1.0" encoding="utf-8"?>
-<ds:datastoreItem xmlns:ds="http://schemas.openxmlformats.org/officeDocument/2006/customXml" ds:itemID="{1D31ADD8-A275-427D-B914-0EC4AD63C0AC}">
+<ds:datastoreItem xmlns:ds="http://schemas.openxmlformats.org/officeDocument/2006/customXml" ds:itemID="{3396D158-03C1-0D46-9C00-3A9B6A5FBEDE}">
   <ds:schemaRefs>
     <ds:schemaRef ds:uri="http://schemas.openxmlformats.org/officeDocument/2006/bibliography"/>
   </ds:schemaRefs>

</xml_diff>

<commit_message>
Update report to include the state diagram of the system
</commit_message>
<xml_diff>
--- a/Docs/C458-proposal-workingdraft.docx
+++ b/Docs/C458-proposal-workingdraft.docx
@@ -2187,8 +2187,6 @@
       <w:pPr>
         <w:spacing w:line="360" w:lineRule="auto"/>
       </w:pPr>
-      <w:bookmarkStart w:id="2" w:name="_GoBack"/>
-      <w:bookmarkEnd w:id="2"/>
       <w:r>
         <w:t>Originally, the arm took approximately 14.6 seconds to deliver a consumable. After further breaking down the movements the arm makes, unnecessary movements were cut out of the delivery process. This optimization improved the arm’s delivery time from 14.6 seconds per delivery to approximately 9.3 seconds.</w:t>
       </w:r>
@@ -2393,13 +2391,10 @@
           <w:color w:val="333333"/>
           <w:szCs w:val="24"/>
         </w:rPr>
-        <w:t xml:space="preserve"> onto the order card</w:t>
-      </w:r>
-    </w:p>
-    <w:p>
-      <w:pPr>
-        <w:pStyle w:val="Heading3"/>
-      </w:pPr>
+        <w:t xml:space="preserve"> onto the counter</w:t>
+      </w:r>
+      <w:bookmarkStart w:id="2" w:name="_GoBack"/>
+      <w:bookmarkEnd w:id="2"/>
     </w:p>
     <w:p>
       <w:pPr>
@@ -2527,24 +2522,21 @@
         <w:t xml:space="preserve"> a set path.</w:t>
       </w:r>
       <w:r>
-        <w:t xml:space="preserve"> Our project plans to use a </w:t>
-      </w:r>
+        <w:t xml:space="preserve"> Our project plans to use a combination of physical aids and programming to overcome obstacles in the path.  We </w:t>
+      </w:r>
+      <w:r>
+        <w:t>intend to use a fixed and relatively smal</w:t>
+      </w:r>
+      <w:r>
+        <w:t>l path traversed in two directions</w:t>
+      </w:r>
+      <w:r>
+        <w:t>.</w:t>
+      </w:r>
+    </w:p>
+    <w:p>
       <w:r>
         <w:lastRenderedPageBreak/>
-        <w:t xml:space="preserve">combination of physical aids and programming to overcome obstacles in the path.  We </w:t>
-      </w:r>
-      <w:r>
-        <w:t>intend to use a fixed and relatively smal</w:t>
-      </w:r>
-      <w:r>
-        <w:t>l path traversed in two directions</w:t>
-      </w:r>
-      <w:r>
-        <w:t>.</w:t>
-      </w:r>
-    </w:p>
-    <w:p>
-      <w:r>
         <w:tab/>
         <w:t>J</w:t>
       </w:r>
@@ -3094,7 +3086,6 @@
           </w:tcPr>
           <w:p>
             <w:r>
-              <w:lastRenderedPageBreak/>
               <w:t>Bot navigation</w:t>
             </w:r>
           </w:p>
@@ -3130,6 +3121,7 @@
           </w:tcPr>
           <w:p>
             <w:r>
+              <w:lastRenderedPageBreak/>
               <w:t>Move bot and operate arm</w:t>
             </w:r>
           </w:p>
@@ -3341,22 +3333,17 @@
     </w:p>
     <w:p>
       <w:pPr>
-        <w:sectPr>
-          <w:pgSz w:w="15840" w:h="12240" w:orient="landscape"/>
-          <w:pgMar w:top="720" w:right="720" w:bottom="720" w:left="720" w:header="720" w:footer="720" w:gutter="0"/>
-          <w:cols w:space="720"/>
-          <w:docGrid w:linePitch="360"/>
-        </w:sectPr>
+        <w:jc w:val="center"/>
       </w:pPr>
       <w:r>
         <w:rPr>
           <w:noProof/>
         </w:rPr>
         <w:drawing>
-          <wp:inline distT="0" distB="0" distL="0" distR="0" wp14:anchorId="625E6098" wp14:editId="5B5CAC8F">
-            <wp:extent cx="8858250" cy="4933315"/>
-            <wp:effectExtent l="0" t="0" r="0" b="635"/>
-            <wp:docPr id="2" name="Picture 2"/>
+          <wp:inline distT="0" distB="0" distL="0" distR="0" wp14:anchorId="6676A0FD" wp14:editId="41AD8E77">
+            <wp:extent cx="5727700" cy="4965700"/>
+            <wp:effectExtent l="0" t="0" r="12700" b="12700"/>
+            <wp:docPr id="3" name="Picture 3"/>
             <wp:cNvGraphicFramePr>
               <a:graphicFrameLocks xmlns:a="http://schemas.openxmlformats.org/drawingml/2006/main" noChangeAspect="1"/>
             </wp:cNvGraphicFramePr>
@@ -3364,10 +3351,8 @@
               <a:graphicData uri="http://schemas.openxmlformats.org/drawingml/2006/picture">
                 <pic:pic xmlns:pic="http://schemas.openxmlformats.org/drawingml/2006/picture">
                   <pic:nvPicPr>
-                    <pic:cNvPr id="0" name="Picture 2"/>
-                    <pic:cNvPicPr>
-                      <a:picLocks noChangeAspect="1" noChangeArrowheads="1"/>
-                    </pic:cNvPicPr>
+                    <pic:cNvPr id="3" name="XFM State Diagram.jpeg"/>
+                    <pic:cNvPicPr/>
                   </pic:nvPicPr>
                   <pic:blipFill>
                     <a:blip r:embed="rId11">
@@ -3377,20 +3362,18 @@
                         </a:ext>
                       </a:extLst>
                     </a:blip>
-                    <a:srcRect/>
                     <a:stretch>
                       <a:fillRect/>
                     </a:stretch>
                   </pic:blipFill>
-                  <pic:spPr bwMode="auto">
+                  <pic:spPr>
                     <a:xfrm>
                       <a:off x="0" y="0"/>
-                      <a:ext cx="8858250" cy="4933315"/>
+                      <a:ext cx="5727700" cy="4965700"/>
                     </a:xfrm>
                     <a:prstGeom prst="rect">
                       <a:avLst/>
                     </a:prstGeom>
-                    <a:noFill/>
                   </pic:spPr>
                 </pic:pic>
               </a:graphicData>
@@ -3398,6 +3381,16 @@
           </wp:inline>
         </w:drawing>
       </w:r>
+    </w:p>
+    <w:p>
+      <w:pPr>
+        <w:sectPr>
+          <w:pgSz w:w="15840" w:h="12240" w:orient="landscape"/>
+          <w:pgMar w:top="720" w:right="720" w:bottom="720" w:left="720" w:header="720" w:footer="720" w:gutter="0"/>
+          <w:cols w:space="720"/>
+          <w:docGrid w:linePitch="360"/>
+        </w:sectPr>
+      </w:pPr>
     </w:p>
     <w:p>
       <w:pPr>
@@ -5089,7 +5082,7 @@
 </file>
 
 <file path=customXml/itemProps1.xml><?xml version="1.0" encoding="utf-8"?>
-<ds:datastoreItem xmlns:ds="http://schemas.openxmlformats.org/officeDocument/2006/customXml" ds:itemID="{3396D158-03C1-0D46-9C00-3A9B6A5FBEDE}">
+<ds:datastoreItem xmlns:ds="http://schemas.openxmlformats.org/officeDocument/2006/customXml" ds:itemID="{3C7DDF69-7B75-5842-954C-08E635661F32}">
   <ds:schemaRefs>
     <ds:schemaRef ds:uri="http://schemas.openxmlformats.org/officeDocument/2006/bibliography"/>
   </ds:schemaRefs>

</xml_diff>